<commit_message>
redid the papers intro
</commit_message>
<xml_diff>
--- a/src/main/resources/misc/docx/mcdermott-analysis-of-combined-sw-processes-paper.docx
+++ b/src/main/resources/misc/docx/mcdermott-analysis-of-combined-sw-processes-paper.docx
@@ -1854,39 +1854,1144 @@
         <w:pStyle w:val="Standard"/>
       </w:pPr>
       <w:r>
-        <w:t xml:space="preserve">The intent of this thesis </w:t>
-      </w:r>
-      <w:r>
-        <w:t>is</w:t>
-      </w:r>
-      <w:r>
-        <w:t xml:space="preserve"> to determine if using CTL model checking in conjunction with a translated process language such as Little-JIL could be helpful in determining if two processes, when combined to run in </w:t>
+        <w:t>A</w:t>
+      </w:r>
+      <w:r>
+        <w:t>pply</w:t>
+      </w:r>
+      <w:r>
+        <w:t>ing</w:t>
+      </w:r>
+      <w:r>
+        <w:t xml:space="preserve"> model checking</w:t>
+      </w:r>
+      <w:r>
+        <w:t xml:space="preserve"> and rigorous analysis</w:t>
+      </w:r>
+      <w:r>
+        <w:t xml:space="preserve"> to parallel processes</w:t>
+      </w:r>
+      <w:r>
+        <w:t xml:space="preserve"> </w:t>
+      </w:r>
+      <w:r>
+        <w:t>can</w:t>
+      </w:r>
+      <w:r>
+        <w:t xml:space="preserve"> </w:t>
+      </w:r>
+      <w:r>
+        <w:t xml:space="preserve">help identify errors in formalized parallel processes where properties like safety and liveness do not hold. Modern parallel processes, both in computer science and in general industry, </w:t>
+      </w:r>
+      <w:r>
+        <w:t>are</w:t>
+      </w:r>
+      <w:r>
+        <w:t xml:space="preserve"> very complex and pinpointing errors can be difficult, time consuming, and expensive. This paper explores </w:t>
+      </w:r>
+      <w:r>
+        <w:t>the application of</w:t>
+      </w:r>
+      <w:r>
+        <w:t xml:space="preserve"> </w:t>
+      </w:r>
+      <w:r>
+        <w:t xml:space="preserve">CTL </w:t>
+      </w:r>
+      <w:r>
+        <w:t xml:space="preserve">model checking to </w:t>
+      </w:r>
+      <w:r>
+        <w:t>the Little-JIL</w:t>
+      </w:r>
+      <w:r>
+        <w:t xml:space="preserve"> process language</w:t>
+      </w:r>
+      <w:r>
+        <w:t xml:space="preserve"> and some of the issues, namely scalability issues, that arise from the exponential blowup </w:t>
+      </w:r>
+      <w:r>
+        <w:t>in</w:t>
+      </w:r>
+      <w:r>
+        <w:t xml:space="preserve"> the number of </w:t>
+      </w:r>
+      <w:r>
+        <w:t xml:space="preserve">potential </w:t>
+      </w:r>
+      <w:r>
+        <w:t xml:space="preserve">paths </w:t>
+      </w:r>
+      <w:r>
+        <w:t xml:space="preserve">that may be </w:t>
+      </w:r>
+      <w:r>
+        <w:t>take</w:t>
+      </w:r>
+      <w:r>
+        <w:t>n</w:t>
+      </w:r>
+      <w:r>
+        <w:t xml:space="preserve"> in large </w:t>
+      </w:r>
+      <w:r>
+        <w:t xml:space="preserve">parallel </w:t>
+      </w:r>
+      <w:r>
+        <w:t xml:space="preserve">processes. The conclusion drawn in this paper is that modern personal computers are </w:t>
+      </w:r>
+      <w:r>
+        <w:t xml:space="preserve">generally </w:t>
+      </w:r>
+      <w:r>
+        <w:t xml:space="preserve">powerful enough to handle the </w:t>
+      </w:r>
+      <w:proofErr w:type="spellStart"/>
+      <w:r>
+        <w:t>interleavings</w:t>
+      </w:r>
+      <w:proofErr w:type="spellEnd"/>
+      <w:r>
+        <w:t>’ exponential blowup quite well, with some caveats related to looping and extremely massive processes.</w:t>
+      </w:r>
+    </w:p>
+    <w:p>
+      <w:pPr>
+        <w:pStyle w:val="Standard"/>
+        <w:rPr>
+          <w:rFonts w:hint="eastAsia"/>
+        </w:rPr>
+      </w:pPr>
+    </w:p>
+    <w:p>
+      <w:pPr>
+        <w:pStyle w:val="Standard"/>
+        <w:rPr>
+          <w:rFonts w:hint="eastAsia"/>
+        </w:rPr>
+      </w:pPr>
+      <w:r>
+        <w:t xml:space="preserve">The example processes studied here are </w:t>
+      </w:r>
+      <w:r>
+        <w:t xml:space="preserve">a </w:t>
+      </w:r>
+      <w:r>
+        <w:t xml:space="preserve">banking </w:t>
+      </w:r>
+      <w:r>
+        <w:t xml:space="preserve">program written in Java </w:t>
+      </w:r>
+      <w:r>
+        <w:t>and a hospital</w:t>
+      </w:r>
+      <w:r>
+        <w:t>’s process for</w:t>
+      </w:r>
+      <w:r>
+        <w:t xml:space="preserve"> treating a COVID-19 patient. </w:t>
+      </w:r>
+      <w:r>
+        <w:t>W</w:t>
+      </w:r>
+      <w:r>
+        <w:t xml:space="preserve">e check for </w:t>
+      </w:r>
+      <w:r>
+        <w:t xml:space="preserve">a </w:t>
+      </w:r>
+      <w:r>
+        <w:t xml:space="preserve">safety property </w:t>
+      </w:r>
+      <w:r>
+        <w:t xml:space="preserve">in the banking example, specifically </w:t>
+      </w:r>
+      <w:r>
+        <w:t>that transfers and deposits only occur when the program is not reading from disk.</w:t>
+      </w:r>
+      <w:r>
+        <w:t xml:space="preserve"> </w:t>
+      </w:r>
+      <w:r>
+        <w:t xml:space="preserve">In the COVID-19 example, we check for the safety property that someone with COVID-19 who is a high risk to others is in the hospital and not at home where they can infect others. We also check for the liveness property that if a ventilator is requested, it will always eventually be available for use. We hope that the </w:t>
+      </w:r>
+      <w:r>
+        <w:t xml:space="preserve">system-critical and life or death nature of the </w:t>
+      </w:r>
+      <w:r>
+        <w:t xml:space="preserve">errors </w:t>
+      </w:r>
+      <w:r>
+        <w:t>found</w:t>
+      </w:r>
+      <w:r>
+        <w:t xml:space="preserve"> in paths </w:t>
+      </w:r>
+      <w:r>
+        <w:t xml:space="preserve">specified </w:t>
+      </w:r>
+      <w:r>
+        <w:t xml:space="preserve">by our analyzer suggest </w:t>
+      </w:r>
+      <w:r>
+        <w:t>how valuable a tool model checking can be when designing parallel processes.</w:t>
+      </w:r>
+    </w:p>
+    <w:p>
+      <w:pPr>
+        <w:pStyle w:val="Standard"/>
+        <w:rPr>
+          <w:rFonts w:hint="eastAsia"/>
+        </w:rPr>
+      </w:pPr>
+    </w:p>
+    <w:p>
+      <w:pPr>
+        <w:pStyle w:val="Standard"/>
+        <w:rPr>
+          <w:rFonts w:hint="eastAsia"/>
+        </w:rPr>
+      </w:pPr>
+    </w:p>
+    <w:p>
+      <w:pPr>
+        <w:pStyle w:val="Standard"/>
+        <w:rPr>
+          <w:rFonts w:hint="eastAsia"/>
+        </w:rPr>
+      </w:pPr>
+    </w:p>
+    <w:p>
+      <w:pPr>
+        <w:pStyle w:val="Standard"/>
+        <w:rPr>
+          <w:rFonts w:hint="eastAsia"/>
+        </w:rPr>
+      </w:pPr>
+    </w:p>
+    <w:p>
+      <w:pPr>
+        <w:pStyle w:val="Standard"/>
+        <w:rPr>
+          <w:rFonts w:hint="eastAsia"/>
+        </w:rPr>
+      </w:pPr>
+    </w:p>
+    <w:p>
+      <w:pPr>
+        <w:pStyle w:val="Standard"/>
+        <w:rPr>
+          <w:rFonts w:hint="eastAsia"/>
+        </w:rPr>
+      </w:pPr>
+    </w:p>
+    <w:p>
+      <w:pPr>
+        <w:pStyle w:val="Standard"/>
+        <w:rPr>
+          <w:rFonts w:hint="eastAsia"/>
+        </w:rPr>
+      </w:pPr>
+    </w:p>
+    <w:p>
+      <w:pPr>
+        <w:pStyle w:val="Standard"/>
+        <w:rPr>
+          <w:rFonts w:hint="eastAsia"/>
+        </w:rPr>
+      </w:pPr>
+    </w:p>
+    <w:p>
+      <w:pPr>
+        <w:pStyle w:val="Standard"/>
+        <w:rPr>
+          <w:rFonts w:hint="eastAsia"/>
+        </w:rPr>
+      </w:pPr>
+    </w:p>
+    <w:p>
+      <w:pPr>
+        <w:pStyle w:val="Standard"/>
+        <w:rPr>
+          <w:rFonts w:hint="eastAsia"/>
+        </w:rPr>
+      </w:pPr>
+    </w:p>
+    <w:p>
+      <w:pPr>
+        <w:pStyle w:val="Standard"/>
+        <w:rPr>
+          <w:rFonts w:hint="eastAsia"/>
+        </w:rPr>
+      </w:pPr>
+    </w:p>
+    <w:p>
+      <w:pPr>
+        <w:pStyle w:val="Standard"/>
+        <w:rPr>
+          <w:rFonts w:hint="eastAsia"/>
+        </w:rPr>
+      </w:pPr>
+    </w:p>
+    <w:p>
+      <w:pPr>
+        <w:pStyle w:val="Standard"/>
+        <w:rPr>
+          <w:rFonts w:hint="eastAsia"/>
+        </w:rPr>
+      </w:pPr>
+    </w:p>
+    <w:p>
+      <w:pPr>
+        <w:pStyle w:val="Standard"/>
+        <w:rPr>
+          <w:rFonts w:hint="eastAsia"/>
+        </w:rPr>
+      </w:pPr>
+    </w:p>
+    <w:p>
+      <w:pPr>
+        <w:pStyle w:val="Standard"/>
+        <w:rPr>
+          <w:rFonts w:hint="eastAsia"/>
+        </w:rPr>
+      </w:pPr>
+    </w:p>
+    <w:p>
+      <w:pPr>
+        <w:pStyle w:val="Standard"/>
+        <w:rPr>
+          <w:rFonts w:hint="eastAsia"/>
+        </w:rPr>
+      </w:pPr>
+    </w:p>
+    <w:p>
+      <w:pPr>
+        <w:pStyle w:val="Standard"/>
+        <w:rPr>
+          <w:rFonts w:hint="eastAsia"/>
+        </w:rPr>
+      </w:pPr>
+    </w:p>
+    <w:p>
+      <w:pPr>
+        <w:pStyle w:val="Standard"/>
+      </w:pPr>
+    </w:p>
+    <w:p>
+      <w:pPr>
+        <w:pStyle w:val="Standard"/>
+        <w:rPr>
+          <w:rFonts w:hint="eastAsia"/>
+        </w:rPr>
+      </w:pPr>
+    </w:p>
+    <w:p>
+      <w:pPr>
+        <w:pStyle w:val="Standard"/>
+        <w:rPr>
+          <w:rFonts w:hint="eastAsia"/>
+        </w:rPr>
+      </w:pPr>
+    </w:p>
+    <w:p>
+      <w:pPr>
+        <w:pStyle w:val="Standard"/>
+        <w:jc w:val="center"/>
+        <w:rPr>
+          <w:rFonts w:hint="eastAsia"/>
+        </w:rPr>
+      </w:pPr>
+      <w:r>
+        <w:lastRenderedPageBreak/>
+        <w:t>1. INTRODUCTION</w:t>
+      </w:r>
+    </w:p>
+    <w:p>
+      <w:pPr>
+        <w:pStyle w:val="Standard"/>
+        <w:rPr>
+          <w:rFonts w:hint="eastAsia"/>
+        </w:rPr>
+      </w:pPr>
+    </w:p>
+    <w:p>
+      <w:pPr>
+        <w:pStyle w:val="Standard"/>
+        <w:rPr>
+          <w:rFonts w:hint="eastAsia"/>
+        </w:rPr>
+      </w:pPr>
+    </w:p>
+    <w:p>
+      <w:pPr>
+        <w:pStyle w:val="Standard"/>
+      </w:pPr>
+      <w:r>
+        <w:t>F</w:t>
+      </w:r>
+      <w:r>
+        <w:t>ailures</w:t>
+      </w:r>
+      <w:r>
+        <w:t xml:space="preserve"> in </w:t>
+      </w:r>
+      <w:r>
+        <w:t xml:space="preserve">real world </w:t>
+      </w:r>
+      <w:r>
+        <w:t xml:space="preserve">parallel processes can </w:t>
+      </w:r>
+      <w:r>
+        <w:t>cause expensive and sometimes life-threatening system failures.</w:t>
+      </w:r>
+      <w:r>
+        <w:t xml:space="preserve"> </w:t>
+      </w:r>
+      <w:r>
+        <w:t xml:space="preserve">In </w:t>
+      </w:r>
+      <w:r>
+        <w:t xml:space="preserve">large-scale parallel computing systems, failures </w:t>
+      </w:r>
+      <w:r>
+        <w:t xml:space="preserve">have </w:t>
+      </w:r>
+      <w:r>
+        <w:t>increase</w:t>
+      </w:r>
+      <w:r>
+        <w:t>d</w:t>
+      </w:r>
+      <w:r>
+        <w:t xml:space="preserve"> </w:t>
+      </w:r>
+      <w:r>
+        <w:t xml:space="preserve">both </w:t>
+      </w:r>
+      <w:r>
+        <w:t>response time and slowdown time</w:t>
+      </w:r>
+      <w:sdt>
+        <w:sdtPr>
+          <w:id w:val="304132992"/>
+          <w:citation/>
+        </w:sdtPr>
+        <w:sdtContent>
+          <w:r>
+            <w:rPr>
+              <w:rFonts w:hint="eastAsia"/>
+            </w:rPr>
+            <w:fldChar w:fldCharType="begin"/>
+          </w:r>
+          <w:r>
+            <w:rPr>
+              <w:rFonts w:hint="eastAsia"/>
+            </w:rPr>
+            <w:instrText xml:space="preserve"> </w:instrText>
+          </w:r>
+          <w:r>
+            <w:instrText>CITATION Zha05 \l 1033</w:instrText>
+          </w:r>
+          <w:r>
+            <w:rPr>
+              <w:rFonts w:hint="eastAsia"/>
+            </w:rPr>
+            <w:instrText xml:space="preserve"> </w:instrText>
+          </w:r>
+          <w:r>
+            <w:rPr>
+              <w:rFonts w:hint="eastAsia"/>
+            </w:rPr>
+            <w:fldChar w:fldCharType="separate"/>
+          </w:r>
+          <w:r>
+            <w:rPr>
+              <w:noProof/>
+            </w:rPr>
+            <w:t xml:space="preserve"> </w:t>
+          </w:r>
+          <w:r>
+            <w:rPr>
+              <w:noProof/>
+            </w:rPr>
+            <w:t>[1]</w:t>
+          </w:r>
+          <w:r>
+            <w:rPr>
+              <w:rFonts w:hint="eastAsia"/>
+            </w:rPr>
+            <w:fldChar w:fldCharType="end"/>
+          </w:r>
+        </w:sdtContent>
+      </w:sdt>
+      <w:r>
+        <w:t xml:space="preserve">. </w:t>
+      </w:r>
+      <w:r>
+        <w:t xml:space="preserve">In </w:t>
+      </w:r>
+      <w:r>
+        <w:t>hospitals</w:t>
+      </w:r>
+      <w:r>
+        <w:t xml:space="preserve">, failures in the parallelized processes of </w:t>
+      </w:r>
+      <w:r>
+        <w:t xml:space="preserve">nurses’ </w:t>
+      </w:r>
+      <w:r>
+        <w:t xml:space="preserve">assessment, planning, implementation, and evaluation </w:t>
+      </w:r>
+      <w:r>
+        <w:t xml:space="preserve">of patients </w:t>
+      </w:r>
+      <w:r>
+        <w:t xml:space="preserve">at times </w:t>
+      </w:r>
+      <w:r>
+        <w:t>has kept</w:t>
+      </w:r>
+      <w:r>
+        <w:t xml:space="preserve"> supplies, medication, equipment, and information from being properly provided to patients</w:t>
+      </w:r>
+      <w:sdt>
+        <w:sdtPr>
+          <w:id w:val="892551527"/>
+          <w:citation/>
+        </w:sdtPr>
+        <w:sdtContent>
+          <w:r>
+            <w:rPr>
+              <w:rFonts w:hint="eastAsia"/>
+            </w:rPr>
+            <w:fldChar w:fldCharType="begin"/>
+          </w:r>
+          <w:r>
+            <w:rPr>
+              <w:rFonts w:hint="eastAsia"/>
+            </w:rPr>
+            <w:instrText xml:space="preserve"> </w:instrText>
+          </w:r>
+          <w:r>
+            <w:instrText>CITATION Ani06 \l 1033</w:instrText>
+          </w:r>
+          <w:r>
+            <w:rPr>
+              <w:rFonts w:hint="eastAsia"/>
+            </w:rPr>
+            <w:instrText xml:space="preserve"> </w:instrText>
+          </w:r>
+          <w:r>
+            <w:rPr>
+              <w:rFonts w:hint="eastAsia"/>
+            </w:rPr>
+            <w:fldChar w:fldCharType="separate"/>
+          </w:r>
+          <w:r>
+            <w:rPr>
+              <w:noProof/>
+            </w:rPr>
+            <w:t xml:space="preserve"> </w:t>
+          </w:r>
+          <w:r>
+            <w:rPr>
+              <w:noProof/>
+            </w:rPr>
+            <w:t>[2]</w:t>
+          </w:r>
+          <w:r>
+            <w:rPr>
+              <w:rFonts w:hint="eastAsia"/>
+            </w:rPr>
+            <w:fldChar w:fldCharType="end"/>
+          </w:r>
+        </w:sdtContent>
+      </w:sdt>
+      <w:r>
+        <w:t>.</w:t>
+      </w:r>
+      <w:r>
+        <w:t xml:space="preserve"> </w:t>
+      </w:r>
+      <w:r>
+        <w:t>Finding and eliminating errors in parallel systems prior to their occurrenc</w:t>
+      </w:r>
+      <w:r>
+        <w:rPr>
+          <w:rFonts w:hint="eastAsia"/>
+        </w:rPr>
+        <w:t>e</w:t>
+      </w:r>
+      <w:r>
+        <w:t xml:space="preserve"> is thus important. </w:t>
+      </w:r>
+      <w:proofErr w:type="spellStart"/>
+      <w:r>
+        <w:t>One</w:t>
+      </w:r>
+      <w:proofErr w:type="spellEnd"/>
+      <w:r>
+        <w:t xml:space="preserve"> approach to identifying errors in parallel processes is to use model checking on a process language. </w:t>
+      </w:r>
+    </w:p>
+    <w:p>
+      <w:pPr>
+        <w:pStyle w:val="Standard"/>
+      </w:pPr>
+    </w:p>
+    <w:p>
+      <w:pPr>
+        <w:pStyle w:val="Standard"/>
+        <w:rPr>
+          <w:rFonts w:hint="eastAsia"/>
+        </w:rPr>
+      </w:pPr>
+      <w:r>
+        <w:t>W</w:t>
+      </w:r>
+      <w:r>
+        <w:t>e use CTL model checking and the Little-JIL process language</w:t>
+      </w:r>
+      <w:r>
+        <w:t xml:space="preserve"> to identify errors in parallel processes and to identify specific paths the error route takes.</w:t>
+      </w:r>
+      <w:r>
+        <w:t xml:space="preserve"> </w:t>
+      </w:r>
+      <w:r>
+        <w:t>Since the different execution paths a process may take can be accurately modeled using a tree graph, CTL is an appropriate logic to use to identify whether certain properties hold on the graph since it checks all possible paths through a tree.</w:t>
+      </w:r>
+      <w:r>
+        <w:t xml:space="preserve"> Little-JIL is a flexible and adaptive process language that models how agents performing processes </w:t>
+      </w:r>
+      <w:sdt>
+        <w:sdtPr>
+          <w:id w:val="-1465274403"/>
+          <w:citation/>
+        </w:sdtPr>
+        <w:sdtContent>
+          <w:r>
+            <w:rPr>
+              <w:rFonts w:hint="eastAsia"/>
+            </w:rPr>
+            <w:fldChar w:fldCharType="begin"/>
+          </w:r>
+          <w:r>
+            <w:rPr>
+              <w:rFonts w:hint="eastAsia"/>
+            </w:rPr>
+            <w:instrText xml:space="preserve"> </w:instrText>
+          </w:r>
+          <w:r>
+            <w:instrText>CITATION Lab061 \l 1033</w:instrText>
+          </w:r>
+          <w:r>
+            <w:rPr>
+              <w:rFonts w:hint="eastAsia"/>
+            </w:rPr>
+            <w:instrText xml:space="preserve"> </w:instrText>
+          </w:r>
+          <w:r>
+            <w:rPr>
+              <w:rFonts w:hint="eastAsia"/>
+            </w:rPr>
+            <w:fldChar w:fldCharType="separate"/>
+          </w:r>
+          <w:r>
+            <w:rPr>
+              <w:noProof/>
+            </w:rPr>
+            <w:t>[3]</w:t>
+          </w:r>
+          <w:r>
+            <w:rPr>
+              <w:rFonts w:hint="eastAsia"/>
+            </w:rPr>
+            <w:fldChar w:fldCharType="end"/>
+          </w:r>
+        </w:sdtContent>
+      </w:sdt>
+      <w:r>
+        <w:t xml:space="preserve">. It has been chosen because it is easy to </w:t>
       </w:r>
       <w:proofErr w:type="gramStart"/>
       <w:r>
-        <w:t>parallel,</w:t>
-      </w:r>
-      <w:r>
-        <w:softHyphen/>
+        <w:t>use, yet</w:t>
       </w:r>
       <w:proofErr w:type="gramEnd"/>
       <w:r>
+        <w:t xml:space="preserve"> retains semantic depth</w:t>
+      </w:r>
+      <w:r>
         <w:t xml:space="preserve"> </w:t>
       </w:r>
-      <w:r>
-        <w:t>might satisfy certain properties such as safety or liveness</w:t>
-      </w:r>
-      <w:r>
-        <w:t xml:space="preserve">. Since CTL is a formal method of computer science, </w:t>
-      </w:r>
-      <w:r>
-        <w:t>it</w:t>
-      </w:r>
-      <w:r>
-        <w:t xml:space="preserve"> can (as long as the process is modelled correctly) claim with 100% certainty</w:t>
-      </w:r>
-      <w:r>
-        <w:t xml:space="preserve"> though algorithms applied to </w:t>
+      <w:sdt>
+        <w:sdtPr>
+          <w:id w:val="2005014865"/>
+          <w:citation/>
+        </w:sdtPr>
+        <w:sdtContent>
+          <w:r>
+            <w:rPr>
+              <w:rFonts w:hint="eastAsia"/>
+            </w:rPr>
+            <w:fldChar w:fldCharType="begin"/>
+          </w:r>
+          <w:r>
+            <w:rPr>
+              <w:rFonts w:hint="eastAsia"/>
+            </w:rPr>
+            <w:instrText xml:space="preserve"> </w:instrText>
+          </w:r>
+          <w:r>
+            <w:instrText>CITATION Sut97 \l 1033</w:instrText>
+          </w:r>
+          <w:r>
+            <w:rPr>
+              <w:rFonts w:hint="eastAsia"/>
+            </w:rPr>
+            <w:instrText xml:space="preserve"> </w:instrText>
+          </w:r>
+          <w:r>
+            <w:rPr>
+              <w:rFonts w:hint="eastAsia"/>
+            </w:rPr>
+            <w:fldChar w:fldCharType="separate"/>
+          </w:r>
+          <w:r>
+            <w:rPr>
+              <w:noProof/>
+            </w:rPr>
+            <w:t>[4]</w:t>
+          </w:r>
+          <w:r>
+            <w:rPr>
+              <w:rFonts w:hint="eastAsia"/>
+            </w:rPr>
+            <w:fldChar w:fldCharType="end"/>
+          </w:r>
+        </w:sdtContent>
+      </w:sdt>
+      <w:r>
+        <w:t>.</w:t>
+      </w:r>
+    </w:p>
+    <w:p>
+      <w:pPr>
+        <w:pStyle w:val="Standard"/>
+        <w:rPr>
+          <w:rFonts w:hint="eastAsia"/>
+        </w:rPr>
+      </w:pPr>
+    </w:p>
+    <w:p>
+      <w:pPr>
+        <w:pStyle w:val="Standard"/>
+      </w:pPr>
+      <w:r>
+        <w:t xml:space="preserve">When parallelizing processes, it is often </w:t>
+      </w:r>
+      <w:r>
+        <w:t>difficult</w:t>
+      </w:r>
+      <w:r>
+        <w:t xml:space="preserve"> to control the order of execution. Process A may execute before Process B or vice versa</w:t>
+      </w:r>
+      <w:r>
+        <w:t>.</w:t>
+      </w:r>
+      <w:r>
+        <w:t xml:space="preserve"> </w:t>
+      </w:r>
+      <w:r>
+        <w:t xml:space="preserve">The number of possible execution paths can be calculated as a permutation of the number of executed in parallel. </w:t>
+      </w:r>
+      <w:proofErr w:type="gramStart"/>
+      <w:r>
+        <w:t>So</w:t>
+      </w:r>
+      <w:proofErr w:type="gramEnd"/>
+      <w:r>
+        <w:t xml:space="preserve"> the number of </w:t>
+      </w:r>
+      <w:proofErr w:type="spellStart"/>
+      <w:r>
+        <w:t>interleavings</w:t>
+      </w:r>
+      <w:proofErr w:type="spellEnd"/>
+      <w:r>
+        <w:t xml:space="preserve"> is </w:t>
+      </w:r>
+      <w:r>
+        <w:rPr>
+          <w:i/>
+          <w:iCs/>
+        </w:rPr>
+        <w:t>x!</w:t>
+      </w:r>
+      <w:r>
+        <w:t xml:space="preserve"> where x is the number of processes.</w:t>
+      </w:r>
+      <w:r>
+        <w:t xml:space="preserve"> In modelling our process in a processing language like Little-JIL, which breaks down each state into further sub-states representing the state’s status, our graph becomes even larger.</w:t>
+      </w:r>
+    </w:p>
+    <w:p>
+      <w:pPr>
+        <w:pStyle w:val="Standard"/>
+      </w:pPr>
+    </w:p>
+    <w:p>
+      <w:pPr>
+        <w:pStyle w:val="Standard"/>
+      </w:pPr>
+      <w:r>
+        <w:t xml:space="preserve">Little-JIL represents process control structures such as </w:t>
+      </w:r>
+      <w:r>
+        <w:rPr>
+          <w:i/>
+          <w:iCs/>
+        </w:rPr>
+        <w:t>leaf</w:t>
+      </w:r>
+      <w:r>
+        <w:t xml:space="preserve">, </w:t>
+      </w:r>
+      <w:r>
+        <w:rPr>
+          <w:i/>
+          <w:iCs/>
+        </w:rPr>
+        <w:t>sequential</w:t>
+      </w:r>
+      <w:r>
+        <w:t xml:space="preserve">, </w:t>
+      </w:r>
+      <w:r>
+        <w:rPr>
+          <w:i/>
+          <w:iCs/>
+        </w:rPr>
+        <w:t>parallel</w:t>
+      </w:r>
+      <w:r>
+        <w:t xml:space="preserve">, </w:t>
+      </w:r>
+      <w:r>
+        <w:rPr>
+          <w:i/>
+          <w:iCs/>
+        </w:rPr>
+        <w:t>try</w:t>
+      </w:r>
+      <w:r>
+        <w:t xml:space="preserve"> and </w:t>
+      </w:r>
+      <w:r>
+        <w:rPr>
+          <w:i/>
+          <w:iCs/>
+        </w:rPr>
+        <w:t>choice</w:t>
+      </w:r>
+      <w:r>
+        <w:t xml:space="preserve">. Each of these has its own template of status states. A leaf state, for example, consists of leaf posted, leaf started, leaf </w:t>
+      </w:r>
+      <w:proofErr w:type="gramStart"/>
+      <w:r>
+        <w:t>completed</w:t>
+      </w:r>
+      <w:proofErr w:type="gramEnd"/>
+      <w:r>
+        <w:t xml:space="preserve"> and leaf terminated </w:t>
+      </w:r>
+      <w:sdt>
+        <w:sdtPr>
+          <w:id w:val="421922162"/>
+          <w:citation/>
+        </w:sdtPr>
+        <w:sdtContent>
+          <w:r>
+            <w:rPr>
+              <w:rFonts w:hint="eastAsia"/>
+            </w:rPr>
+            <w:fldChar w:fldCharType="begin"/>
+          </w:r>
+          <w:r>
+            <w:rPr>
+              <w:rFonts w:hint="eastAsia"/>
+            </w:rPr>
+            <w:instrText xml:space="preserve"> </w:instrText>
+          </w:r>
+          <w:r>
+            <w:instrText>CITATION Cob001 \l 1033</w:instrText>
+          </w:r>
+          <w:r>
+            <w:rPr>
+              <w:rFonts w:hint="eastAsia"/>
+            </w:rPr>
+            <w:instrText xml:space="preserve"> </w:instrText>
+          </w:r>
+          <w:r>
+            <w:rPr>
+              <w:rFonts w:hint="eastAsia"/>
+            </w:rPr>
+            <w:fldChar w:fldCharType="separate"/>
+          </w:r>
+          <w:r>
+            <w:rPr>
+              <w:noProof/>
+            </w:rPr>
+            <w:t>[5]</w:t>
+          </w:r>
+          <w:r>
+            <w:rPr>
+              <w:rFonts w:hint="eastAsia"/>
+            </w:rPr>
+            <w:fldChar w:fldCharType="end"/>
+          </w:r>
+        </w:sdtContent>
+      </w:sdt>
+      <w:r>
+        <w:t xml:space="preserve">. A simple process of two leaves run sequentially, when expanded according to Little-JIL rules, </w:t>
+      </w:r>
+      <w:r>
+        <w:t>becomes</w:t>
+      </w:r>
+      <w:r>
+        <w:t xml:space="preserve"> a graph of 20 nodes (See figure 1).</w:t>
+      </w:r>
+      <w:r>
+        <w:t xml:space="preserve"> Similarly, two leaves executed in parallel, expand to a graph of 12 nodes after translation and then to a graph of 20 nodes after the </w:t>
+      </w:r>
+      <w:proofErr w:type="spellStart"/>
+      <w:r>
+        <w:t>interleavings</w:t>
+      </w:r>
+      <w:proofErr w:type="spellEnd"/>
+      <w:r>
+        <w:t xml:space="preserve"> are represented (See figure 2). When more complicated </w:t>
+      </w:r>
+      <w:proofErr w:type="gramStart"/>
+      <w:r>
+        <w:t>real world</w:t>
+      </w:r>
+      <w:proofErr w:type="gramEnd"/>
+      <w:r>
+        <w:t xml:space="preserve"> processes are modelled the number of nodes quickly reaches to the thousands or more. In analyzing these larger graphs, we speak of the “topology” of the graph, abstracting out some of the smaller details.</w:t>
+      </w:r>
+    </w:p>
+    <w:p>
+      <w:pPr>
+        <w:pStyle w:val="Standard"/>
+      </w:pPr>
+    </w:p>
+    <w:p>
+      <w:pPr>
+        <w:pStyle w:val="Standard"/>
+      </w:pPr>
+      <w:r>
+        <w:rPr>
+          <w:noProof/>
+        </w:rPr>
+        <w:lastRenderedPageBreak/>
+        <w:drawing>
+          <wp:inline distT="0" distB="0" distL="0" distR="0" wp14:anchorId="781F3EDC" wp14:editId="3BC0CE7A">
+            <wp:extent cx="6332220" cy="4510405"/>
+            <wp:effectExtent l="0" t="0" r="5080" b="0"/>
+            <wp:docPr id="1" name="Picture 1" descr="Diagram&#10;&#10;Description automatically generated"/>
+            <wp:cNvGraphicFramePr>
+              <a:graphicFrameLocks xmlns:a="http://schemas.openxmlformats.org/drawingml/2006/main" noChangeAspect="1"/>
+            </wp:cNvGraphicFramePr>
+            <a:graphic xmlns:a="http://schemas.openxmlformats.org/drawingml/2006/main">
+              <a:graphicData uri="http://schemas.openxmlformats.org/drawingml/2006/picture">
+                <pic:pic xmlns:pic="http://schemas.openxmlformats.org/drawingml/2006/picture">
+                  <pic:nvPicPr>
+                    <pic:cNvPr id="1" name="Picture 1" descr="Diagram&#10;&#10;Description automatically generated"/>
+                    <pic:cNvPicPr/>
+                  </pic:nvPicPr>
+                  <pic:blipFill>
+                    <a:blip r:embed="rId10">
+                      <a:extLst>
+                        <a:ext uri="{28A0092B-C50C-407E-A947-70E740481C1C}">
+                          <a14:useLocalDpi xmlns:a14="http://schemas.microsoft.com/office/drawing/2010/main" val="0"/>
+                        </a:ext>
+                      </a:extLst>
+                    </a:blip>
+                    <a:stretch>
+                      <a:fillRect/>
+                    </a:stretch>
+                  </pic:blipFill>
+                  <pic:spPr>
+                    <a:xfrm>
+                      <a:off x="0" y="0"/>
+                      <a:ext cx="6332220" cy="4510405"/>
+                    </a:xfrm>
+                    <a:prstGeom prst="rect">
+                      <a:avLst/>
+                    </a:prstGeom>
+                  </pic:spPr>
+                </pic:pic>
+              </a:graphicData>
+            </a:graphic>
+          </wp:inline>
+        </w:drawing>
+      </w:r>
+    </w:p>
+    <w:p>
+      <w:pPr>
+        <w:pStyle w:val="Standard"/>
+      </w:pPr>
+      <w:r>
+        <w:t xml:space="preserve">Figure x. Little-JIL expansion of </w:t>
+      </w:r>
+      <w:r>
+        <w:t>two leaves executed sequentially</w:t>
+      </w:r>
+    </w:p>
+    <w:p>
+      <w:pPr>
+        <w:pStyle w:val="Standard"/>
+      </w:pPr>
+    </w:p>
+    <w:p>
+      <w:pPr>
+        <w:pStyle w:val="Standard"/>
+      </w:pPr>
+      <w:r>
+        <w:rPr>
+          <w:noProof/>
+        </w:rPr>
+        <w:drawing>
+          <wp:inline distT="0" distB="0" distL="0" distR="0" wp14:anchorId="023DD0AD" wp14:editId="042378B1">
+            <wp:extent cx="6332220" cy="2270760"/>
+            <wp:effectExtent l="0" t="0" r="5080" b="2540"/>
+            <wp:docPr id="2" name="Picture 2" descr="Diagram&#10;&#10;Description automatically generated"/>
+            <wp:cNvGraphicFramePr>
+              <a:graphicFrameLocks xmlns:a="http://schemas.openxmlformats.org/drawingml/2006/main" noChangeAspect="1"/>
+            </wp:cNvGraphicFramePr>
+            <a:graphic xmlns:a="http://schemas.openxmlformats.org/drawingml/2006/main">
+              <a:graphicData uri="http://schemas.openxmlformats.org/drawingml/2006/picture">
+                <pic:pic xmlns:pic="http://schemas.openxmlformats.org/drawingml/2006/picture">
+                  <pic:nvPicPr>
+                    <pic:cNvPr id="2" name="Picture 2" descr="Diagram&#10;&#10;Description automatically generated"/>
+                    <pic:cNvPicPr/>
+                  </pic:nvPicPr>
+                  <pic:blipFill>
+                    <a:blip r:embed="rId11" cstate="print">
+                      <a:extLst>
+                        <a:ext uri="{28A0092B-C50C-407E-A947-70E740481C1C}">
+                          <a14:useLocalDpi xmlns:a14="http://schemas.microsoft.com/office/drawing/2010/main" val="0"/>
+                        </a:ext>
+                      </a:extLst>
+                    </a:blip>
+                    <a:stretch>
+                      <a:fillRect/>
+                    </a:stretch>
+                  </pic:blipFill>
+                  <pic:spPr>
+                    <a:xfrm>
+                      <a:off x="0" y="0"/>
+                      <a:ext cx="6332220" cy="2270760"/>
+                    </a:xfrm>
+                    <a:prstGeom prst="rect">
+                      <a:avLst/>
+                    </a:prstGeom>
+                  </pic:spPr>
+                </pic:pic>
+              </a:graphicData>
+            </a:graphic>
+          </wp:inline>
+        </w:drawing>
+      </w:r>
+    </w:p>
+    <w:p>
+      <w:pPr>
+        <w:pStyle w:val="Standard"/>
+      </w:pPr>
+      <w:r>
+        <w:t>Figure x. Little-JIL expansion of two leaves executed in parallel</w:t>
+      </w:r>
+    </w:p>
+    <w:p>
+      <w:pPr>
+        <w:pStyle w:val="Standard"/>
+        <w:rPr>
+          <w:rFonts w:hint="eastAsia"/>
+        </w:rPr>
+      </w:pPr>
+    </w:p>
+    <w:p>
+      <w:pPr>
+        <w:pStyle w:val="Standard"/>
+        <w:rPr>
+          <w:rFonts w:hint="eastAsia"/>
+        </w:rPr>
+      </w:pPr>
+    </w:p>
+    <w:p>
+      <w:pPr>
+        <w:pStyle w:val="Standard"/>
+        <w:rPr>
+          <w:rFonts w:hint="eastAsia"/>
+        </w:rPr>
+      </w:pPr>
+    </w:p>
+    <w:p>
+      <w:pPr>
+        <w:pStyle w:val="Standard"/>
+        <w:rPr>
+          <w:rFonts w:hint="eastAsia"/>
+        </w:rPr>
+      </w:pPr>
+    </w:p>
+    <w:p>
+      <w:pPr>
+        <w:pStyle w:val="Standard"/>
+        <w:rPr>
+          <w:rFonts w:hint="eastAsia"/>
+        </w:rPr>
+      </w:pPr>
+    </w:p>
+    <w:p>
+      <w:pPr>
+        <w:pStyle w:val="Standard"/>
+        <w:rPr>
+          <w:rFonts w:hint="eastAsia"/>
+        </w:rPr>
+      </w:pPr>
+    </w:p>
+    <w:p>
+      <w:pPr>
+        <w:pStyle w:val="Standard"/>
+        <w:jc w:val="center"/>
+        <w:rPr>
+          <w:rFonts w:hint="eastAsia"/>
+        </w:rPr>
+      </w:pPr>
+      <w:r>
+        <w:t>2. APPROACH</w:t>
+      </w:r>
+    </w:p>
+    <w:p>
+      <w:pPr>
+        <w:pStyle w:val="Standard"/>
+        <w:rPr>
+          <w:rFonts w:hint="eastAsia"/>
+        </w:rPr>
+      </w:pPr>
+    </w:p>
+    <w:p>
+      <w:pPr>
+        <w:pStyle w:val="Standard"/>
+        <w:rPr>
+          <w:rFonts w:hint="eastAsia"/>
+        </w:rPr>
+      </w:pPr>
+      <w:r>
+        <w:t xml:space="preserve">The approach I take in this paper is to apply rigorous model checking algorithms to </w:t>
       </w:r>
       <w:proofErr w:type="spellStart"/>
       <w:r>
@@ -1894,215 +2999,106 @@
       </w:r>
       <w:proofErr w:type="spellEnd"/>
       <w:r>
-        <w:t xml:space="preserve"> structures</w:t>
+        <w:t xml:space="preserve"> structures created through an abstract process language represented in code by an analyzer I’ve written. Model checking is a</w:t>
+      </w:r>
+      <w:r>
+        <w:t xml:space="preserve">n appropriate way to bring predictability into the unpredictable area of parallelized processes because it is one way to formally verify software. Using formal methods of mathematics, we can say with 100% certainty (as long as our </w:t>
+      </w:r>
+      <w:proofErr w:type="spellStart"/>
+      <w:r>
+        <w:t>Kripke</w:t>
+      </w:r>
+      <w:proofErr w:type="spellEnd"/>
+      <w:r>
+        <w:t xml:space="preserve"> structure properly represents our processes) whether a certain code block can ever execute before another code block. Our main challenge is thus to ensure that the </w:t>
+      </w:r>
+      <w:proofErr w:type="spellStart"/>
+      <w:r>
+        <w:t>Kripke</w:t>
+      </w:r>
+      <w:proofErr w:type="spellEnd"/>
+      <w:r>
+        <w:t xml:space="preserve"> structure we design properly represents our processes.</w:t>
+      </w:r>
+    </w:p>
+    <w:p>
+      <w:pPr>
+        <w:pStyle w:val="Standard"/>
+        <w:rPr>
+          <w:rFonts w:hint="eastAsia"/>
+        </w:rPr>
+      </w:pPr>
+    </w:p>
+    <w:p>
+      <w:pPr>
+        <w:pStyle w:val="Standard"/>
+        <w:rPr>
+          <w:rFonts w:hint="eastAsia"/>
+        </w:rPr>
+      </w:pPr>
+      <w:r>
+        <w:t xml:space="preserve">Our approach begins with processes. For this paper, a process is just a collection of steps which can have certain control structures like sequential, parallel and try. We use two processes in this paper, a computer program and a medical process. We first model the abstract process with a graphical process language. Then we output the graphical process into XML. Now that the process is represented by code, we run it through </w:t>
+      </w:r>
+      <w:r>
+        <w:t>the</w:t>
+      </w:r>
+      <w:r>
+        <w:t xml:space="preserve"> translator. </w:t>
+      </w:r>
+      <w:r>
+        <w:t xml:space="preserve">The translator takes in </w:t>
+      </w:r>
+      <w:r>
+        <w:t xml:space="preserve">XML steps </w:t>
+      </w:r>
+      <w:r>
+        <w:t xml:space="preserve">and outs a </w:t>
+      </w:r>
+      <w:r>
+        <w:t xml:space="preserve">directed graph type of data structure </w:t>
+      </w:r>
+      <w:r>
+        <w:t>that represents the</w:t>
+      </w:r>
+      <w:r>
+        <w:t xml:space="preserve"> steps</w:t>
+      </w:r>
+      <w:r>
+        <w:t>.</w:t>
       </w:r>
       <w:r>
         <w:t xml:space="preserve"> </w:t>
       </w:r>
       <w:r>
-        <w:t>whether certain</w:t>
-      </w:r>
-      <w:r>
-        <w:t xml:space="preserve"> properties</w:t>
-      </w:r>
-      <w:r>
-        <w:t xml:space="preserve"> are satisfied</w:t>
-      </w:r>
-      <w:r>
-        <w:t xml:space="preserve">. </w:t>
-      </w:r>
-      <w:r>
-        <w:t xml:space="preserve">The paper found that CTL with Little-JIL was able to show that certain </w:t>
-      </w:r>
-      <w:r>
-        <w:t>properties were satisfied</w:t>
-      </w:r>
-      <w:r>
-        <w:t xml:space="preserve">, as hoped. </w:t>
-      </w:r>
-    </w:p>
-    <w:p>
-      <w:pPr>
-        <w:pStyle w:val="Standard"/>
-      </w:pPr>
-    </w:p>
-    <w:p>
-      <w:pPr>
-        <w:pStyle w:val="Standard"/>
-        <w:rPr>
-          <w:rFonts w:hint="eastAsia"/>
-        </w:rPr>
-      </w:pPr>
-      <w:r>
-        <w:t xml:space="preserve">Even though the graphs become larger than anticipated because of the many new nodes that translation and </w:t>
-      </w:r>
-      <w:proofErr w:type="spellStart"/>
-      <w:r>
-        <w:t>interleavings</w:t>
-      </w:r>
-      <w:proofErr w:type="spellEnd"/>
-      <w:r>
-        <w:t xml:space="preserve"> create, </w:t>
-      </w:r>
-      <w:r>
-        <w:t>it was found that</w:t>
-      </w:r>
-      <w:r>
-        <w:t xml:space="preserve"> modern personal computers were able to process the results in a very short amount of time. </w:t>
-      </w:r>
-      <w:r>
-        <w:t>Bringing this type of formal verification to real world processes could have possible life saving benefits in certain critical processes, like the treating of a COVID-19 patient, where it might be important to know that if a ventilator is ordered at the same time a patient intake begins, that the ventilator will have arrived and be available in the room when the mechanical ventilation part of their treatment begins. Another possibly beneficial application of CTL model checking with a translated process language could be in the modelling of computer programs running in parallel, where it could be found that a certain key step in one of the process would not happen prior to a key step in the other process. This could reduce many faults in program and could help keep systems running smoothly and correctly.</w:t>
-      </w:r>
-      <w:r>
-        <w:br/>
-      </w:r>
-      <w:r>
-        <w:br/>
-      </w:r>
-    </w:p>
-    <w:p>
-      <w:pPr>
-        <w:pStyle w:val="Standard"/>
-        <w:rPr>
-          <w:rFonts w:hint="eastAsia"/>
-        </w:rPr>
-      </w:pPr>
-    </w:p>
-    <w:p>
-      <w:pPr>
-        <w:pStyle w:val="Standard"/>
-        <w:rPr>
-          <w:rFonts w:hint="eastAsia"/>
-        </w:rPr>
-      </w:pPr>
-    </w:p>
-    <w:p>
-      <w:pPr>
-        <w:pStyle w:val="Standard"/>
-        <w:rPr>
-          <w:rFonts w:hint="eastAsia"/>
-        </w:rPr>
-      </w:pPr>
-    </w:p>
-    <w:p>
-      <w:pPr>
-        <w:pStyle w:val="Standard"/>
-        <w:rPr>
-          <w:rFonts w:hint="eastAsia"/>
-        </w:rPr>
-      </w:pPr>
-    </w:p>
-    <w:p>
-      <w:pPr>
-        <w:pStyle w:val="Standard"/>
-        <w:rPr>
-          <w:rFonts w:hint="eastAsia"/>
-        </w:rPr>
-      </w:pPr>
-    </w:p>
-    <w:p>
-      <w:pPr>
-        <w:pStyle w:val="Standard"/>
-        <w:rPr>
-          <w:rFonts w:hint="eastAsia"/>
-        </w:rPr>
-      </w:pPr>
-    </w:p>
-    <w:p>
-      <w:pPr>
-        <w:pStyle w:val="Standard"/>
-        <w:rPr>
-          <w:rFonts w:hint="eastAsia"/>
-        </w:rPr>
-      </w:pPr>
-    </w:p>
-    <w:p>
-      <w:pPr>
-        <w:pStyle w:val="Standard"/>
-        <w:rPr>
-          <w:rFonts w:hint="eastAsia"/>
-        </w:rPr>
-      </w:pPr>
-    </w:p>
-    <w:p>
-      <w:pPr>
-        <w:pStyle w:val="Standard"/>
-        <w:rPr>
-          <w:rFonts w:hint="eastAsia"/>
-        </w:rPr>
-      </w:pPr>
-    </w:p>
-    <w:p>
-      <w:pPr>
-        <w:pStyle w:val="Standard"/>
-        <w:rPr>
-          <w:rFonts w:hint="eastAsia"/>
-        </w:rPr>
-      </w:pPr>
-    </w:p>
-    <w:p>
-      <w:pPr>
-        <w:pStyle w:val="Standard"/>
-        <w:rPr>
-          <w:rFonts w:hint="eastAsia"/>
-        </w:rPr>
-      </w:pPr>
-    </w:p>
-    <w:p>
-      <w:pPr>
-        <w:pStyle w:val="Standard"/>
-        <w:rPr>
-          <w:rFonts w:hint="eastAsia"/>
-        </w:rPr>
-      </w:pPr>
-    </w:p>
-    <w:p>
-      <w:pPr>
-        <w:pStyle w:val="Standard"/>
-        <w:rPr>
-          <w:rFonts w:hint="eastAsia"/>
-        </w:rPr>
-      </w:pPr>
-    </w:p>
-    <w:p>
-      <w:pPr>
-        <w:pStyle w:val="Standard"/>
-        <w:rPr>
-          <w:rFonts w:hint="eastAsia"/>
-        </w:rPr>
-      </w:pPr>
-    </w:p>
-    <w:p>
-      <w:pPr>
-        <w:pStyle w:val="Standard"/>
-        <w:rPr>
-          <w:rFonts w:hint="eastAsia"/>
-        </w:rPr>
-      </w:pPr>
-    </w:p>
-    <w:p>
-      <w:pPr>
-        <w:pStyle w:val="Standard"/>
-        <w:rPr>
-          <w:rFonts w:hint="eastAsia"/>
-        </w:rPr>
-      </w:pPr>
-    </w:p>
-    <w:p>
-      <w:pPr>
-        <w:pStyle w:val="Standard"/>
-        <w:rPr>
-          <w:rFonts w:hint="eastAsia"/>
-        </w:rPr>
-      </w:pPr>
-    </w:p>
-    <w:p>
-      <w:pPr>
-        <w:pStyle w:val="Standard"/>
-        <w:rPr>
-          <w:rFonts w:hint="eastAsia"/>
-        </w:rPr>
-      </w:pPr>
+        <w:t xml:space="preserve">The translator also translates the control </w:t>
+      </w:r>
+      <w:r>
+        <w:t xml:space="preserve">structure nodes of the graph into their </w:t>
+      </w:r>
+      <w:proofErr w:type="spellStart"/>
+      <w:r>
+        <w:t>substeps</w:t>
+      </w:r>
+      <w:proofErr w:type="spellEnd"/>
+      <w:r>
+        <w:t xml:space="preserve">, according to the rules laid out by our graphical process language. At this point, we have a </w:t>
+      </w:r>
+      <w:proofErr w:type="spellStart"/>
+      <w:r>
+        <w:t>Kripke</w:t>
+      </w:r>
+      <w:proofErr w:type="spellEnd"/>
+      <w:r>
+        <w:t xml:space="preserve"> structure ready for model checking. We use a temporal logic on our </w:t>
+      </w:r>
+      <w:proofErr w:type="spellStart"/>
+      <w:r>
+        <w:t>Kripke</w:t>
+      </w:r>
+      <w:proofErr w:type="spellEnd"/>
+      <w:r>
+        <w:t xml:space="preserve"> structure to formally verify whether our combined parallel processes have the safety property of certain nodes never being executed before other nodes.</w:t>
+      </w:r>
     </w:p>
     <w:p>
       <w:pPr>
@@ -2121,392 +3117,6 @@
         </w:rPr>
       </w:pPr>
       <w:r>
-        <w:t>1. INTRODUCTION</w:t>
-      </w:r>
-    </w:p>
-    <w:p>
-      <w:pPr>
-        <w:pStyle w:val="Standard"/>
-        <w:rPr>
-          <w:rFonts w:hint="eastAsia"/>
-        </w:rPr>
-      </w:pPr>
-    </w:p>
-    <w:p>
-      <w:pPr>
-        <w:pStyle w:val="Standard"/>
-        <w:rPr>
-          <w:rFonts w:hint="eastAsia"/>
-        </w:rPr>
-      </w:pPr>
-    </w:p>
-    <w:p>
-      <w:pPr>
-        <w:pStyle w:val="Standard"/>
-        <w:rPr>
-          <w:rFonts w:hint="eastAsia"/>
-        </w:rPr>
-      </w:pPr>
-      <w:r>
-        <w:t xml:space="preserve">The aim of this paper is to </w:t>
-      </w:r>
-      <w:r>
-        <w:t xml:space="preserve">help </w:t>
-      </w:r>
-      <w:r>
-        <w:t xml:space="preserve">reduce the number of errors in </w:t>
-      </w:r>
-      <w:r>
-        <w:t xml:space="preserve">combined software processes by using translation </w:t>
-      </w:r>
-      <w:r>
-        <w:t>algorithm</w:t>
-      </w:r>
-      <w:r>
-        <w:rPr>
-          <w:rFonts w:hint="eastAsia"/>
-        </w:rPr>
-        <w:t>s</w:t>
-      </w:r>
-      <w:r>
-        <w:t xml:space="preserve"> </w:t>
-      </w:r>
-      <w:r>
-        <w:t xml:space="preserve">to expand </w:t>
-      </w:r>
-      <w:r>
-        <w:t>a process language</w:t>
-      </w:r>
-      <w:r>
-        <w:t>, t</w:t>
-      </w:r>
-      <w:r>
-        <w:t xml:space="preserve">hrough rigorous </w:t>
-      </w:r>
-      <w:r>
-        <w:t>analysis</w:t>
-      </w:r>
-      <w:r>
-        <w:softHyphen/>
-      </w:r>
-      <w:r>
-        <w:t xml:space="preserve"> using model checking. A common problem in software </w:t>
-      </w:r>
-      <w:r>
-        <w:t xml:space="preserve">development </w:t>
-      </w:r>
-      <w:r>
-        <w:t>and in formalized processes in general is whether a state will have a certain property when that property is needed be a second process running in parallel</w:t>
-      </w:r>
-      <w:r>
-        <w:t>.</w:t>
-      </w:r>
-    </w:p>
-    <w:p>
-      <w:pPr>
-        <w:pStyle w:val="Standard"/>
-        <w:rPr>
-          <w:rFonts w:hint="eastAsia"/>
-        </w:rPr>
-      </w:pPr>
-    </w:p>
-    <w:p>
-      <w:pPr>
-        <w:pStyle w:val="Standard"/>
-        <w:rPr>
-          <w:rFonts w:hint="eastAsia"/>
-        </w:rPr>
-      </w:pPr>
-      <w:r>
-        <w:t xml:space="preserve">When parallelizing processes, it is often </w:t>
-      </w:r>
-      <w:r>
-        <w:t>difficult</w:t>
-      </w:r>
-      <w:r>
-        <w:t xml:space="preserve"> to control the order of execution. Process A may execute before Process B or vice versa</w:t>
-      </w:r>
-      <w:r>
-        <w:t>. There</w:t>
-      </w:r>
-      <w:r>
-        <w:t xml:space="preserve"> may be a large number of partial executions of each process</w:t>
-      </w:r>
-      <w:r>
-        <w:t>. F</w:t>
-      </w:r>
-      <w:r>
-        <w:t>or example</w:t>
-      </w:r>
-      <w:r>
-        <w:t>,</w:t>
-      </w:r>
-      <w:r>
-        <w:t xml:space="preserve"> Process A </w:t>
-      </w:r>
-      <w:r>
-        <w:t xml:space="preserve">can </w:t>
-      </w:r>
-      <w:r>
-        <w:t xml:space="preserve">partially execute, then Process B </w:t>
-      </w:r>
-      <w:r>
-        <w:t xml:space="preserve">can </w:t>
-      </w:r>
-      <w:r>
-        <w:t xml:space="preserve">partially execute, then Process A </w:t>
-      </w:r>
-      <w:r>
-        <w:t xml:space="preserve">can </w:t>
-      </w:r>
-      <w:r>
-        <w:t xml:space="preserve">finish execution and then Process B </w:t>
-      </w:r>
-      <w:r>
-        <w:t xml:space="preserve">can </w:t>
-      </w:r>
-      <w:r>
-        <w:t xml:space="preserve">finish execution. This </w:t>
-      </w:r>
-      <w:r>
-        <w:t>sort</w:t>
-      </w:r>
-      <w:r>
-        <w:t xml:space="preserve"> of interleaving of process execution creates an infinite number of possible execution paths that can make specifying a certain order of execution difficult.</w:t>
-      </w:r>
-      <w:r>
-        <w:t xml:space="preserve"> </w:t>
-      </w:r>
-      <w:r>
-        <w:t>One approach to</w:t>
-      </w:r>
-      <w:r>
-        <w:t xml:space="preserve"> making this unpredictable area of software design more predictable is through formalizing it</w:t>
-      </w:r>
-      <w:r>
-        <w:t xml:space="preserve">s verification with </w:t>
-      </w:r>
-      <w:r>
-        <w:t xml:space="preserve">a temporal logic like </w:t>
-      </w:r>
-      <w:r>
-        <w:t>computational tree logic (CTL)</w:t>
-      </w:r>
-      <w:r>
-        <w:t xml:space="preserve"> </w:t>
-      </w:r>
-      <w:r>
-        <w:t xml:space="preserve">and by applying </w:t>
-      </w:r>
-      <w:r>
-        <w:t>model checking</w:t>
-      </w:r>
-      <w:r>
-        <w:t xml:space="preserve"> algorithms to the CTL.</w:t>
-      </w:r>
-    </w:p>
-    <w:p>
-      <w:pPr>
-        <w:pStyle w:val="Standard"/>
-        <w:rPr>
-          <w:rFonts w:hint="eastAsia"/>
-        </w:rPr>
-      </w:pPr>
-    </w:p>
-    <w:p>
-      <w:pPr>
-        <w:pStyle w:val="Standard"/>
-        <w:rPr>
-          <w:rFonts w:hint="eastAsia"/>
-        </w:rPr>
-      </w:pPr>
-    </w:p>
-    <w:p>
-      <w:pPr>
-        <w:pStyle w:val="Standard"/>
-        <w:rPr>
-          <w:rFonts w:hint="eastAsia"/>
-        </w:rPr>
-      </w:pPr>
-    </w:p>
-    <w:p>
-      <w:pPr>
-        <w:pStyle w:val="Standard"/>
-        <w:rPr>
-          <w:rFonts w:hint="eastAsia"/>
-        </w:rPr>
-      </w:pPr>
-    </w:p>
-    <w:p>
-      <w:pPr>
-        <w:pStyle w:val="Standard"/>
-        <w:rPr>
-          <w:rFonts w:hint="eastAsia"/>
-        </w:rPr>
-      </w:pPr>
-    </w:p>
-    <w:p>
-      <w:pPr>
-        <w:pStyle w:val="Standard"/>
-        <w:rPr>
-          <w:rFonts w:hint="eastAsia"/>
-        </w:rPr>
-      </w:pPr>
-    </w:p>
-    <w:p>
-      <w:pPr>
-        <w:pStyle w:val="Standard"/>
-        <w:jc w:val="center"/>
-        <w:rPr>
-          <w:rFonts w:hint="eastAsia"/>
-        </w:rPr>
-      </w:pPr>
-      <w:r>
-        <w:t>2. APPROACH</w:t>
-      </w:r>
-    </w:p>
-    <w:p>
-      <w:pPr>
-        <w:pStyle w:val="Standard"/>
-        <w:rPr>
-          <w:rFonts w:hint="eastAsia"/>
-        </w:rPr>
-      </w:pPr>
-    </w:p>
-    <w:p>
-      <w:pPr>
-        <w:pStyle w:val="Standard"/>
-        <w:rPr>
-          <w:rFonts w:hint="eastAsia"/>
-        </w:rPr>
-      </w:pPr>
-      <w:r>
-        <w:t xml:space="preserve">The approach I take in this paper is to apply rigorous model checking algorithms to </w:t>
-      </w:r>
-      <w:proofErr w:type="spellStart"/>
-      <w:r>
-        <w:t>Kripke</w:t>
-      </w:r>
-      <w:proofErr w:type="spellEnd"/>
-      <w:r>
-        <w:t xml:space="preserve"> structures created through an abstract process language represented in code by an analyzer I’ve written. Model checking is a</w:t>
-      </w:r>
-      <w:r>
-        <w:t xml:space="preserve">n appropriate way to bring predictability into the unpredictable area of parallelized processes because it is one way to formally verify software. Using formal methods of mathematics, we can say with 100% certainty (as long as our </w:t>
-      </w:r>
-      <w:proofErr w:type="spellStart"/>
-      <w:r>
-        <w:t>Kripke</w:t>
-      </w:r>
-      <w:proofErr w:type="spellEnd"/>
-      <w:r>
-        <w:t xml:space="preserve"> structure properly represents our processes) whether a certain code block can ever execute before another code block. Our main challenge is thus to ensure that the </w:t>
-      </w:r>
-      <w:proofErr w:type="spellStart"/>
-      <w:r>
-        <w:t>Kripke</w:t>
-      </w:r>
-      <w:proofErr w:type="spellEnd"/>
-      <w:r>
-        <w:t xml:space="preserve"> structure we design properly represents our processes.</w:t>
-      </w:r>
-    </w:p>
-    <w:p>
-      <w:pPr>
-        <w:pStyle w:val="Standard"/>
-        <w:rPr>
-          <w:rFonts w:hint="eastAsia"/>
-        </w:rPr>
-      </w:pPr>
-    </w:p>
-    <w:p>
-      <w:pPr>
-        <w:pStyle w:val="Standard"/>
-        <w:rPr>
-          <w:rFonts w:hint="eastAsia"/>
-        </w:rPr>
-      </w:pPr>
-      <w:r>
-        <w:t xml:space="preserve">Our approach begins with processes. For this paper, a process is just a collection of steps which can have certain control structures like sequential, parallel and try. We use two processes in this paper, a computer program and a medical process. We first model the abstract process with a graphical process language. Then we output the graphical process into XML. Now that the process is represented by code, we run it through </w:t>
-      </w:r>
-      <w:r>
-        <w:t>the</w:t>
-      </w:r>
-      <w:r>
-        <w:t xml:space="preserve"> translator. </w:t>
-      </w:r>
-      <w:r>
-        <w:t xml:space="preserve">The translator takes in </w:t>
-      </w:r>
-      <w:r>
-        <w:t xml:space="preserve">XML steps </w:t>
-      </w:r>
-      <w:r>
-        <w:t xml:space="preserve">and outs a </w:t>
-      </w:r>
-      <w:r>
-        <w:t xml:space="preserve">directed graph type of data structure </w:t>
-      </w:r>
-      <w:r>
-        <w:t>that represents the</w:t>
-      </w:r>
-      <w:r>
-        <w:t xml:space="preserve"> steps</w:t>
-      </w:r>
-      <w:r>
-        <w:t>.</w:t>
-      </w:r>
-      <w:r>
-        <w:t xml:space="preserve"> </w:t>
-      </w:r>
-      <w:r>
-        <w:t xml:space="preserve">The translator also translates the control </w:t>
-      </w:r>
-      <w:r>
-        <w:t xml:space="preserve">structure nodes of the graph into their </w:t>
-      </w:r>
-      <w:proofErr w:type="spellStart"/>
-      <w:r>
-        <w:t>substeps</w:t>
-      </w:r>
-      <w:proofErr w:type="spellEnd"/>
-      <w:r>
-        <w:t xml:space="preserve">, according to the rules laid out by our graphical process language. At this point, we have a </w:t>
-      </w:r>
-      <w:proofErr w:type="spellStart"/>
-      <w:r>
-        <w:t>Kripke</w:t>
-      </w:r>
-      <w:proofErr w:type="spellEnd"/>
-      <w:r>
-        <w:t xml:space="preserve"> structure ready for model checking. We use a temporal logic on our </w:t>
-      </w:r>
-      <w:proofErr w:type="spellStart"/>
-      <w:r>
-        <w:t>Kripke</w:t>
-      </w:r>
-      <w:proofErr w:type="spellEnd"/>
-      <w:r>
-        <w:t xml:space="preserve"> structure to formally verify whether our combined parallel processes have the safety property of certain nodes never being executed before other nodes.</w:t>
-      </w:r>
-    </w:p>
-    <w:p>
-      <w:pPr>
-        <w:pStyle w:val="Standard"/>
-        <w:rPr>
-          <w:rFonts w:hint="eastAsia"/>
-        </w:rPr>
-      </w:pPr>
-    </w:p>
-    <w:p>
-      <w:pPr>
-        <w:pStyle w:val="Standard"/>
-        <w:jc w:val="center"/>
-        <w:rPr>
-          <w:rFonts w:hint="eastAsia"/>
-        </w:rPr>
-      </w:pPr>
-      <w:r>
         <w:t>3. PROBLEM DESCRIPTION</w:t>
       </w:r>
     </w:p>
@@ -2521,6 +3131,9 @@
     <w:p>
       <w:pPr>
         <w:pStyle w:val="Standard"/>
+        <w:rPr>
+          <w:rFonts w:hint="eastAsia"/>
+        </w:rPr>
       </w:pPr>
       <w:r>
         <w:t xml:space="preserve">When two processes run in parallel on a computer it can be difficult to predict when certain subprocesses will execute. Many libraries exist for creating “critical sections” of code that request that the section be executed in serial. This is helpful, but if we could know in a </w:t>
@@ -2529,11 +3142,7 @@
         <w:t xml:space="preserve">formal way that </w:t>
       </w:r>
       <w:r>
-        <w:t xml:space="preserve">purely </w:t>
-      </w:r>
-      <w:r>
-        <w:lastRenderedPageBreak/>
-        <w:t xml:space="preserve">parallel process that a certain process </w:t>
+        <w:t xml:space="preserve">purely parallel process that a certain process </w:t>
       </w:r>
       <w:r>
         <w:t>that needs a certain property will never execute without that property would be very helpful.</w:t>
@@ -2594,18 +3203,10 @@
         <w:t>The problem I address in this paper is how to prove if a certain step in one process w</w:t>
       </w:r>
       <w:r>
-        <w:t xml:space="preserve">hich needs a certain property </w:t>
-      </w:r>
-      <w:proofErr w:type="spellStart"/>
-      <w:r>
-        <w:t>w</w:t>
-      </w:r>
-      <w:r>
-        <w:t xml:space="preserve">ill </w:t>
-      </w:r>
-      <w:proofErr w:type="spellEnd"/>
-      <w:r>
-        <w:t xml:space="preserve">never happen before another certain step </w:t>
+        <w:t>hich needs a certain property w</w:t>
+      </w:r>
+      <w:r>
+        <w:t xml:space="preserve">ill never happen before another certain step </w:t>
       </w:r>
       <w:r>
         <w:t xml:space="preserve">with that property </w:t>
@@ -2711,6 +3312,9 @@
     <w:p>
       <w:pPr>
         <w:pStyle w:val="Standard"/>
+        <w:rPr>
+          <w:rFonts w:hint="eastAsia"/>
+        </w:rPr>
       </w:pPr>
       <w:r>
         <w:t xml:space="preserve">The second problem I address in this paper is determining </w:t>
@@ -2724,7 +3328,11 @@
       </w:r>
       <w:proofErr w:type="gramEnd"/>
       <w:r>
-        <w:t xml:space="preserve"> and processes transfers will always deposit the checks first. This is code that would be run in the morning, after mobile check deposits and online transfers were requested the previous night after business hours. First thing in the morning, the bank wants to run this program to deposit the checks and then process the transfers. Since the check deposits in this case will all add to the bank accounts’ balances, they want to make sure all the checks are processed first to ensure the transfers will have the maximum available funds to minimize the </w:t>
+        <w:t xml:space="preserve"> and processes transfers will always deposit the checks first. This is code that would be </w:t>
+      </w:r>
+      <w:r>
+        <w:lastRenderedPageBreak/>
+        <w:t xml:space="preserve">run in the morning, after mobile check deposits and online transfers were requested the previous night after business hours. First thing in the morning, the bank wants to run this program to deposit the checks and then process the transfers. Since the check deposits in this case will all add to the bank accounts’ balances, they want to make sure all the checks are processed first to ensure the transfers will have the maximum available funds to minimize the </w:t>
       </w:r>
       <w:proofErr w:type="gramStart"/>
       <w:r>
@@ -2770,11 +3378,17 @@
     <w:p>
       <w:pPr>
         <w:pStyle w:val="Standard"/>
-      </w:pPr>
-    </w:p>
-    <w:p>
-      <w:pPr>
-        <w:pStyle w:val="Standard"/>
+        <w:rPr>
+          <w:rFonts w:hint="eastAsia"/>
+        </w:rPr>
+      </w:pPr>
+    </w:p>
+    <w:p>
+      <w:pPr>
+        <w:pStyle w:val="Standard"/>
+        <w:rPr>
+          <w:rFonts w:hint="eastAsia"/>
+        </w:rPr>
       </w:pPr>
       <w:proofErr w:type="gramStart"/>
       <w:r>
@@ -2800,20 +3414,23 @@
         <w:t>transfer U deposit</w:t>
       </w:r>
       <w:r>
-        <w:t>]</w:t>
-      </w:r>
-      <w:r>
-        <w:t xml:space="preserve"> “or exists a path where there is no transfer and no deposit”</w:t>
-      </w:r>
-    </w:p>
-    <w:p>
-      <w:pPr>
-        <w:pStyle w:val="Standard"/>
-      </w:pPr>
-    </w:p>
-    <w:p>
-      <w:pPr>
-        <w:pStyle w:val="Standard"/>
+        <w:t>] “or exists a path where there is no transfer and no deposit”</w:t>
+      </w:r>
+    </w:p>
+    <w:p>
+      <w:pPr>
+        <w:pStyle w:val="Standard"/>
+        <w:rPr>
+          <w:rFonts w:hint="eastAsia"/>
+        </w:rPr>
+      </w:pPr>
+    </w:p>
+    <w:p>
+      <w:pPr>
+        <w:pStyle w:val="Standard"/>
+        <w:rPr>
+          <w:rFonts w:hint="eastAsia"/>
+        </w:rPr>
       </w:pPr>
       <w:r>
         <w:t>“</w:t>
@@ -2831,6 +3448,9 @@
     <w:p>
       <w:pPr>
         <w:pStyle w:val="Standard"/>
+        <w:rPr>
+          <w:rFonts w:hint="eastAsia"/>
+        </w:rPr>
       </w:pPr>
       <w:r>
         <w:rPr>
@@ -2845,6 +3465,9 @@
     <w:p>
       <w:pPr>
         <w:pStyle w:val="Standard"/>
+        <w:rPr>
+          <w:rFonts w:hint="eastAsia"/>
+        </w:rPr>
       </w:pPr>
       <w:r>
         <w:rPr>
@@ -2867,11 +3490,17 @@
     <w:p>
       <w:pPr>
         <w:pStyle w:val="Standard"/>
-      </w:pPr>
-    </w:p>
-    <w:p>
-      <w:pPr>
-        <w:pStyle w:val="Standard"/>
+        <w:rPr>
+          <w:rFonts w:hint="eastAsia"/>
+        </w:rPr>
+      </w:pPr>
+    </w:p>
+    <w:p>
+      <w:pPr>
+        <w:pStyle w:val="Standard"/>
+        <w:rPr>
+          <w:rFonts w:hint="eastAsia"/>
+        </w:rPr>
       </w:pPr>
       <w:r>
         <w:rPr>
@@ -2895,6 +3524,9 @@
     <w:p>
       <w:pPr>
         <w:pStyle w:val="Standard"/>
+        <w:rPr>
+          <w:rFonts w:hint="eastAsia"/>
+        </w:rPr>
       </w:pPr>
       <w:r>
         <w:rPr>
@@ -2909,6 +3541,9 @@
     <w:p>
       <w:pPr>
         <w:pStyle w:val="Standard"/>
+        <w:rPr>
+          <w:rFonts w:hint="eastAsia"/>
+        </w:rPr>
       </w:pPr>
     </w:p>
     <w:p>
@@ -3034,7 +3669,7 @@
             <w:rPr>
               <w:noProof/>
             </w:rPr>
-            <w:t>[1]</w:t>
+            <w:t>[3]</w:t>
           </w:r>
           <w:r>
             <w:rPr>
@@ -3156,7 +3791,7 @@
             <w:rPr>
               <w:noProof/>
             </w:rPr>
-            <w:t>[2]</w:t>
+            <w:t>[4]</w:t>
           </w:r>
           <w:r>
             <w:rPr>
@@ -3228,6 +3863,7 @@
         </w:rPr>
       </w:pPr>
       <w:r>
+        <w:lastRenderedPageBreak/>
         <w:t xml:space="preserve">I’ve written </w:t>
       </w:r>
       <w:r>
@@ -3307,7 +3943,7 @@
             <w:rPr>
               <w:noProof/>
             </w:rPr>
-            <w:t>[3]</w:t>
+            <w:t>[5]</w:t>
           </w:r>
           <w:r>
             <w:rPr>
@@ -3360,7 +3996,7 @@
             <w:rPr>
               <w:noProof/>
             </w:rPr>
-            <w:t>[4]</w:t>
+            <w:t>[6]</w:t>
           </w:r>
           <w:r>
             <w:rPr>
@@ -3424,7 +4060,7 @@
             <w:rPr>
               <w:noProof/>
             </w:rPr>
-            <w:t>[5]</w:t>
+            <w:t>[7]</w:t>
           </w:r>
           <w:r>
             <w:rPr>
@@ -3554,11 +4190,7 @@
         </w:rPr>
       </w:pPr>
       <w:r>
-        <w:t xml:space="preserve">The COVID-19 hospitalization process is fairly straightforward. It is a sequential process where the first step is a parallel step (diagnosis) and the second step is another sequential step (treatment). For </w:t>
-      </w:r>
-      <w:r>
-        <w:lastRenderedPageBreak/>
-        <w:t>diagnosis</w:t>
+        <w:t>The COVID-19 hospitalization process is fairly straightforward. It is a sequential process where the first step is a parallel step (diagnosis) and the second step is another sequential step (treatment). For diagnosis</w:t>
       </w:r>
       <w:r>
         <w:t>, the nurse taking tests, the doctor examination and the CT scan can all happen in parallel</w:t>
@@ -3628,7 +4260,7 @@
             <w:rPr>
               <w:noProof/>
             </w:rPr>
-            <w:t>[6]</w:t>
+            <w:t>[8]</w:t>
           </w:r>
           <w:r>
             <w:rPr>
@@ -3669,7 +4301,7 @@
             <w:rPr>
               <w:noProof/>
             </w:rPr>
-            <w:t>[7]</w:t>
+            <w:t>[9]</w:t>
           </w:r>
           <w:r>
             <w:rPr>
@@ -3722,7 +4354,7 @@
             <w:rPr>
               <w:noProof/>
             </w:rPr>
-            <w:t>[8]</w:t>
+            <w:t>[10]</w:t>
           </w:r>
           <w:r>
             <w:rPr>
@@ -3775,7 +4407,7 @@
             <w:rPr>
               <w:noProof/>
             </w:rPr>
-            <w:t>[9]</w:t>
+            <w:t>[11]</w:t>
           </w:r>
           <w:r>
             <w:rPr>
@@ -3828,7 +4460,7 @@
             <w:rPr>
               <w:noProof/>
             </w:rPr>
-            <w:t>[10]</w:t>
+            <w:t>[12]</w:t>
           </w:r>
           <w:r>
             <w:rPr>
@@ -3881,7 +4513,7 @@
             <w:rPr>
               <w:noProof/>
             </w:rPr>
-            <w:t>[11]</w:t>
+            <w:t>[13]</w:t>
           </w:r>
           <w:r>
             <w:rPr>
@@ -3934,7 +4566,7 @@
             <w:rPr>
               <w:noProof/>
             </w:rPr>
-            <w:t>[12]</w:t>
+            <w:t>[14]</w:t>
           </w:r>
           <w:r>
             <w:rPr>
@@ -3987,7 +4619,7 @@
             <w:rPr>
               <w:noProof/>
             </w:rPr>
-            <w:t>[13]</w:t>
+            <w:t>[15]</w:t>
           </w:r>
           <w:r>
             <w:rPr>
@@ -4001,6 +4633,9 @@
     <w:p>
       <w:pPr>
         <w:pStyle w:val="Standard"/>
+        <w:rPr>
+          <w:rFonts w:hint="eastAsia"/>
+        </w:rPr>
       </w:pPr>
       <w:r>
         <w:rPr>
@@ -4022,7 +4657,7 @@
                     <pic:cNvPicPr/>
                   </pic:nvPicPr>
                   <pic:blipFill>
-                    <a:blip r:embed="rId10">
+                    <a:blip r:embed="rId12">
                       <a:extLst>
                         <a:ext uri="{28A0092B-C50C-407E-A947-70E740481C1C}">
                           <a14:useLocalDpi xmlns:a14="http://schemas.microsoft.com/office/drawing/2010/main" val="0"/>
@@ -4052,6 +4687,9 @@
     <w:p>
       <w:pPr>
         <w:pStyle w:val="Standard"/>
+        <w:rPr>
+          <w:rFonts w:hint="eastAsia"/>
+        </w:rPr>
       </w:pPr>
       <w:r>
         <w:t>Figure 1. COVID-19 Hospitalization Little-JIL Diagram</w:t>
@@ -4060,16 +4698,23 @@
     <w:p>
       <w:pPr>
         <w:pStyle w:val="Standard"/>
-      </w:pPr>
-    </w:p>
-    <w:p>
-      <w:pPr>
-        <w:pStyle w:val="Standard"/>
+        <w:rPr>
+          <w:rFonts w:hint="eastAsia"/>
+        </w:rPr>
+      </w:pPr>
+    </w:p>
+    <w:p>
+      <w:pPr>
+        <w:pStyle w:val="Standard"/>
+        <w:rPr>
+          <w:rFonts w:hint="eastAsia"/>
+        </w:rPr>
       </w:pPr>
       <w:r>
         <w:rPr>
           <w:noProof/>
         </w:rPr>
+        <w:lastRenderedPageBreak/>
         <w:drawing>
           <wp:inline distT="0" distB="0" distL="0" distR="0" wp14:anchorId="0EFEF0B7" wp14:editId="34DB18D4">
             <wp:extent cx="6332220" cy="3354705"/>
@@ -4086,7 +4731,7 @@
                     <pic:cNvPicPr/>
                   </pic:nvPicPr>
                   <pic:blipFill>
-                    <a:blip r:embed="rId11">
+                    <a:blip r:embed="rId13">
                       <a:extLst>
                         <a:ext uri="{28A0092B-C50C-407E-A947-70E740481C1C}">
                           <a14:useLocalDpi xmlns:a14="http://schemas.microsoft.com/office/drawing/2010/main" val="0"/>
@@ -4116,6 +4761,9 @@
     <w:p>
       <w:pPr>
         <w:pStyle w:val="Standard"/>
+        <w:rPr>
+          <w:rFonts w:hint="eastAsia"/>
+        </w:rPr>
       </w:pPr>
       <w:r>
         <w:t xml:space="preserve">Figure 2. </w:t>
@@ -4132,6 +4780,9 @@
     <w:p>
       <w:pPr>
         <w:pStyle w:val="Standard"/>
+        <w:rPr>
+          <w:rFonts w:hint="eastAsia"/>
+        </w:rPr>
       </w:pPr>
     </w:p>
     <w:p>
@@ -4146,7 +4797,6 @@
           <w:rFonts w:hint="eastAsia"/>
           <w:noProof/>
         </w:rPr>
-        <w:lastRenderedPageBreak/>
         <w:drawing>
           <wp:inline distT="0" distB="0" distL="0" distR="0" wp14:anchorId="571C8EDC" wp14:editId="28F18441">
             <wp:extent cx="6332220" cy="1818640"/>
@@ -4163,7 +4813,7 @@
                     <pic:cNvPicPr/>
                   </pic:nvPicPr>
                   <pic:blipFill>
-                    <a:blip r:embed="rId12">
+                    <a:blip r:embed="rId14">
                       <a:extLst>
                         <a:ext uri="{28A0092B-C50C-407E-A947-70E740481C1C}">
                           <a14:useLocalDpi xmlns:a14="http://schemas.microsoft.com/office/drawing/2010/main" val="0"/>
@@ -4226,6 +4876,9 @@
     <w:p>
       <w:pPr>
         <w:pStyle w:val="Standard"/>
+        <w:rPr>
+          <w:rFonts w:hint="eastAsia"/>
+        </w:rPr>
       </w:pPr>
       <w:r>
         <w:t>The COVID-19 ventilator order process is composed of seven steps which must happen in that order. First the department head asks management for a new ventilator, the management orders the ventilator from the supplier, the supplier finds it in their warehouse, ships it to the hospital, then the hospital receives the ventilator on their loading docks, stores in in their storage area and finally an orderly brings the ventilator to the hospital room where the patient is staying.</w:t>
@@ -4234,16 +4887,23 @@
     <w:p>
       <w:pPr>
         <w:pStyle w:val="Standard"/>
-      </w:pPr>
-    </w:p>
-    <w:p>
-      <w:pPr>
-        <w:pStyle w:val="Standard"/>
+        <w:rPr>
+          <w:rFonts w:hint="eastAsia"/>
+        </w:rPr>
+      </w:pPr>
+    </w:p>
+    <w:p>
+      <w:pPr>
+        <w:pStyle w:val="Standard"/>
+        <w:rPr>
+          <w:rFonts w:hint="eastAsia"/>
+        </w:rPr>
       </w:pPr>
       <w:r>
         <w:rPr>
           <w:noProof/>
         </w:rPr>
+        <w:lastRenderedPageBreak/>
         <w:drawing>
           <wp:inline distT="0" distB="0" distL="0" distR="0" wp14:anchorId="2ACB8BF2" wp14:editId="4619BFF2">
             <wp:extent cx="6332220" cy="3063240"/>
@@ -4260,7 +4920,7 @@
                     <pic:cNvPicPr/>
                   </pic:nvPicPr>
                   <pic:blipFill>
-                    <a:blip r:embed="rId13">
+                    <a:blip r:embed="rId15">
                       <a:extLst>
                         <a:ext uri="{28A0092B-C50C-407E-A947-70E740481C1C}">
                           <a14:useLocalDpi xmlns:a14="http://schemas.microsoft.com/office/drawing/2010/main" val="0"/>
@@ -4313,7 +4973,6 @@
           <w:rFonts w:hint="eastAsia"/>
           <w:noProof/>
         </w:rPr>
-        <w:lastRenderedPageBreak/>
         <w:drawing>
           <wp:inline distT="0" distB="0" distL="0" distR="0" wp14:anchorId="2C4AFE3C" wp14:editId="79A2929E">
             <wp:extent cx="6332220" cy="2931160"/>
@@ -4330,7 +4989,7 @@
                     <pic:cNvPicPr/>
                   </pic:nvPicPr>
                   <pic:blipFill>
-                    <a:blip r:embed="rId14" cstate="print">
+                    <a:blip r:embed="rId16" cstate="print">
                       <a:extLst>
                         <a:ext uri="{28A0092B-C50C-407E-A947-70E740481C1C}">
                           <a14:useLocalDpi xmlns:a14="http://schemas.microsoft.com/office/drawing/2010/main" val="0"/>
@@ -4409,7 +5068,7 @@
                     <pic:cNvPicPr/>
                   </pic:nvPicPr>
                   <pic:blipFill>
-                    <a:blip r:embed="rId15">
+                    <a:blip r:embed="rId17">
                       <a:extLst>
                         <a:ext uri="{28A0092B-C50C-407E-A947-70E740481C1C}">
                           <a14:useLocalDpi xmlns:a14="http://schemas.microsoft.com/office/drawing/2010/main" val="0"/>
@@ -4475,10 +5134,7 @@
         <w:t xml:space="preserve">, I use CTL and the </w:t>
       </w:r>
       <w:r>
-        <w:t>AG(</w:t>
-      </w:r>
-      <w:r>
-        <w:t>p</w:t>
+        <w:t>AG(p</w:t>
       </w:r>
       <w:r>
         <w:rPr>
@@ -4487,19 +5143,17 @@
         <w:t>→</w:t>
       </w:r>
       <w:r>
-        <w:t>q</w:t>
-      </w:r>
-      <w:r>
-        <w:t>)</w:t>
-      </w:r>
-      <w:r>
-        <w:t xml:space="preserve"> model</w:t>
+        <w:t>q) model</w:t>
       </w:r>
       <w:r>
         <w:t>.</w:t>
       </w:r>
       <w:r>
-        <w:t xml:space="preserve"> p in this case is “ventilator is needed” and q is “ventilator is ready”.</w:t>
+        <w:t xml:space="preserve"> p in this case is “ventilator is needed” </w:t>
+      </w:r>
+      <w:r>
+        <w:lastRenderedPageBreak/>
+        <w:t>and q is “ventilator is ready”.</w:t>
       </w:r>
       <w:r>
         <w:t xml:space="preserve"> Using the </w:t>
@@ -4613,7 +5267,7 @@
                     <pic:cNvPicPr/>
                   </pic:nvPicPr>
                   <pic:blipFill>
-                    <a:blip r:embed="rId16">
+                    <a:blip r:embed="rId18">
                       <a:extLst>
                         <a:ext uri="{28A0092B-C50C-407E-A947-70E740481C1C}">
                           <a14:useLocalDpi xmlns:a14="http://schemas.microsoft.com/office/drawing/2010/main" val="0"/>
@@ -4679,7 +5333,7 @@
                     <pic:cNvPicPr/>
                   </pic:nvPicPr>
                   <pic:blipFill>
-                    <a:blip r:embed="rId17">
+                    <a:blip r:embed="rId19">
                       <a:extLst>
                         <a:ext uri="{28A0092B-C50C-407E-A947-70E740481C1C}">
                           <a14:useLocalDpi xmlns:a14="http://schemas.microsoft.com/office/drawing/2010/main" val="0"/>
@@ -4767,7 +5421,7 @@
                     <pic:cNvPicPr/>
                   </pic:nvPicPr>
                   <pic:blipFill>
-                    <a:blip r:embed="rId18" cstate="print">
+                    <a:blip r:embed="rId20" cstate="print">
                       <a:extLst>
                         <a:ext uri="{28A0092B-C50C-407E-A947-70E740481C1C}">
                           <a14:useLocalDpi xmlns:a14="http://schemas.microsoft.com/office/drawing/2010/main" val="0"/>
@@ -4828,7 +5482,7 @@
                     <pic:cNvPicPr/>
                   </pic:nvPicPr>
                   <pic:blipFill>
-                    <a:blip r:embed="rId19" cstate="print">
+                    <a:blip r:embed="rId21" cstate="print">
                       <a:extLst>
                         <a:ext uri="{28A0092B-C50C-407E-A947-70E740481C1C}">
                           <a14:useLocalDpi xmlns:a14="http://schemas.microsoft.com/office/drawing/2010/main" val="0"/>
@@ -4904,7 +5558,7 @@
                     <pic:cNvPicPr/>
                   </pic:nvPicPr>
                   <pic:blipFill>
-                    <a:blip r:embed="rId20">
+                    <a:blip r:embed="rId22">
                       <a:extLst>
                         <a:ext uri="{28A0092B-C50C-407E-A947-70E740481C1C}">
                           <a14:useLocalDpi xmlns:a14="http://schemas.microsoft.com/office/drawing/2010/main" val="0"/>
@@ -4970,7 +5624,7 @@
                     <pic:cNvPicPr/>
                   </pic:nvPicPr>
                   <pic:blipFill>
-                    <a:blip r:embed="rId21">
+                    <a:blip r:embed="rId23">
                       <a:extLst>
                         <a:ext uri="{28A0092B-C50C-407E-A947-70E740481C1C}">
                           <a14:useLocalDpi xmlns:a14="http://schemas.microsoft.com/office/drawing/2010/main" val="0"/>
@@ -5115,7 +5769,7 @@
             <w:rPr>
               <w:noProof/>
             </w:rPr>
-            <w:t>[14]</w:t>
+            <w:t>[16]</w:t>
           </w:r>
           <w:r>
             <w:rPr>
@@ -8964,6 +9618,9 @@
     <w:p>
       <w:pPr>
         <w:pStyle w:val="Standard"/>
+        <w:rPr>
+          <w:rFonts w:hint="eastAsia"/>
+        </w:rPr>
       </w:pPr>
       <w:r>
         <w:t xml:space="preserve">Below are the </w:t>
@@ -9040,7 +9697,7 @@
                     <pic:cNvPicPr/>
                   </pic:nvPicPr>
                   <pic:blipFill>
-                    <a:blip r:embed="rId22">
+                    <a:blip r:embed="rId24">
                       <a:extLst>
                         <a:ext uri="{28A0092B-C50C-407E-A947-70E740481C1C}">
                           <a14:useLocalDpi xmlns:a14="http://schemas.microsoft.com/office/drawing/2010/main" val="0"/>
@@ -9130,7 +9787,7 @@
                     <pic:cNvPicPr/>
                   </pic:nvPicPr>
                   <pic:blipFill>
-                    <a:blip r:embed="rId23">
+                    <a:blip r:embed="rId25">
                       <a:extLst>
                         <a:ext uri="{28A0092B-C50C-407E-A947-70E740481C1C}">
                           <a14:useLocalDpi xmlns:a14="http://schemas.microsoft.com/office/drawing/2010/main" val="0"/>
@@ -9228,7 +9885,7 @@
                     <pic:cNvPicPr/>
                   </pic:nvPicPr>
                   <pic:blipFill>
-                    <a:blip r:embed="rId24">
+                    <a:blip r:embed="rId26">
                       <a:extLst>
                         <a:ext uri="{28A0092B-C50C-407E-A947-70E740481C1C}">
                           <a14:useLocalDpi xmlns:a14="http://schemas.microsoft.com/office/drawing/2010/main" val="0"/>
@@ -9286,6 +9943,9 @@
     <w:p>
       <w:pPr>
         <w:pStyle w:val="Standard"/>
+        <w:rPr>
+          <w:rFonts w:hint="eastAsia"/>
+        </w:rPr>
       </w:pPr>
     </w:p>
     <w:p>
@@ -9316,7 +9976,7 @@
                     <pic:cNvPicPr/>
                   </pic:nvPicPr>
                   <pic:blipFill>
-                    <a:blip r:embed="rId25">
+                    <a:blip r:embed="rId27">
                       <a:extLst>
                         <a:ext uri="{28A0092B-C50C-407E-A947-70E740481C1C}">
                           <a14:useLocalDpi xmlns:a14="http://schemas.microsoft.com/office/drawing/2010/main" val="0"/>
@@ -9352,13 +10012,7 @@
       </w:pPr>
       <w:r>
         <w:lastRenderedPageBreak/>
-        <w:t xml:space="preserve">Figure </w:t>
-      </w:r>
-      <w:r>
-        <w:t>8</w:t>
-      </w:r>
-      <w:r>
-        <w:t xml:space="preserve">. ventilator-order translation graph (with </w:t>
+        <w:t xml:space="preserve">Figure 8. ventilator-order translation graph (with </w:t>
       </w:r>
       <w:proofErr w:type="spellStart"/>
       <w:r>
@@ -9439,7 +10093,7 @@
                     <pic:cNvPicPr/>
                   </pic:nvPicPr>
                   <pic:blipFill>
-                    <a:blip r:embed="rId26">
+                    <a:blip r:embed="rId28">
                       <a:extLst>
                         <a:ext uri="{28A0092B-C50C-407E-A947-70E740481C1C}">
                           <a14:useLocalDpi xmlns:a14="http://schemas.microsoft.com/office/drawing/2010/main" val="0"/>
@@ -9549,7 +10203,7 @@
                     <pic:cNvPicPr/>
                   </pic:nvPicPr>
                   <pic:blipFill>
-                    <a:blip r:embed="rId27">
+                    <a:blip r:embed="rId29">
                       <a:extLst>
                         <a:ext uri="{28A0092B-C50C-407E-A947-70E740481C1C}">
                           <a14:useLocalDpi xmlns:a14="http://schemas.microsoft.com/office/drawing/2010/main" val="0"/>
@@ -9639,7 +10293,7 @@
                     <pic:cNvPicPr/>
                   </pic:nvPicPr>
                   <pic:blipFill>
-                    <a:blip r:embed="rId28">
+                    <a:blip r:embed="rId30">
                       <a:extLst>
                         <a:ext uri="{28A0092B-C50C-407E-A947-70E740481C1C}">
                           <a14:useLocalDpi xmlns:a14="http://schemas.microsoft.com/office/drawing/2010/main" val="0"/>
@@ -9796,7 +10450,7 @@
                     <pic:cNvPicPr/>
                   </pic:nvPicPr>
                   <pic:blipFill>
-                    <a:blip r:embed="rId29">
+                    <a:blip r:embed="rId31">
                       <a:extLst>
                         <a:ext uri="{28A0092B-C50C-407E-A947-70E740481C1C}">
                           <a14:useLocalDpi xmlns:a14="http://schemas.microsoft.com/office/drawing/2010/main" val="0"/>
@@ -9902,7 +10556,7 @@
                     <pic:cNvPicPr/>
                   </pic:nvPicPr>
                   <pic:blipFill>
-                    <a:blip r:embed="rId30">
+                    <a:blip r:embed="rId32">
                       <a:extLst>
                         <a:ext uri="{28A0092B-C50C-407E-A947-70E740481C1C}">
                           <a14:useLocalDpi xmlns:a14="http://schemas.microsoft.com/office/drawing/2010/main" val="0"/>
@@ -10090,7 +10744,7 @@
         <w:p>
           <w:pPr>
             <w:rPr>
-              <w:rFonts w:asciiTheme="minorHAnsi" w:eastAsiaTheme="minorHAnsi" w:hAnsiTheme="minorHAnsi" w:cstheme="minorBidi"/>
+              <w:rFonts w:asciiTheme="minorHAnsi" w:hAnsiTheme="minorHAnsi" w:cstheme="minorBidi"/>
               <w:noProof/>
               <w:kern w:val="0"/>
               <w:lang w:eastAsia="en-US" w:bidi="ar-SA"/>
@@ -10124,7 +10778,7 @@
           </w:tblGrid>
           <w:tr>
             <w:trPr>
-              <w:divId w:val="977954225"/>
+              <w:divId w:val="129370869"/>
               <w:tblCellSpacing w:w="15" w:type="dxa"/>
             </w:trPr>
             <w:tc>
@@ -10136,7 +10790,6 @@
                 <w:pPr>
                   <w:pStyle w:val="Bibliography"/>
                   <w:rPr>
-                    <w:rFonts w:hint="eastAsia"/>
                     <w:noProof/>
                     <w:szCs w:val="24"/>
                   </w:rPr>
@@ -10158,7 +10811,6 @@
                 <w:pPr>
                   <w:pStyle w:val="Bibliography"/>
                   <w:rPr>
-                    <w:rFonts w:hint="eastAsia"/>
                     <w:noProof/>
                   </w:rPr>
                 </w:pPr>
@@ -10166,14 +10818,28 @@
                   <w:rPr>
                     <w:noProof/>
                   </w:rPr>
-                  <w:t>Laboratory for Advanced Software Engineering Research, University of Massachusetts Amherst, "Little-JIL," 2006. [Online]. Available: http://laser.cs.umass.edu/tools/littlejil.shtml. [Accessed 2 August 2020].</w:t>
+                  <w:t xml:space="preserve">Y. Zhang, M. S. Squillante, A. Sivasubramaniam and R. K. Sahoo, "Performance Implications of Failures in Large-Scale Cluster Scheduling," </w:t>
+                </w:r>
+                <w:r>
+                  <w:rPr>
+                    <w:i/>
+                    <w:iCs/>
+                    <w:noProof/>
+                  </w:rPr>
+                  <w:t xml:space="preserve">Lecture Notes in Computer Science, </w:t>
+                </w:r>
+                <w:r>
+                  <w:rPr>
+                    <w:noProof/>
+                  </w:rPr>
+                  <w:t xml:space="preserve">vol. 3277, 2005. </w:t>
                 </w:r>
               </w:p>
             </w:tc>
           </w:tr>
           <w:tr>
             <w:trPr>
-              <w:divId w:val="977954225"/>
+              <w:divId w:val="129370869"/>
               <w:tblCellSpacing w:w="15" w:type="dxa"/>
             </w:trPr>
             <w:tc>
@@ -10185,7 +10851,6 @@
                 <w:pPr>
                   <w:pStyle w:val="Bibliography"/>
                   <w:rPr>
-                    <w:rFonts w:hint="eastAsia"/>
                     <w:noProof/>
                   </w:rPr>
                 </w:pPr>
@@ -10207,7 +10872,6 @@
                 <w:pPr>
                   <w:pStyle w:val="Bibliography"/>
                   <w:rPr>
-                    <w:rFonts w:hint="eastAsia"/>
                     <w:noProof/>
                   </w:rPr>
                 </w:pPr>
@@ -10215,14 +10879,14 @@
                   <w:rPr>
                     <w:noProof/>
                   </w:rPr>
-                  <w:t>Laboratory for Advanced Software Engineering Research (LASER), University of Massachusetts Amherst, "Installing Visual-JIL," 2009. [Online]. Available: http://laser.cs.umass.edu/documentation/vjinstall/. [Accessed 2 August 2020].</w:t>
+                  <w:t>A. L. T. a. S. J. Spear, "US National Library of Medicine," National Institutes of Health, Jun 2006. [Online]. Available: https://www.ncbi.nlm.nih.gov/pmc/articles/PMC1713207/. [Accessed 13 October 2020].</w:t>
                 </w:r>
               </w:p>
             </w:tc>
           </w:tr>
           <w:tr>
             <w:trPr>
-              <w:divId w:val="977954225"/>
+              <w:divId w:val="129370869"/>
               <w:tblCellSpacing w:w="15" w:type="dxa"/>
             </w:trPr>
             <w:tc>
@@ -10234,7 +10898,6 @@
                 <w:pPr>
                   <w:pStyle w:val="Bibliography"/>
                   <w:rPr>
-                    <w:rFonts w:hint="eastAsia"/>
                     <w:noProof/>
                   </w:rPr>
                 </w:pPr>
@@ -10255,7 +10918,6 @@
                 <w:pPr>
                   <w:pStyle w:val="Bibliography"/>
                   <w:rPr>
-                    <w:rFonts w:hint="eastAsia"/>
                     <w:noProof/>
                   </w:rPr>
                 </w:pPr>
@@ -10263,14 +10925,14 @@
                   <w:rPr>
                     <w:noProof/>
                   </w:rPr>
-                  <w:t>Oracle, "About the JFC and Swing," 2019. [Online]. Available: https://docs.oracle.com/javase/tutorial/uiswing/start/about.html. [Accessed 2 August 2020].</w:t>
+                  <w:t>Laboratory for Advanced Software Engineering Research, University of Massachusetts Amherst, "Little-JIL," 2006. [Online]. Available: http://laser.cs.umass.edu/tools/littlejil.shtml. [Accessed 2 August 2020].</w:t>
                 </w:r>
               </w:p>
             </w:tc>
           </w:tr>
           <w:tr>
             <w:trPr>
-              <w:divId w:val="977954225"/>
+              <w:divId w:val="129370869"/>
               <w:tblCellSpacing w:w="15" w:type="dxa"/>
             </w:trPr>
             <w:tc>
@@ -10282,7 +10944,6 @@
                 <w:pPr>
                   <w:pStyle w:val="Bibliography"/>
                   <w:rPr>
-                    <w:rFonts w:hint="eastAsia"/>
                     <w:noProof/>
                   </w:rPr>
                 </w:pPr>
@@ -10303,7 +10964,6 @@
                 <w:pPr>
                   <w:pStyle w:val="Bibliography"/>
                   <w:rPr>
-                    <w:rFonts w:hint="eastAsia"/>
                     <w:noProof/>
                   </w:rPr>
                 </w:pPr>
@@ -10311,14 +10971,14 @@
                   <w:rPr>
                     <w:noProof/>
                   </w:rPr>
-                  <w:t>SourceForge, "JUNG Java Universal Network/Graph Framework," 2010. [Online]. Available: http://jung.sourceforge.net/. [Accessed 2 August 2020].</w:t>
+                  <w:t>Laboratory for Advanced Software Engineering Research (LASER), University of Massachusetts Amherst, "Installing Visual-JIL," 2009. [Online]. Available: http://laser.cs.umass.edu/documentation/vjinstall/. [Accessed 2 August 2020].</w:t>
                 </w:r>
               </w:p>
             </w:tc>
           </w:tr>
           <w:tr>
             <w:trPr>
-              <w:divId w:val="977954225"/>
+              <w:divId w:val="129370869"/>
               <w:tblCellSpacing w:w="15" w:type="dxa"/>
             </w:trPr>
             <w:tc>
@@ -10330,7 +10990,6 @@
                 <w:pPr>
                   <w:pStyle w:val="Bibliography"/>
                   <w:rPr>
-                    <w:rFonts w:hint="eastAsia"/>
                     <w:noProof/>
                   </w:rPr>
                 </w:pPr>
@@ -10351,7 +11010,6 @@
                 <w:pPr>
                   <w:pStyle w:val="Bibliography"/>
                   <w:rPr>
-                    <w:rFonts w:hint="eastAsia"/>
                     <w:noProof/>
                   </w:rPr>
                 </w:pPr>
@@ -10359,14 +11017,14 @@
                   <w:rPr>
                     <w:noProof/>
                   </w:rPr>
-                  <w:t>T. Parr, "Antlr," 2014. [Online]. Available: https://www.antlr.org/. [Accessed 2 August 2020].</w:t>
+                  <w:t>Oracle, "About the JFC and Swing," 2019. [Online]. Available: https://docs.oracle.com/javase/tutorial/uiswing/start/about.html. [Accessed 2 August 2020].</w:t>
                 </w:r>
               </w:p>
             </w:tc>
           </w:tr>
           <w:tr>
             <w:trPr>
-              <w:divId w:val="977954225"/>
+              <w:divId w:val="129370869"/>
               <w:tblCellSpacing w:w="15" w:type="dxa"/>
             </w:trPr>
             <w:tc>
@@ -10378,7 +11036,6 @@
                 <w:pPr>
                   <w:pStyle w:val="Bibliography"/>
                   <w:rPr>
-                    <w:rFonts w:hint="eastAsia"/>
                     <w:noProof/>
                   </w:rPr>
                 </w:pPr>
@@ -10399,7 +11056,6 @@
                 <w:pPr>
                   <w:pStyle w:val="Bibliography"/>
                   <w:rPr>
-                    <w:rFonts w:hint="eastAsia"/>
                     <w:noProof/>
                   </w:rPr>
                 </w:pPr>
@@ -10407,14 +11063,14 @@
                   <w:rPr>
                     <w:noProof/>
                   </w:rPr>
-                  <w:t>M. A. Gibbs, "COVID-19 a 3-step approach to intubation," (Covid-3-step-to-intubation-b.png in resources/misc/png folder in repo), 23 March 2020. [Online]. Available: https://litfl.com/covid-3-step-approach-to-intubation/. [Accessed 1 August 2020].</w:t>
+                  <w:t>SourceForge, "JUNG Java Universal Network/Graph Framework," 2010. [Online]. Available: http://jung.sourceforge.net/. [Accessed 2 August 2020].</w:t>
                 </w:r>
               </w:p>
             </w:tc>
           </w:tr>
           <w:tr>
             <w:trPr>
-              <w:divId w:val="977954225"/>
+              <w:divId w:val="129370869"/>
               <w:tblCellSpacing w:w="15" w:type="dxa"/>
             </w:trPr>
             <w:tc>
@@ -10426,7 +11082,6 @@
                 <w:pPr>
                   <w:pStyle w:val="Bibliography"/>
                   <w:rPr>
-                    <w:rFonts w:hint="eastAsia"/>
                     <w:noProof/>
                   </w:rPr>
                 </w:pPr>
@@ -10447,7 +11102,6 @@
                 <w:pPr>
                   <w:pStyle w:val="Bibliography"/>
                   <w:rPr>
-                    <w:rFonts w:hint="eastAsia"/>
                     <w:noProof/>
                   </w:rPr>
                 </w:pPr>
@@ -10455,14 +11109,14 @@
                   <w:rPr>
                     <w:noProof/>
                   </w:rPr>
-                  <w:t>UCSF COVID-19 Clinical Working Group, "UCSF Inpatient Adult COVID-19 Interim Management Guidelines," UCSF Health, 3 March 2020. [Online]. Available: https://infectioncontrol.ucsfmedicalcenter.org/sites/g/files/tkssra4681/f/UCSF%20Adult%20COVID%20draft%20management%20guidelines.pdf. [Accessed 1 August 2020].</w:t>
+                  <w:t>T. Parr, "Antlr," 2014. [Online]. Available: https://www.antlr.org/. [Accessed 2 August 2020].</w:t>
                 </w:r>
               </w:p>
             </w:tc>
           </w:tr>
           <w:tr>
             <w:trPr>
-              <w:divId w:val="977954225"/>
+              <w:divId w:val="129370869"/>
               <w:tblCellSpacing w:w="15" w:type="dxa"/>
             </w:trPr>
             <w:tc>
@@ -10474,7 +11128,6 @@
                 <w:pPr>
                   <w:pStyle w:val="Bibliography"/>
                   <w:rPr>
-                    <w:rFonts w:hint="eastAsia"/>
                     <w:noProof/>
                   </w:rPr>
                 </w:pPr>
@@ -10495,7 +11148,6 @@
                 <w:pPr>
                   <w:pStyle w:val="Bibliography"/>
                   <w:rPr>
-                    <w:rFonts w:hint="eastAsia"/>
                     <w:noProof/>
                   </w:rPr>
                 </w:pPr>
@@ -10503,14 +11155,14 @@
                   <w:rPr>
                     <w:noProof/>
                   </w:rPr>
-                  <w:t>R. B. Jennifer L.W. Fink, "How Hospitals Treat COVID-19 Patients," 16 June 2020. [Online]. Available: https://www.healthgrades.com/right-care/coronavirus/how-hospitals-treat-covid-19-patients. [Accessed 18 August 2020].</w:t>
+                  <w:t>M. A. Gibbs, "COVID-19 a 3-step approach to intubation," (Covid-3-step-to-intubation-b.png in resources/misc/png folder in repo), 23 March 2020. [Online]. Available: https://litfl.com/covid-3-step-approach-to-intubation/. [Accessed 1 August 2020].</w:t>
                 </w:r>
               </w:p>
             </w:tc>
           </w:tr>
           <w:tr>
             <w:trPr>
-              <w:divId w:val="977954225"/>
+              <w:divId w:val="129370869"/>
               <w:tblCellSpacing w:w="15" w:type="dxa"/>
             </w:trPr>
             <w:tc>
@@ -10522,7 +11174,6 @@
                 <w:pPr>
                   <w:pStyle w:val="Bibliography"/>
                   <w:rPr>
-                    <w:rFonts w:hint="eastAsia"/>
                     <w:noProof/>
                   </w:rPr>
                 </w:pPr>
@@ -10543,7 +11194,6 @@
                 <w:pPr>
                   <w:pStyle w:val="Bibliography"/>
                   <w:rPr>
-                    <w:rFonts w:hint="eastAsia"/>
                     <w:noProof/>
                   </w:rPr>
                 </w:pPr>
@@ -10551,14 +11201,14 @@
                   <w:rPr>
                     <w:noProof/>
                   </w:rPr>
-                  <w:t>Walter Reed Bethesda, "COVID 19 Code Blue," 12 April 2020. [Online]. Available: https://www.youtube.com/watch?v=n_JGBpdc_-U. [Accessed 18 August 2020].</w:t>
+                  <w:t>UCSF COVID-19 Clinical Working Group, "UCSF Inpatient Adult COVID-19 Interim Management Guidelines," UCSF Health, 3 March 2020. [Online]. Available: https://infectioncontrol.ucsfmedicalcenter.org/sites/g/files/tkssra4681/f/UCSF%20Adult%20COVID%20draft%20management%20guidelines.pdf. [Accessed 1 August 2020].</w:t>
                 </w:r>
               </w:p>
             </w:tc>
           </w:tr>
           <w:tr>
             <w:trPr>
-              <w:divId w:val="977954225"/>
+              <w:divId w:val="129370869"/>
               <w:tblCellSpacing w:w="15" w:type="dxa"/>
             </w:trPr>
             <w:tc>
@@ -10570,7 +11220,6 @@
                 <w:pPr>
                   <w:pStyle w:val="Bibliography"/>
                   <w:rPr>
-                    <w:rFonts w:hint="eastAsia"/>
                     <w:noProof/>
                   </w:rPr>
                 </w:pPr>
@@ -10591,7 +11240,6 @@
                 <w:pPr>
                   <w:pStyle w:val="Bibliography"/>
                   <w:rPr>
-                    <w:rFonts w:hint="eastAsia"/>
                     <w:noProof/>
                   </w:rPr>
                 </w:pPr>
@@ -10599,14 +11247,14 @@
                   <w:rPr>
                     <w:noProof/>
                   </w:rPr>
-                  <w:t>D. M. Hansen, "How to Treat Coronavirus Patients in the ICU (Intensive Care Unit) | Covid-19," 30 March 2020. [Online]. Available: https://www.youtube.com/watch?v=i7U2pkeysXI. [Accessed 18 August 2020].</w:t>
+                  <w:t>R. B. Jennifer L.W. Fink, "How Hospitals Treat COVID-19 Patients," 16 June 2020. [Online]. Available: https://www.healthgrades.com/right-care/coronavirus/how-hospitals-treat-covid-19-patients. [Accessed 18 August 2020].</w:t>
                 </w:r>
               </w:p>
             </w:tc>
           </w:tr>
           <w:tr>
             <w:trPr>
-              <w:divId w:val="977954225"/>
+              <w:divId w:val="129370869"/>
               <w:tblCellSpacing w:w="15" w:type="dxa"/>
             </w:trPr>
             <w:tc>
@@ -10618,7 +11266,6 @@
                 <w:pPr>
                   <w:pStyle w:val="Bibliography"/>
                   <w:rPr>
-                    <w:rFonts w:hint="eastAsia"/>
                     <w:noProof/>
                   </w:rPr>
                 </w:pPr>
@@ -10639,7 +11286,6 @@
                 <w:pPr>
                   <w:pStyle w:val="Bibliography"/>
                   <w:rPr>
-                    <w:rFonts w:hint="eastAsia"/>
                     <w:noProof/>
                   </w:rPr>
                 </w:pPr>
@@ -10647,14 +11293,14 @@
                   <w:rPr>
                     <w:noProof/>
                   </w:rPr>
-                  <w:t>What If, "What Happens If You Were Hospitalized With COVID-19?," 5 May 2020. [Online]. Available: https://www.youtube.com/watch?v=oSHXOlnmNXI. [Accessed 18 August 2020].</w:t>
+                  <w:t>Walter Reed Bethesda, "COVID 19 Code Blue," 12 April 2020. [Online]. Available: https://www.youtube.com/watch?v=n_JGBpdc_-U. [Accessed 18 August 2020].</w:t>
                 </w:r>
               </w:p>
             </w:tc>
           </w:tr>
           <w:tr>
             <w:trPr>
-              <w:divId w:val="977954225"/>
+              <w:divId w:val="129370869"/>
               <w:tblCellSpacing w:w="15" w:type="dxa"/>
             </w:trPr>
             <w:tc>
@@ -10666,7 +11312,6 @@
                 <w:pPr>
                   <w:pStyle w:val="Bibliography"/>
                   <w:rPr>
-                    <w:rFonts w:hint="eastAsia"/>
                     <w:noProof/>
                   </w:rPr>
                 </w:pPr>
@@ -10687,7 +11332,6 @@
                 <w:pPr>
                   <w:pStyle w:val="Bibliography"/>
                   <w:rPr>
-                    <w:rFonts w:hint="eastAsia"/>
                     <w:noProof/>
                   </w:rPr>
                 </w:pPr>
@@ -10695,14 +11339,14 @@
                   <w:rPr>
                     <w:noProof/>
                   </w:rPr>
-                  <w:t>New York State Task Force on Life and the Law New York State Department of Health, "Ventilator Allocation Guidelines," New York State Department of Health, 2015.</w:t>
+                  <w:t>D. M. Hansen, "How to Treat Coronavirus Patients in the ICU (Intensive Care Unit) | Covid-19," 30 March 2020. [Online]. Available: https://www.youtube.com/watch?v=i7U2pkeysXI. [Accessed 18 August 2020].</w:t>
                 </w:r>
               </w:p>
             </w:tc>
           </w:tr>
           <w:tr>
             <w:trPr>
-              <w:divId w:val="977954225"/>
+              <w:divId w:val="129370869"/>
               <w:tblCellSpacing w:w="15" w:type="dxa"/>
             </w:trPr>
             <w:tc>
@@ -10714,7 +11358,6 @@
                 <w:pPr>
                   <w:pStyle w:val="Bibliography"/>
                   <w:rPr>
-                    <w:rFonts w:hint="eastAsia"/>
                     <w:noProof/>
                   </w:rPr>
                 </w:pPr>
@@ -10735,7 +11378,6 @@
                 <w:pPr>
                   <w:pStyle w:val="Bibliography"/>
                   <w:rPr>
-                    <w:rFonts w:hint="eastAsia"/>
                     <w:noProof/>
                   </w:rPr>
                 </w:pPr>
@@ -10743,14 +11385,14 @@
                   <w:rPr>
                     <w:noProof/>
                   </w:rPr>
-                  <w:t>K. AM, "Who buys medical devices for hospitals?," 24 July 2015. [Online]. Available: https://www.quora.com/Who-buys-medical-devices-for-hospitals. [Accessed 18 August 2020].</w:t>
+                  <w:t>What If, "What Happens If You Were Hospitalized With COVID-19?," 5 May 2020. [Online]. Available: https://www.youtube.com/watch?v=oSHXOlnmNXI. [Accessed 18 August 2020].</w:t>
                 </w:r>
               </w:p>
             </w:tc>
           </w:tr>
           <w:tr>
             <w:trPr>
-              <w:divId w:val="977954225"/>
+              <w:divId w:val="129370869"/>
               <w:tblCellSpacing w:w="15" w:type="dxa"/>
             </w:trPr>
             <w:tc>
@@ -10762,7 +11404,6 @@
                 <w:pPr>
                   <w:pStyle w:val="Bibliography"/>
                   <w:rPr>
-                    <w:rFonts w:hint="eastAsia"/>
                     <w:noProof/>
                   </w:rPr>
                 </w:pPr>
@@ -10783,7 +11424,6 @@
                 <w:pPr>
                   <w:pStyle w:val="Bibliography"/>
                   <w:rPr>
-                    <w:rFonts w:hint="eastAsia"/>
                     <w:noProof/>
                   </w:rPr>
                 </w:pPr>
@@ -10791,14 +11431,14 @@
                   <w:rPr>
                     <w:noProof/>
                   </w:rPr>
-                  <w:t>J. M. Cobleigh, "Verifying Properties of Process Definitions," University of Massachusetts, Amherst, 2000.</w:t>
+                  <w:t>New York State Task Force on Life and the Law New York State Department of Health, "Ventilator Allocation Guidelines," New York State Department of Health, 2015.</w:t>
                 </w:r>
               </w:p>
             </w:tc>
           </w:tr>
           <w:tr>
             <w:trPr>
-              <w:divId w:val="977954225"/>
+              <w:divId w:val="129370869"/>
               <w:tblCellSpacing w:w="15" w:type="dxa"/>
             </w:trPr>
             <w:tc>
@@ -10810,7 +11450,6 @@
                 <w:pPr>
                   <w:pStyle w:val="Bibliography"/>
                   <w:rPr>
-                    <w:rFonts w:hint="eastAsia"/>
                     <w:noProof/>
                   </w:rPr>
                 </w:pPr>
@@ -10831,7 +11470,98 @@
                 <w:pPr>
                   <w:pStyle w:val="Bibliography"/>
                   <w:rPr>
-                    <w:rFonts w:hint="eastAsia"/>
+                    <w:noProof/>
+                  </w:rPr>
+                </w:pPr>
+                <w:r>
+                  <w:rPr>
+                    <w:noProof/>
+                  </w:rPr>
+                  <w:t>K. AM, "Who buys medical devices for hospitals?," 24 July 2015. [Online]. Available: https://www.quora.com/Who-buys-medical-devices-for-hospitals. [Accessed 18 August 2020].</w:t>
+                </w:r>
+              </w:p>
+            </w:tc>
+          </w:tr>
+          <w:tr>
+            <w:trPr>
+              <w:divId w:val="129370869"/>
+              <w:tblCellSpacing w:w="15" w:type="dxa"/>
+            </w:trPr>
+            <w:tc>
+              <w:tcPr>
+                <w:tcW w:w="50" w:type="pct"/>
+                <w:hideMark/>
+              </w:tcPr>
+              <w:p>
+                <w:pPr>
+                  <w:pStyle w:val="Bibliography"/>
+                  <w:rPr>
+                    <w:noProof/>
+                  </w:rPr>
+                </w:pPr>
+                <w:r>
+                  <w:rPr>
+                    <w:noProof/>
+                  </w:rPr>
+                  <w:t xml:space="preserve">[16] </w:t>
+                </w:r>
+              </w:p>
+            </w:tc>
+            <w:tc>
+              <w:tcPr>
+                <w:tcW w:w="0" w:type="auto"/>
+                <w:hideMark/>
+              </w:tcPr>
+              <w:p>
+                <w:pPr>
+                  <w:pStyle w:val="Bibliography"/>
+                  <w:rPr>
+                    <w:noProof/>
+                  </w:rPr>
+                </w:pPr>
+                <w:r>
+                  <w:rPr>
+                    <w:noProof/>
+                  </w:rPr>
+                  <w:t>J. M. Cobleigh, "Verifying Properties of Process Definitions," University of Massachusetts, Amherst, 2000.</w:t>
+                </w:r>
+              </w:p>
+            </w:tc>
+          </w:tr>
+          <w:tr>
+            <w:trPr>
+              <w:divId w:val="129370869"/>
+              <w:tblCellSpacing w:w="15" w:type="dxa"/>
+            </w:trPr>
+            <w:tc>
+              <w:tcPr>
+                <w:tcW w:w="50" w:type="pct"/>
+                <w:hideMark/>
+              </w:tcPr>
+              <w:p>
+                <w:pPr>
+                  <w:pStyle w:val="Bibliography"/>
+                  <w:rPr>
+                    <w:noProof/>
+                  </w:rPr>
+                </w:pPr>
+                <w:r>
+                  <w:rPr>
+                    <w:noProof/>
+                  </w:rPr>
+                  <w:t xml:space="preserve">[17] </w:t>
+                </w:r>
+              </w:p>
+            </w:tc>
+            <w:tc>
+              <w:tcPr>
+                <w:tcW w:w="0" w:type="auto"/>
+                <w:hideMark/>
+              </w:tcPr>
+              <w:p>
+                <w:pPr>
+                  <w:pStyle w:val="Bibliography"/>
+                  <w:rPr>
                     <w:noProof/>
                   </w:rPr>
                 </w:pPr>
@@ -10847,7 +11577,7 @@
         </w:tbl>
         <w:p>
           <w:pPr>
-            <w:divId w:val="977954225"/>
+            <w:divId w:val="129370869"/>
             <w:rPr>
               <w:rFonts w:eastAsia="Times New Roman"/>
               <w:noProof/>
@@ -10927,7 +11657,7 @@
       </w:pPr>
     </w:p>
     <w:sectPr>
-      <w:footerReference w:type="default" r:id="rId31"/>
+      <w:footerReference w:type="default" r:id="rId33"/>
       <w:pgSz w:w="12240" w:h="15840"/>
       <w:pgMar w:top="1134" w:right="1134" w:bottom="1134" w:left="1134" w:header="720" w:footer="720" w:gutter="0"/>
       <w:cols w:space="720"/>
@@ -11920,7 +12650,7 @@
     <b:URL>https://searchsoftwarequality.techtarget.com/definition/static-analysis-static-code-analysis</b:URL>
     <b:Month>August</b:Month>
     <b:Day>1</b:Day>
-    <b:RefOrder>15</b:RefOrder>
+    <b:RefOrder>20</b:RefOrder>
   </b:Source>
   <b:Source>
     <b:Tag>Mic20</b:Tag>
@@ -11947,7 +12677,7 @@
     <b:MonthAccessed>August</b:MonthAccessed>
     <b:ProductionCompany>(Covid-3-step-to-intubation-b.png in resources/misc/png folder in repo)</b:ProductionCompany>
     <b:DayAccessed>1</b:DayAccessed>
-    <b:RefOrder>6</b:RefOrder>
+    <b:RefOrder>11</b:RefOrder>
   </b:Source>
   <b:Source>
     <b:Tag>UCS20</b:Tag>
@@ -11974,7 +12704,7 @@
     <b:YearAccessed>2020</b:YearAccessed>
     <b:MonthAccessed>August</b:MonthAccessed>
     <b:DayAccessed>1</b:DayAccessed>
-    <b:RefOrder>7</b:RefOrder>
+    <b:RefOrder>12</b:RefOrder>
   </b:Source>
   <b:Source>
     <b:Tag>Lab06</b:Tag>
@@ -11992,7 +12722,7 @@
     <b:MonthAccessed>August</b:MonthAccessed>
     <b:DayAccessed>2</b:DayAccessed>
     <b:InternetSiteTitle>University of Massachusetts Amherst</b:InternetSiteTitle>
-    <b:RefOrder>1</b:RefOrder>
+    <b:RefOrder>6</b:RefOrder>
   </b:Source>
   <b:Source>
     <b:Tag>Lab09</b:Tag>
@@ -12009,7 +12739,7 @@
     <b:YearAccessed>2020</b:YearAccessed>
     <b:MonthAccessed>August</b:MonthAccessed>
     <b:DayAccessed>2</b:DayAccessed>
-    <b:RefOrder>2</b:RefOrder>
+    <b:RefOrder>7</b:RefOrder>
   </b:Source>
   <b:Source>
     <b:Tag>Ora19</b:Tag>
@@ -12026,7 +12756,7 @@
     <b:YearAccessed>2020</b:YearAccessed>
     <b:MonthAccessed>August</b:MonthAccessed>
     <b:DayAccessed>2</b:DayAccessed>
-    <b:RefOrder>3</b:RefOrder>
+    <b:RefOrder>8</b:RefOrder>
   </b:Source>
   <b:Source>
     <b:Tag>Sou10</b:Tag>
@@ -12043,7 +12773,7 @@
     <b:YearAccessed>2020</b:YearAccessed>
     <b:MonthAccessed>August</b:MonthAccessed>
     <b:DayAccessed>2</b:DayAccessed>
-    <b:RefOrder>4</b:RefOrder>
+    <b:RefOrder>9</b:RefOrder>
   </b:Source>
   <b:Source>
     <b:Tag>Ter14</b:Tag>
@@ -12065,7 +12795,7 @@
     <b:YearAccessed>2020</b:YearAccessed>
     <b:MonthAccessed>August</b:MonthAccessed>
     <b:DayAccessed>2</b:DayAccessed>
-    <b:RefOrder>5</b:RefOrder>
+    <b:RefOrder>10</b:RefOrder>
   </b:Source>
   <b:Source>
     <b:Tag>Cob00</b:Tag>
@@ -12086,7 +12816,7 @@
         </b:NameList>
       </b:Author>
     </b:Author>
-    <b:RefOrder>14</b:RefOrder>
+    <b:RefOrder>19</b:RefOrder>
   </b:Source>
   <b:Source>
     <b:Tag>Jen20</b:Tag>
@@ -12111,7 +12841,7 @@
     <b:YearAccessed>2020</b:YearAccessed>
     <b:MonthAccessed>August</b:MonthAccessed>
     <b:DayAccessed>18</b:DayAccessed>
-    <b:RefOrder>8</b:RefOrder>
+    <b:RefOrder>13</b:RefOrder>
   </b:Source>
   <b:Source>
     <b:Tag>Wal20</b:Tag>
@@ -12130,7 +12860,7 @@
     <b:YearAccessed>2020</b:YearAccessed>
     <b:MonthAccessed>August</b:MonthAccessed>
     <b:DayAccessed>18</b:DayAccessed>
-    <b:RefOrder>9</b:RefOrder>
+    <b:RefOrder>14</b:RefOrder>
   </b:Source>
   <b:Source>
     <b:Tag>DrM20</b:Tag>
@@ -12155,7 +12885,7 @@
     <b:YearAccessed>2020</b:YearAccessed>
     <b:MonthAccessed>August</b:MonthAccessed>
     <b:DayAccessed>18</b:DayAccessed>
-    <b:RefOrder>10</b:RefOrder>
+    <b:RefOrder>15</b:RefOrder>
   </b:Source>
   <b:Source>
     <b:Tag>Wha20</b:Tag>
@@ -12174,7 +12904,7 @@
     <b:YearAccessed>2020</b:YearAccessed>
     <b:MonthAccessed>August</b:MonthAccessed>
     <b:DayAccessed>18</b:DayAccessed>
-    <b:RefOrder>11</b:RefOrder>
+    <b:RefOrder>16</b:RefOrder>
   </b:Source>
   <b:Source>
     <b:Tag>New15</b:Tag>
@@ -12188,7 +12918,7 @@
     <b:Title>Ventilator Allocation Guidelines</b:Title>
     <b:Year>2015</b:Year>
     <b:Publisher>New York State Department of Health</b:Publisher>
-    <b:RefOrder>12</b:RefOrder>
+    <b:RefOrder>17</b:RefOrder>
   </b:Source>
   <b:Source>
     <b:Tag>AMK15</b:Tag>
@@ -12212,13 +12942,144 @@
     <b:YearAccessed>2020</b:YearAccessed>
     <b:MonthAccessed>August</b:MonthAccessed>
     <b:DayAccessed>18</b:DayAccessed>
-    <b:RefOrder>13</b:RefOrder>
+    <b:RefOrder>18</b:RefOrder>
+  </b:Source>
+  <b:Source>
+    <b:Tag>Ani06</b:Tag>
+    <b:SourceType>InternetSite</b:SourceType>
+    <b:Guid>{4EDDDE3A-9350-4349-99FB-6FC9D401FBED}</b:Guid>
+    <b:Author>
+      <b:Author>
+        <b:NameList>
+          <b:Person>
+            <b:Last>Spear</b:Last>
+            <b:First>Anita</b:First>
+            <b:Middle>L Tucker and Steven J</b:Middle>
+          </b:Person>
+        </b:NameList>
+      </b:Author>
+    </b:Author>
+    <b:Title>US National Library of Medicine</b:Title>
+    <b:URL>https://www.ncbi.nlm.nih.gov/pmc/articles/PMC1713207/</b:URL>
+    <b:ProductionCompany>National Institutes of Health</b:ProductionCompany>
+    <b:Year>2006</b:Year>
+    <b:Month>Jun</b:Month>
+    <b:YearAccessed>2020</b:YearAccessed>
+    <b:MonthAccessed>October</b:MonthAccessed>
+    <b:DayAccessed>13</b:DayAccessed>
+    <b:RefOrder>2</b:RefOrder>
+  </b:Source>
+  <b:Source>
+    <b:Tag>Zha05</b:Tag>
+    <b:SourceType>JournalArticle</b:SourceType>
+    <b:Guid>{E6D929D2-CF5F-304B-A74F-9D8E43831AD1}</b:Guid>
+    <b:Author>
+      <b:Author>
+        <b:NameList>
+          <b:Person>
+            <b:Last>Zhang</b:Last>
+            <b:First>Y.</b:First>
+          </b:Person>
+          <b:Person>
+            <b:Last>Squillante</b:Last>
+            <b:Middle>S.</b:Middle>
+            <b:First>M.</b:First>
+          </b:Person>
+          <b:Person>
+            <b:Last>Sivasubramaniam</b:Last>
+            <b:First>A.</b:First>
+          </b:Person>
+          <b:Person>
+            <b:Last>Sahoo</b:Last>
+            <b:Middle>K.</b:Middle>
+            <b:First>R.</b:First>
+          </b:Person>
+        </b:NameList>
+      </b:Author>
+    </b:Author>
+    <b:Title>Performance Implications of Failures in Large-Scale Cluster Scheduling</b:Title>
+    <b:URL>https://link.springer.com/chapter/10.1007/11407522_13</b:URL>
+    <b:Year>2005</b:Year>
+    <b:YearAccessed>2020</b:YearAccessed>
+    <b:JournalName>Lecture Notes in Computer Science</b:JournalName>
+    <b:Volume>3277</b:Volume>
+    <b:ConferenceName>Job Scheduling Strategies for Parallel Processing</b:ConferenceName>
+    <b:RefOrder>1</b:RefOrder>
+  </b:Source>
+  <b:Source>
+    <b:Tag>Lab061</b:Tag>
+    <b:SourceType>InternetSite</b:SourceType>
+    <b:Guid>{4152FA9A-A518-3A42-8AE7-58D623C0D8C5}</b:Guid>
+    <b:Title>Little-JIL</b:Title>
+    <b:Year>2006</b:Year>
+    <b:Author>
+      <b:Author>
+        <b:Corporate>Laboratory for Advanced Software Engineering Research</b:Corporate>
+      </b:Author>
+    </b:Author>
+    <b:URL>http://laser.cs.umass.edu/tools/littlejil.shtml</b:URL>
+    <b:ProductionCompany>University of Massachusetts Amherst</b:ProductionCompany>
+    <b:YearAccessed>2020</b:YearAccessed>
+    <b:MonthAccessed>October</b:MonthAccessed>
+    <b:DayAccessed>14</b:DayAccessed>
+    <b:RefOrder>3</b:RefOrder>
+  </b:Source>
+  <b:Source>
+    <b:Tag>Sut97</b:Tag>
+    <b:SourceType>JournalArticle</b:SourceType>
+    <b:Guid>{4C024E66-A128-DE48-83D5-FA53B076747D}</b:Guid>
+    <b:Title>The Design of a Next-Generation Process Language*</b:Title>
+    <b:Year>1997</b:Year>
+    <b:Author>
+      <b:Author>
+        <b:NameList>
+          <b:Person>
+            <b:Last>Sutton</b:Last>
+            <b:Middle>M.</b:Middle>
+            <b:First>Stanley</b:First>
+          </b:Person>
+          <b:Person>
+            <b:Last>Osterweil</b:Last>
+            <b:Middle>J.</b:Middle>
+            <b:First>Leon</b:First>
+          </b:Person>
+        </b:NameList>
+      </b:Author>
+    </b:Author>
+    <b:JournalName>SOFTWARE ENGINEERING - ESEC/FSE '97</b:JournalName>
+    <b:Volume>1301</b:Volume>
+    <b:Pages>142-158</b:Pages>
+    <b:RefOrder>4</b:RefOrder>
+  </b:Source>
+  <b:Source>
+    <b:Tag>Cob001</b:Tag>
+    <b:SourceType>JournalArticle</b:SourceType>
+    <b:Guid>{C80BC5D2-7A3A-7241-A104-6CC964C2B886}</b:Guid>
+    <b:Author>
+      <b:Author>
+        <b:NameList>
+          <b:Person>
+            <b:Last>Cobleign</b:Last>
+          </b:Person>
+          <b:Person>
+            <b:Last>Cobleigh</b:Last>
+            <b:Middle>M.</b:Middle>
+            <b:First>Jamieson</b:First>
+          </b:Person>
+        </b:NameList>
+      </b:Author>
+    </b:Author>
+    <b:Title>Verifying Properties of Process Definitions</b:Title>
+    <b:JournalName>Computer Science Department Faculty Publication Series</b:JournalName>
+    <b:Year>2000</b:Year>
+    <b:Volume>119</b:Volume>
+    <b:RefOrder>5</b:RefOrder>
   </b:Source>
 </b:Sources>
 </file>
 
 <file path=customXml/itemProps1.xml><?xml version="1.0" encoding="utf-8"?>
-<ds:datastoreItem xmlns:ds="http://schemas.openxmlformats.org/officeDocument/2006/customXml" ds:itemID="{A042BD25-1D27-A149-9147-614DBE36CA9C}">
+<ds:datastoreItem xmlns:ds="http://schemas.openxmlformats.org/officeDocument/2006/customXml" ds:itemID="{7064FBBD-DE2C-9A4E-B4C3-202B88F37EF0}">
   <ds:schemaRefs>
     <ds:schemaRef ds:uri="http://schemas.openxmlformats.org/officeDocument/2006/bibliography"/>
   </ds:schemaRefs>

</xml_diff>

<commit_message>
worked on the Problem Description part of the paper.
</commit_message>
<xml_diff>
--- a/src/main/resources/misc/docx/mcdermott-analysis-of-combined-sw-processes-paper.docx
+++ b/src/main/resources/misc/docx/mcdermott-analysis-of-combined-sw-processes-paper.docx
@@ -1992,10 +1992,10 @@
         <w:t xml:space="preserve"> treating a COVID-19 patient. </w:t>
       </w:r>
       <w:r>
-        <w:t>W</w:t>
-      </w:r>
-      <w:r>
-        <w:t xml:space="preserve">e check for </w:t>
+        <w:t>I</w:t>
+      </w:r>
+      <w:r>
+        <w:t xml:space="preserve"> check for </w:t>
       </w:r>
       <w:r>
         <w:t xml:space="preserve">a </w:t>
@@ -2013,7 +2013,13 @@
         <w:t xml:space="preserve"> </w:t>
       </w:r>
       <w:r>
-        <w:t xml:space="preserve">In the COVID-19 example, we check for the safety property that someone with COVID-19 who is a high risk to others is in the hospital and not at home where they can infect others. We also check for the liveness property that if a ventilator is requested, it will always eventually be available for use. We hope that the </w:t>
+        <w:t xml:space="preserve">In the COVID-19 example, we check for the safety property that someone with COVID-19 who is a high risk to others is in the hospital and not at home where they can infect others. </w:t>
+      </w:r>
+      <w:r>
+        <w:t>I</w:t>
+      </w:r>
+      <w:r>
+        <w:t xml:space="preserve"> also check for the liveness property that if a ventilator is requested, it will always eventually be available for use. We hope that the </w:t>
       </w:r>
       <w:r>
         <w:t xml:space="preserve">system-critical and life or death nature of the </w:t>
@@ -2438,148 +2444,6 @@
     <w:p>
       <w:pPr>
         <w:pStyle w:val="Standard"/>
-      </w:pPr>
-    </w:p>
-    <w:p>
-      <w:pPr>
-        <w:pStyle w:val="Standard"/>
-        <w:rPr>
-          <w:rFonts w:hint="eastAsia"/>
-        </w:rPr>
-      </w:pPr>
-      <w:r>
-        <w:t>W</w:t>
-      </w:r>
-      <w:r>
-        <w:t>e use CTL model checking and the Little-JIL process language</w:t>
-      </w:r>
-      <w:r>
-        <w:t xml:space="preserve"> to identify errors in parallel processes and to identify specific paths the error route takes.</w:t>
-      </w:r>
-      <w:r>
-        <w:t xml:space="preserve"> </w:t>
-      </w:r>
-      <w:r>
-        <w:t>Since the different execution paths a process may take can be accurately modeled using a tree graph, CTL is an appropriate logic to use to identify whether certain properties hold on the graph since it checks all possible paths through a tree.</w:t>
-      </w:r>
-      <w:r>
-        <w:t xml:space="preserve"> Little-JIL is a flexible and adaptive process language that models how agents performing processes </w:t>
-      </w:r>
-      <w:sdt>
-        <w:sdtPr>
-          <w:id w:val="-1465274403"/>
-          <w:citation/>
-        </w:sdtPr>
-        <w:sdtContent>
-          <w:r>
-            <w:rPr>
-              <w:rFonts w:hint="eastAsia"/>
-            </w:rPr>
-            <w:fldChar w:fldCharType="begin"/>
-          </w:r>
-          <w:r>
-            <w:rPr>
-              <w:rFonts w:hint="eastAsia"/>
-            </w:rPr>
-            <w:instrText xml:space="preserve"> </w:instrText>
-          </w:r>
-          <w:r>
-            <w:instrText>CITATION Lab061 \l 1033</w:instrText>
-          </w:r>
-          <w:r>
-            <w:rPr>
-              <w:rFonts w:hint="eastAsia"/>
-            </w:rPr>
-            <w:instrText xml:space="preserve"> </w:instrText>
-          </w:r>
-          <w:r>
-            <w:rPr>
-              <w:rFonts w:hint="eastAsia"/>
-            </w:rPr>
-            <w:fldChar w:fldCharType="separate"/>
-          </w:r>
-          <w:r>
-            <w:rPr>
-              <w:noProof/>
-            </w:rPr>
-            <w:t>[3]</w:t>
-          </w:r>
-          <w:r>
-            <w:rPr>
-              <w:rFonts w:hint="eastAsia"/>
-            </w:rPr>
-            <w:fldChar w:fldCharType="end"/>
-          </w:r>
-        </w:sdtContent>
-      </w:sdt>
-      <w:r>
-        <w:t xml:space="preserve">. It has been chosen because it is easy to </w:t>
-      </w:r>
-      <w:proofErr w:type="gramStart"/>
-      <w:r>
-        <w:t>use, yet</w:t>
-      </w:r>
-      <w:proofErr w:type="gramEnd"/>
-      <w:r>
-        <w:t xml:space="preserve"> retains semantic depth</w:t>
-      </w:r>
-      <w:r>
-        <w:t xml:space="preserve"> </w:t>
-      </w:r>
-      <w:sdt>
-        <w:sdtPr>
-          <w:id w:val="2005014865"/>
-          <w:citation/>
-        </w:sdtPr>
-        <w:sdtContent>
-          <w:r>
-            <w:rPr>
-              <w:rFonts w:hint="eastAsia"/>
-            </w:rPr>
-            <w:fldChar w:fldCharType="begin"/>
-          </w:r>
-          <w:r>
-            <w:rPr>
-              <w:rFonts w:hint="eastAsia"/>
-            </w:rPr>
-            <w:instrText xml:space="preserve"> </w:instrText>
-          </w:r>
-          <w:r>
-            <w:instrText>CITATION Sut97 \l 1033</w:instrText>
-          </w:r>
-          <w:r>
-            <w:rPr>
-              <w:rFonts w:hint="eastAsia"/>
-            </w:rPr>
-            <w:instrText xml:space="preserve"> </w:instrText>
-          </w:r>
-          <w:r>
-            <w:rPr>
-              <w:rFonts w:hint="eastAsia"/>
-            </w:rPr>
-            <w:fldChar w:fldCharType="separate"/>
-          </w:r>
-          <w:r>
-            <w:rPr>
-              <w:noProof/>
-            </w:rPr>
-            <w:t>[4]</w:t>
-          </w:r>
-          <w:r>
-            <w:rPr>
-              <w:rFonts w:hint="eastAsia"/>
-            </w:rPr>
-            <w:fldChar w:fldCharType="end"/>
-          </w:r>
-        </w:sdtContent>
-      </w:sdt>
-      <w:r>
-        <w:t>.</w:t>
-      </w:r>
-    </w:p>
-    <w:p>
-      <w:pPr>
-        <w:pStyle w:val="Standard"/>
         <w:rPr>
           <w:rFonts w:hint="eastAsia"/>
         </w:rPr>
@@ -2635,6 +2499,40 @@
       </w:r>
       <w:r>
         <w:t xml:space="preserve"> In modelling our process in a processing language like Little-JIL, which breaks down each state into further sub-states representing the state’s status, our graph becomes even larger.</w:t>
+      </w:r>
+    </w:p>
+    <w:p>
+      <w:pPr>
+        <w:pStyle w:val="Standard"/>
+      </w:pPr>
+    </w:p>
+    <w:p>
+      <w:pPr>
+        <w:pStyle w:val="Standard"/>
+        <w:rPr>
+          <w:rFonts w:hint="eastAsia"/>
+        </w:rPr>
+      </w:pPr>
+      <w:r>
+        <w:t>When two processes run in parallel on a computer it can be difficult to predict when certain subprocesses will execute. Many libraries exist for creating “critical sections” of code that request that the section be executed in serial. This is helpful, but if we could know in a formal way that a parallel process which a certain subprocess that needs a certain property will never execute without that property, it would be very helpful.</w:t>
+      </w:r>
+    </w:p>
+    <w:p>
+      <w:pPr>
+        <w:pStyle w:val="Standard"/>
+      </w:pPr>
+      <w:r>
+        <w:br/>
+        <w:t>Race conditions accidentally introduced in parallel programs create many problems. For example, a certain variable is written to before it is defined, throwing an undefined error and halting the program execution. Even in real world parallel processes, like in a hospital, race conditions can exist. If a heart transplant procedure, in an extreme example, is started before the new heart has been received, it could cause the death of the patient while they are waiting on the operating table. In the real world, many processes, even when explicitly defined, have a surprising amount of ambiguity which can lead to misinterpretation</w:t>
+      </w:r>
+      <w:r>
+        <w:rPr>
+          <w:rFonts w:hint="eastAsia"/>
+        </w:rPr>
+        <w:t>s</w:t>
+      </w:r>
+      <w:r>
+        <w:t xml:space="preserve"> and, in some cases, race conditions.</w:t>
       </w:r>
     </w:p>
     <w:p>
@@ -2780,7 +2678,13 @@
       </w:r>
       <w:proofErr w:type="gramEnd"/>
       <w:r>
-        <w:t xml:space="preserve"> processes are modelled the number of nodes quickly reaches to the thousands or more. In analyzing these larger graphs, we speak of the “topology” of the graph, abstracting out some of the smaller details.</w:t>
+        <w:t xml:space="preserve"> processes are modelled</w:t>
+      </w:r>
+      <w:r>
+        <w:t>,</w:t>
+      </w:r>
+      <w:r>
+        <w:t xml:space="preserve"> the number of nodes quickly reaches to the thousands or more. In analyzing these larger graphs, we speak of the “topology” of the graph, abstracting out some of the smaller details.</w:t>
       </w:r>
     </w:p>
     <w:p>
@@ -2991,315 +2895,443 @@
         </w:rPr>
       </w:pPr>
       <w:r>
-        <w:t xml:space="preserve">The approach I take in this paper is to apply rigorous model checking algorithms to </w:t>
-      </w:r>
-      <w:proofErr w:type="spellStart"/>
-      <w:r>
-        <w:t>Kripke</w:t>
-      </w:r>
-      <w:proofErr w:type="spellEnd"/>
-      <w:r>
-        <w:t xml:space="preserve"> structures created through an abstract process language represented in code by an analyzer I’ve written. Model checking is a</w:t>
-      </w:r>
-      <w:r>
-        <w:t xml:space="preserve">n appropriate way to bring predictability into the unpredictable area of parallelized processes because it is one way to formally verify software. Using formal methods of mathematics, we can say with 100% certainty (as long as our </w:t>
-      </w:r>
-      <w:proofErr w:type="spellStart"/>
-      <w:r>
-        <w:t>Kripke</w:t>
-      </w:r>
-      <w:proofErr w:type="spellEnd"/>
-      <w:r>
-        <w:t xml:space="preserve"> structure properly represents our processes) whether a certain code block can ever execute before another code block. Our main challenge is thus to ensure that the </w:t>
-      </w:r>
-      <w:proofErr w:type="spellStart"/>
-      <w:r>
-        <w:t>Kripke</w:t>
-      </w:r>
-      <w:proofErr w:type="spellEnd"/>
-      <w:r>
-        <w:t xml:space="preserve"> structure we design properly represents our processes.</w:t>
-      </w:r>
-    </w:p>
-    <w:p>
-      <w:pPr>
-        <w:pStyle w:val="Standard"/>
-        <w:rPr>
-          <w:rFonts w:hint="eastAsia"/>
-        </w:rPr>
-      </w:pPr>
-    </w:p>
-    <w:p>
-      <w:pPr>
-        <w:pStyle w:val="Standard"/>
-        <w:rPr>
-          <w:rFonts w:hint="eastAsia"/>
-        </w:rPr>
-      </w:pPr>
-      <w:r>
-        <w:t xml:space="preserve">Our approach begins with processes. For this paper, a process is just a collection of steps which can have certain control structures like sequential, parallel and try. We use two processes in this paper, a computer program and a medical process. We first model the abstract process with a graphical process language. Then we output the graphical process into XML. Now that the process is represented by code, we run it through </w:t>
-      </w:r>
-      <w:r>
-        <w:t>the</w:t>
-      </w:r>
-      <w:r>
-        <w:t xml:space="preserve"> translator. </w:t>
-      </w:r>
-      <w:r>
-        <w:t xml:space="preserve">The translator takes in </w:t>
-      </w:r>
-      <w:r>
-        <w:t xml:space="preserve">XML steps </w:t>
-      </w:r>
-      <w:r>
-        <w:t xml:space="preserve">and outs a </w:t>
-      </w:r>
-      <w:r>
-        <w:t xml:space="preserve">directed graph type of data structure </w:t>
-      </w:r>
-      <w:r>
-        <w:t>that represents the</w:t>
-      </w:r>
-      <w:r>
-        <w:t xml:space="preserve"> steps</w:t>
-      </w:r>
+        <w:t xml:space="preserve">I use CTL model checking and the Little-JIL process language to identify errors in parallel processes and to identify specific paths the error route takes. Since the different execution paths a process may take can be accurately modeled using a tree graph, CTL is an appropriate logic to use to identify whether certain properties hold on the graph since it checks all possible paths through a tree. Little-JIL is a flexible and adaptive process language that models how agents performing processes </w:t>
+      </w:r>
+      <w:sdt>
+        <w:sdtPr>
+          <w:id w:val="-1465274403"/>
+          <w:citation/>
+        </w:sdtPr>
+        <w:sdtContent>
+          <w:r>
+            <w:rPr>
+              <w:rFonts w:hint="eastAsia"/>
+            </w:rPr>
+            <w:fldChar w:fldCharType="begin"/>
+          </w:r>
+          <w:r>
+            <w:rPr>
+              <w:rFonts w:hint="eastAsia"/>
+            </w:rPr>
+            <w:instrText xml:space="preserve"> </w:instrText>
+          </w:r>
+          <w:r>
+            <w:instrText>CITATION Lab061 \l 1033</w:instrText>
+          </w:r>
+          <w:r>
+            <w:rPr>
+              <w:rFonts w:hint="eastAsia"/>
+            </w:rPr>
+            <w:instrText xml:space="preserve"> </w:instrText>
+          </w:r>
+          <w:r>
+            <w:rPr>
+              <w:rFonts w:hint="eastAsia"/>
+            </w:rPr>
+            <w:fldChar w:fldCharType="separate"/>
+          </w:r>
+          <w:r>
+            <w:rPr>
+              <w:noProof/>
+            </w:rPr>
+            <w:t>[3]</w:t>
+          </w:r>
+          <w:r>
+            <w:rPr>
+              <w:rFonts w:hint="eastAsia"/>
+            </w:rPr>
+            <w:fldChar w:fldCharType="end"/>
+          </w:r>
+        </w:sdtContent>
+      </w:sdt>
+      <w:r>
+        <w:t xml:space="preserve">. It has been chosen because it is easy to </w:t>
+      </w:r>
+      <w:proofErr w:type="gramStart"/>
+      <w:r>
+        <w:t>use, yet</w:t>
+      </w:r>
+      <w:proofErr w:type="gramEnd"/>
+      <w:r>
+        <w:t xml:space="preserve"> retains semantic depth </w:t>
+      </w:r>
+      <w:sdt>
+        <w:sdtPr>
+          <w:id w:val="2005014865"/>
+          <w:citation/>
+        </w:sdtPr>
+        <w:sdtContent>
+          <w:r>
+            <w:rPr>
+              <w:rFonts w:hint="eastAsia"/>
+            </w:rPr>
+            <w:fldChar w:fldCharType="begin"/>
+          </w:r>
+          <w:r>
+            <w:rPr>
+              <w:rFonts w:hint="eastAsia"/>
+            </w:rPr>
+            <w:instrText xml:space="preserve"> </w:instrText>
+          </w:r>
+          <w:r>
+            <w:instrText>CITATION Sut97 \l 1033</w:instrText>
+          </w:r>
+          <w:r>
+            <w:rPr>
+              <w:rFonts w:hint="eastAsia"/>
+            </w:rPr>
+            <w:instrText xml:space="preserve"> </w:instrText>
+          </w:r>
+          <w:r>
+            <w:rPr>
+              <w:rFonts w:hint="eastAsia"/>
+            </w:rPr>
+            <w:fldChar w:fldCharType="separate"/>
+          </w:r>
+          <w:r>
+            <w:rPr>
+              <w:noProof/>
+            </w:rPr>
+            <w:t>[4]</w:t>
+          </w:r>
+          <w:r>
+            <w:rPr>
+              <w:rFonts w:hint="eastAsia"/>
+            </w:rPr>
+            <w:fldChar w:fldCharType="end"/>
+          </w:r>
+        </w:sdtContent>
+      </w:sdt>
       <w:r>
         <w:t>.</w:t>
       </w:r>
-      <w:r>
-        <w:t xml:space="preserve"> </w:t>
-      </w:r>
-      <w:r>
-        <w:t xml:space="preserve">The translator also translates the control </w:t>
-      </w:r>
-      <w:r>
-        <w:t xml:space="preserve">structure nodes of the graph into their </w:t>
-      </w:r>
-      <w:proofErr w:type="spellStart"/>
-      <w:r>
-        <w:t>substeps</w:t>
-      </w:r>
-      <w:proofErr w:type="spellEnd"/>
-      <w:r>
-        <w:t xml:space="preserve">, according to the rules laid out by our graphical process language. At this point, we have a </w:t>
-      </w:r>
-      <w:proofErr w:type="spellStart"/>
-      <w:r>
-        <w:t>Kripke</w:t>
-      </w:r>
-      <w:proofErr w:type="spellEnd"/>
-      <w:r>
-        <w:t xml:space="preserve"> structure ready for model checking. We use a temporal logic on our </w:t>
-      </w:r>
-      <w:proofErr w:type="spellStart"/>
-      <w:r>
-        <w:t>Kripke</w:t>
-      </w:r>
-      <w:proofErr w:type="spellEnd"/>
-      <w:r>
-        <w:t xml:space="preserve"> structure to formally verify whether our combined parallel processes have the safety property of certain nodes never being executed before other nodes.</w:t>
-      </w:r>
-    </w:p>
-    <w:p>
-      <w:pPr>
-        <w:pStyle w:val="Standard"/>
-        <w:rPr>
-          <w:rFonts w:hint="eastAsia"/>
-        </w:rPr>
-      </w:pPr>
-    </w:p>
-    <w:p>
-      <w:pPr>
-        <w:pStyle w:val="Standard"/>
-        <w:jc w:val="center"/>
-        <w:rPr>
-          <w:rFonts w:hint="eastAsia"/>
-        </w:rPr>
-      </w:pPr>
-      <w:r>
-        <w:t>3. PROBLEM DESCRIPTION</w:t>
-      </w:r>
-    </w:p>
-    <w:p>
-      <w:pPr>
-        <w:pStyle w:val="Standard"/>
-        <w:rPr>
-          <w:rFonts w:hint="eastAsia"/>
-        </w:rPr>
-      </w:pPr>
-    </w:p>
-    <w:p>
-      <w:pPr>
-        <w:pStyle w:val="Standard"/>
-        <w:rPr>
-          <w:rFonts w:hint="eastAsia"/>
-        </w:rPr>
-      </w:pPr>
-      <w:r>
-        <w:t xml:space="preserve">When two processes run in parallel on a computer it can be difficult to predict when certain subprocesses will execute. Many libraries exist for creating “critical sections” of code that request that the section be executed in serial. This is helpful, but if we could know in a </w:t>
-      </w:r>
-      <w:r>
-        <w:t xml:space="preserve">formal way that </w:t>
-      </w:r>
-      <w:r>
-        <w:t xml:space="preserve">purely parallel process that a certain process </w:t>
-      </w:r>
-      <w:r>
-        <w:t>that needs a certain property will never execute without that property would be very helpful.</w:t>
-      </w:r>
-    </w:p>
-    <w:p>
-      <w:pPr>
-        <w:pStyle w:val="Standard"/>
-        <w:rPr>
-          <w:rFonts w:hint="eastAsia"/>
-        </w:rPr>
-      </w:pPr>
-      <w:r>
-        <w:br/>
-        <w:t>Race conditions can be created in parallel programs which create many problems. For example, a certain variable is written to before it is defined, throwing an undefined error</w:t>
-      </w:r>
-      <w:r>
-        <w:t xml:space="preserve"> and halting the program execution</w:t>
-      </w:r>
-      <w:r>
-        <w:t>.</w:t>
-      </w:r>
-      <w:r>
-        <w:t xml:space="preserve"> Even in real world parallel processes, like in a hospital, race conditions can exist. If a heart transplant procedure, in an extreme example, is started before the new heart has been received, it could cause the death of the patient while they are waiting on the operating table. In the real world many processes, even when explicitly defined, ha</w:t>
-      </w:r>
-      <w:r>
-        <w:t>ve</w:t>
-      </w:r>
-      <w:r>
-        <w:t xml:space="preserve"> a surprising amount of ambiguity which can lead to misinterpretation</w:t>
-      </w:r>
-      <w:r>
-        <w:rPr>
-          <w:rFonts w:hint="eastAsia"/>
-        </w:rPr>
+    </w:p>
+    <w:p>
+      <w:pPr>
+        <w:pStyle w:val="Standard"/>
+        <w:rPr>
+          <w:rFonts w:hint="eastAsia"/>
+        </w:rPr>
+      </w:pPr>
+    </w:p>
+    <w:p>
+      <w:pPr>
+        <w:pStyle w:val="Standard"/>
+        <w:rPr>
+          <w:rFonts w:hint="eastAsia"/>
+        </w:rPr>
+      </w:pPr>
+      <w:r>
+        <w:t>A</w:t>
+      </w:r>
+      <w:r>
+        <w:t xml:space="preserve"> process is just a collection of steps</w:t>
+      </w:r>
+      <w:r>
+        <w:t>. A formalized process language like Little-JIL</w:t>
+      </w:r>
+      <w:r>
+        <w:t xml:space="preserve"> ha</w:t>
+      </w:r>
+      <w:r>
         <w:t>s</w:t>
       </w:r>
       <w:r>
-        <w:t xml:space="preserve"> and, in some cases, race conditions.</w:t>
-      </w:r>
-    </w:p>
-    <w:p>
-      <w:pPr>
-        <w:pStyle w:val="Standard"/>
-        <w:rPr>
-          <w:rFonts w:hint="eastAsia"/>
-        </w:rPr>
-      </w:pPr>
-    </w:p>
-    <w:p>
-      <w:pPr>
-        <w:pStyle w:val="Standard"/>
-        <w:rPr>
-          <w:rFonts w:hint="eastAsia"/>
-        </w:rPr>
-      </w:pPr>
-      <w:r>
-        <w:t>The problem I address in this paper is how to prove if a certain step in one process w</w:t>
-      </w:r>
-      <w:r>
-        <w:t>hich needs a certain property w</w:t>
-      </w:r>
-      <w:r>
-        <w:t xml:space="preserve">ill never happen before another certain step </w:t>
-      </w:r>
-      <w:r>
-        <w:t xml:space="preserve">with that property </w:t>
-      </w:r>
-      <w:r>
-        <w:t xml:space="preserve">in another process </w:t>
-      </w:r>
-      <w:r>
-        <w:t>is also executed</w:t>
-      </w:r>
-      <w:r>
-        <w:t>.</w:t>
-      </w:r>
-      <w:r>
-        <w:t xml:space="preserve"> The statement we would like to prove is, “Whenever the ventilator is needed, it is available for use.” One process is the hospitalization treatment of a COVID-19 patient. The other process is the ordering of a ventilator from a supplier. If both </w:t>
-      </w:r>
-      <w:proofErr w:type="gramStart"/>
-      <w:r>
-        <w:t>process</w:t>
-      </w:r>
-      <w:proofErr w:type="gramEnd"/>
-      <w:r>
-        <w:t xml:space="preserve"> are started in parallel, we’d love to know for sure that when the ventilator is needed by the patient, it will be available for use. In CTL, this statement is AG(needed</w:t>
-      </w:r>
-      <w:r>
-        <w:rPr>
-          <w:rFonts w:hint="eastAsia"/>
-        </w:rPr>
-        <w:t>→</w:t>
-      </w:r>
-      <w:r>
-        <w:rPr>
-          <w:rFonts w:hint="eastAsia"/>
-        </w:rPr>
-        <w:t>a</w:t>
-      </w:r>
-      <w:r>
-        <w:t xml:space="preserve">vailable). In plain English this means, “For all possible states in the </w:t>
-      </w:r>
-      <w:r>
-        <w:t xml:space="preserve">combined parallel </w:t>
-      </w:r>
-      <w:r>
-        <w:t xml:space="preserve">process, </w:t>
-      </w:r>
-      <w:r>
-        <w:t xml:space="preserve">if the ventilator is needed, then the ventilator </w:t>
-      </w:r>
-      <w:r>
-        <w:t>is</w:t>
-      </w:r>
-      <w:r>
-        <w:t xml:space="preserve"> available</w:t>
-      </w:r>
-      <w:r>
-        <w:t xml:space="preserve"> right now</w:t>
-      </w:r>
-      <w:r>
-        <w:t xml:space="preserve">.” </w:t>
-      </w:r>
-      <w:proofErr w:type="gramStart"/>
-      <w:r>
-        <w:t>So</w:t>
-      </w:r>
-      <w:proofErr w:type="gramEnd"/>
-      <w:r>
-        <w:t xml:space="preserve"> any state that has the process needed, will also have the property available, if this model holds.</w:t>
-      </w:r>
-      <w:r>
-        <w:t xml:space="preserve"> This is a </w:t>
-      </w:r>
-      <w:r>
-        <w:t>global</w:t>
-      </w:r>
-      <w:r>
-        <w:t xml:space="preserve"> property</w:t>
-      </w:r>
-      <w:r>
-        <w:t xml:space="preserve"> (</w:t>
+        <w:t xml:space="preserve"> control structures like </w:t>
       </w:r>
       <w:r>
         <w:rPr>
           <w:i/>
           <w:iCs/>
         </w:rPr>
-        <w:t>not a liveness property</w:t>
-      </w:r>
-      <w:r>
-        <w:t>)</w:t>
+        <w:t>sequential</w:t>
+      </w:r>
+      <w:r>
+        <w:t xml:space="preserve">, </w:t>
+      </w:r>
+      <w:r>
+        <w:rPr>
+          <w:i/>
+          <w:iCs/>
+        </w:rPr>
+        <w:t>parallel</w:t>
+      </w:r>
+      <w:r>
+        <w:t xml:space="preserve"> and </w:t>
+      </w:r>
+      <w:r>
+        <w:rPr>
+          <w:i/>
+          <w:iCs/>
+        </w:rPr>
+        <w:t>try</w:t>
       </w:r>
       <w:r>
         <w:t xml:space="preserve">. </w:t>
       </w:r>
+      <w:r>
+        <w:t>I</w:t>
+      </w:r>
+      <w:r>
+        <w:t xml:space="preserve"> use two processes in this paper, a computer program and a medical process. </w:t>
+      </w:r>
+      <w:r>
+        <w:t>I</w:t>
+      </w:r>
+      <w:r>
+        <w:t xml:space="preserve"> first model the abstract process with a graphical process language. Then </w:t>
+      </w:r>
+      <w:r>
+        <w:t>I</w:t>
+      </w:r>
+      <w:r>
+        <w:t xml:space="preserve"> output the graphical process into XML. Now that the process is represented by code, </w:t>
+      </w:r>
+      <w:r>
+        <w:t>I</w:t>
+      </w:r>
+      <w:r>
+        <w:t xml:space="preserve"> run it through </w:t>
+      </w:r>
+      <w:r>
+        <w:t>the</w:t>
+      </w:r>
+      <w:r>
+        <w:t xml:space="preserve"> translator. </w:t>
+      </w:r>
+      <w:r>
+        <w:t xml:space="preserve">The translator takes in </w:t>
+      </w:r>
+      <w:r>
+        <w:t xml:space="preserve">XML steps </w:t>
+      </w:r>
+      <w:r>
+        <w:t xml:space="preserve">and outs a </w:t>
+      </w:r>
+      <w:r>
+        <w:t xml:space="preserve">directed graph type of data structure </w:t>
+      </w:r>
+      <w:r>
+        <w:t>that represents the</w:t>
+      </w:r>
+      <w:r>
+        <w:t xml:space="preserve"> steps</w:t>
+      </w:r>
+      <w:r>
+        <w:t>.</w:t>
+      </w:r>
+      <w:r>
+        <w:t xml:space="preserve"> </w:t>
+      </w:r>
+      <w:r>
+        <w:t xml:space="preserve">The translator also translates the control </w:t>
+      </w:r>
+      <w:r>
+        <w:t xml:space="preserve">structure nodes of the graph into their </w:t>
+      </w:r>
+      <w:proofErr w:type="spellStart"/>
+      <w:r>
+        <w:t>substeps</w:t>
+      </w:r>
+      <w:proofErr w:type="spellEnd"/>
+      <w:r>
+        <w:t xml:space="preserve">, according to the rules laid out by our graphical process language. At this point, </w:t>
+      </w:r>
+      <w:r>
+        <w:t>I</w:t>
+      </w:r>
+      <w:r>
+        <w:t xml:space="preserve"> have a </w:t>
+      </w:r>
+      <w:proofErr w:type="spellStart"/>
+      <w:r>
+        <w:t>Kripke</w:t>
+      </w:r>
+      <w:proofErr w:type="spellEnd"/>
+      <w:r>
+        <w:t xml:space="preserve"> structure ready for model checking. </w:t>
+      </w:r>
+      <w:r>
+        <w:t>I</w:t>
+      </w:r>
+      <w:r>
+        <w:t xml:space="preserve"> use a temporal logic on our </w:t>
+      </w:r>
+      <w:proofErr w:type="spellStart"/>
+      <w:r>
+        <w:t>Kripke</w:t>
+      </w:r>
+      <w:proofErr w:type="spellEnd"/>
+      <w:r>
+        <w:t xml:space="preserve"> structure to formally verify whether our combined parallel processes have the safety property of certain nodes never being executed before other nodes.</w:t>
+      </w:r>
+    </w:p>
+    <w:p>
+      <w:pPr>
+        <w:pStyle w:val="Standard"/>
+        <w:rPr>
+          <w:rFonts w:hint="eastAsia"/>
+        </w:rPr>
+      </w:pPr>
+    </w:p>
+    <w:p>
+      <w:pPr>
+        <w:pStyle w:val="Standard"/>
+        <w:jc w:val="center"/>
+        <w:rPr>
+          <w:rFonts w:hint="eastAsia"/>
+        </w:rPr>
+      </w:pPr>
+      <w:r>
+        <w:t>3. PROBLEM DESCRIPTION</w:t>
+      </w:r>
+    </w:p>
+    <w:p>
+      <w:pPr>
+        <w:pStyle w:val="Standard"/>
+        <w:rPr>
+          <w:rFonts w:hint="eastAsia"/>
+        </w:rPr>
+      </w:pPr>
+    </w:p>
+    <w:p>
+      <w:pPr>
+        <w:pStyle w:val="Standard"/>
+      </w:pPr>
+      <w:r>
+        <w:t xml:space="preserve">The problem I address in this paper is how to prove </w:t>
+      </w:r>
+      <w:r>
+        <w:t xml:space="preserve">if certain parallel processes, modelled by a process language, satisfy certain liveness or safety properties. This main problem </w:t>
+      </w:r>
+      <w:r>
+        <w:t>presents</w:t>
+      </w:r>
+      <w:r>
+        <w:t xml:space="preserve"> several smaller problems along the way. Namely, how to </w:t>
+      </w:r>
+      <w:r>
+        <w:t xml:space="preserve">program a translator that can take in process steps and output the more appropriate process language template as well as how to deal with the exponential blowup of parallel process graphs when all possible </w:t>
+      </w:r>
+      <w:proofErr w:type="spellStart"/>
+      <w:r>
+        <w:t>interleavings</w:t>
+      </w:r>
+      <w:proofErr w:type="spellEnd"/>
+      <w:r>
+        <w:t xml:space="preserve"> are included.</w:t>
+      </w:r>
+    </w:p>
+    <w:p>
+      <w:pPr>
+        <w:pStyle w:val="Standard"/>
+      </w:pPr>
+    </w:p>
+    <w:p>
+      <w:pPr>
+        <w:pStyle w:val="Standard"/>
+      </w:pPr>
+      <w:r>
+        <w:t xml:space="preserve">The first example problem I look at are the parallel processes of a patient hospitalized with COVID-19 and the hospital’s ordering of a ventilator from their supplier. We would like to know two things here. The first is, “Is it true that someone who is a high COVID-19 risk to others will never be at home?” In this question, the hope is that perhaps low risk individuals will quarantine at home, but that high risk individuals would hopefully be in the hospital where their chance of widely spreading the virus would be much lower. The question we would like to know is, “If a ventilator is requested, </w:t>
+      </w:r>
+      <w:r>
+        <w:t>will it always eventually be available to use?” The concerns here are whether the ventilator be shipped and if the supplier has any ventilators currently in stock.</w:t>
+      </w:r>
+    </w:p>
+    <w:p>
+      <w:pPr>
+        <w:pStyle w:val="Standard"/>
+      </w:pPr>
+    </w:p>
+    <w:p>
+      <w:pPr>
+        <w:pStyle w:val="Standard"/>
+      </w:pPr>
+      <w:r>
+        <w:t>These problems can be expressed in logical terms with CTL temporal qualifiers as well as in plain English. The proposition “someone who is a high risk to others will never be at home” is represented as AG</w:t>
+      </w:r>
+      <w:r>
+        <w:rPr>
+          <w:rFonts w:hint="eastAsia"/>
+        </w:rPr>
+        <w:t>¬</w:t>
+      </w:r>
+      <w:r>
+        <w:t>(r</w:t>
+      </w:r>
+      <w:r>
+        <w:rPr>
+          <w:rFonts w:hint="eastAsia"/>
+        </w:rPr>
+        <w:t>∧</w:t>
+      </w:r>
+      <w:r>
+        <w:t xml:space="preserve">v), where r is </w:t>
+      </w:r>
+      <w:r>
+        <w:rPr>
+          <w:i/>
+          <w:iCs/>
+        </w:rPr>
+        <w:t>risk to others</w:t>
+      </w:r>
+      <w:r>
+        <w:t xml:space="preserve"> and v is </w:t>
+      </w:r>
+      <w:r>
+        <w:rPr>
+          <w:i/>
+          <w:iCs/>
+        </w:rPr>
+        <w:t>at home</w:t>
+      </w:r>
+      <w:r>
+        <w:t xml:space="preserve">. The plain English expression, “If a ventilator is ever requested, it will always eventually be available to use” is </w:t>
+      </w:r>
+      <w:r>
+        <w:t>AG(</w:t>
+      </w:r>
+      <w:r>
+        <w:t>requested</w:t>
+      </w:r>
+      <w:r>
+        <w:rPr>
+          <w:rFonts w:hint="eastAsia"/>
+        </w:rPr>
+        <w:t>→</w:t>
+      </w:r>
+      <w:r>
+        <w:rPr>
+          <w:rFonts w:hint="eastAsia"/>
+        </w:rPr>
+        <w:t>a</w:t>
+      </w:r>
+      <w:r>
+        <w:t>vailable)</w:t>
+      </w:r>
+      <w:r>
+        <w:t xml:space="preserve">. These are the models check to see if their properties hold for the whole graph. </w:t>
+      </w:r>
+      <w:r>
+        <w:t>Checking if someone who is high risk will never be home is a safety property. We check if</w:t>
+      </w:r>
+      <w:r>
+        <w:t>,</w:t>
+      </w:r>
+      <w:r>
+        <w:t xml:space="preserve"> under certain condition, the event never occurs. Likewise, </w:t>
+      </w:r>
+      <w:proofErr w:type="gramStart"/>
+      <w:r>
+        <w:t>checking  if</w:t>
+      </w:r>
+      <w:proofErr w:type="gramEnd"/>
+      <w:r>
+        <w:t xml:space="preserve"> a </w:t>
+      </w:r>
+      <w:r>
+        <w:t>requested ventilator will eventually be available for use is a liveness property. This is because we are checking if, under a certain condition, an event does occur.</w:t>
+      </w:r>
     </w:p>
     <w:p>
       <w:pPr>
@@ -3328,11 +3360,11 @@
       </w:r>
       <w:proofErr w:type="gramEnd"/>
       <w:r>
-        <w:t xml:space="preserve"> and processes transfers will always deposit the checks first. This is code that would be </w:t>
+        <w:t xml:space="preserve"> and processes transfers will always deposit the checks first. This is code that would be run in the morning, after mobile check deposits and online transfers were requested the previous night </w:t>
       </w:r>
       <w:r>
         <w:lastRenderedPageBreak/>
-        <w:t xml:space="preserve">run in the morning, after mobile check deposits and online transfers were requested the previous night after business hours. First thing in the morning, the bank wants to run this program to deposit the checks and then process the transfers. Since the check deposits in this case will all add to the bank accounts’ balances, they want to make sure all the checks are processed first to ensure the transfers will have the maximum available funds to minimize the </w:t>
+        <w:t xml:space="preserve">after business hours. First thing in the morning, the bank wants to run this program to deposit the checks and then process the transfers. Since the check deposits in this case will all add to the bank accounts’ balances, they want to make sure all the checks are processed first to ensure the transfers will have the maximum available funds to minimize the </w:t>
       </w:r>
       <w:proofErr w:type="gramStart"/>
       <w:r>
@@ -3343,9 +3375,11 @@
         <w:t xml:space="preserve"> of overdrafts. Since there is a certain amount of reading from disk in both cases, we would ideally like to run both programs in parallel. We would like to make sure though, that the actual processing of transfers never happens before all the checks are deposited.</w:t>
       </w:r>
       <w:r>
-        <w:t xml:space="preserve"> We can use the CTL model </w:t>
-      </w:r>
-      <w:proofErr w:type="gramStart"/>
+        <w:t xml:space="preserve"> </w:t>
+      </w:r>
+      <w:r>
+        <w:t xml:space="preserve">One way we can phrase this as testable proposition is, “The transfer buffer is always null until the checks array size is zero and the checks buffer is closed.” In CTL, this is </w:t>
+      </w:r>
       <w:r>
         <w:rPr>
           <w:rFonts w:hint="eastAsia"/>
@@ -3355,7 +3389,6 @@
       <w:r>
         <w:t>[</w:t>
       </w:r>
-      <w:proofErr w:type="gramEnd"/>
       <w:r>
         <w:rPr>
           <w:rFonts w:hint="eastAsia"/>
@@ -3363,44 +3396,31 @@
         <w:t>¬</w:t>
       </w:r>
       <w:r>
-        <w:rPr>
-          <w:rFonts w:hint="eastAsia"/>
-        </w:rPr>
-        <w:t>transfer U deposit</w:t>
-      </w:r>
-      <w:r>
-        <w:t>]</w:t>
-      </w:r>
-      <w:r>
-        <w:t>,</w:t>
-      </w:r>
-    </w:p>
-    <w:p>
-      <w:pPr>
-        <w:pStyle w:val="Standard"/>
-        <w:rPr>
-          <w:rFonts w:hint="eastAsia"/>
-        </w:rPr>
-      </w:pPr>
-    </w:p>
-    <w:p>
-      <w:pPr>
-        <w:pStyle w:val="Standard"/>
-        <w:rPr>
-          <w:rFonts w:hint="eastAsia"/>
-        </w:rPr>
-      </w:pPr>
-      <w:proofErr w:type="gramStart"/>
-      <w:r>
-        <w:rPr>
-          <w:rFonts w:hint="eastAsia"/>
-        </w:rPr>
-        <w:t>A</w:t>
-      </w:r>
-      <w:r>
-        <w:t>[</w:t>
-      </w:r>
-      <w:proofErr w:type="gramEnd"/>
+        <w:t>p</w:t>
+      </w:r>
+      <w:r>
+        <w:rPr>
+          <w:rFonts w:hint="eastAsia"/>
+        </w:rPr>
+        <w:t xml:space="preserve"> </w:t>
+      </w:r>
+      <w:proofErr w:type="spellStart"/>
+      <w:r>
+        <w:rPr>
+          <w:rFonts w:hint="eastAsia"/>
+        </w:rPr>
+        <w:t>U</w:t>
+      </w:r>
+      <w:r>
+        <w:t>q</w:t>
+      </w:r>
+      <w:proofErr w:type="spellEnd"/>
+      <w:r>
+        <w:rPr>
+          <w:rFonts w:hint="eastAsia"/>
+        </w:rPr>
+        <w:t>∧</w:t>
+      </w:r>
       <w:r>
         <w:rPr>
           <w:rFonts w:hint="eastAsia"/>
@@ -3408,180 +3428,11 @@
         <w:t>¬</w:t>
       </w:r>
       <w:r>
-        <w:rPr>
-          <w:rFonts w:hint="eastAsia"/>
-        </w:rPr>
-        <w:t>transfer U deposit</w:t>
-      </w:r>
-      <w:r>
-        <w:t>] “or exists a path where there is no transfer and no deposit”</w:t>
-      </w:r>
-    </w:p>
-    <w:p>
-      <w:pPr>
-        <w:pStyle w:val="Standard"/>
-        <w:rPr>
-          <w:rFonts w:hint="eastAsia"/>
-        </w:rPr>
-      </w:pPr>
-    </w:p>
-    <w:p>
-      <w:pPr>
-        <w:pStyle w:val="Standard"/>
-        <w:rPr>
-          <w:rFonts w:hint="eastAsia"/>
-        </w:rPr>
-      </w:pPr>
-      <w:r>
-        <w:t>“</w:t>
-      </w:r>
-      <w:r>
-        <w:rPr>
-          <w:rFonts w:hint="eastAsia"/>
-        </w:rPr>
-        <w:t>O</w:t>
-      </w:r>
-      <w:r>
-        <w:t>n all paths if a state is marked with a transfer then on all paths leading to it, there must have been a state marked with a deposit”</w:t>
-      </w:r>
-    </w:p>
-    <w:p>
-      <w:pPr>
-        <w:pStyle w:val="Standard"/>
-        <w:rPr>
-          <w:rFonts w:hint="eastAsia"/>
-        </w:rPr>
-      </w:pPr>
-      <w:r>
-        <w:rPr>
-          <w:rFonts w:hint="eastAsia"/>
-        </w:rPr>
-        <w:t>M</w:t>
-      </w:r>
-      <w:r>
-        <w:t>ay not be possible to look back in time like that</w:t>
-      </w:r>
-    </w:p>
-    <w:p>
-      <w:pPr>
-        <w:pStyle w:val="Standard"/>
-        <w:rPr>
-          <w:rFonts w:hint="eastAsia"/>
-        </w:rPr>
-      </w:pPr>
-      <w:r>
-        <w:rPr>
-          <w:rFonts w:hint="eastAsia"/>
-        </w:rPr>
-        <w:t>M</w:t>
-      </w:r>
-      <w:r>
-        <w:t xml:space="preserve">aybe </w:t>
-      </w:r>
-      <w:proofErr w:type="spellStart"/>
-      <w:r>
-        <w:t>demorgans</w:t>
-      </w:r>
-      <w:proofErr w:type="spellEnd"/>
-      <w:r>
-        <w:t xml:space="preserve"> law may allow this?</w:t>
-      </w:r>
-    </w:p>
-    <w:p>
-      <w:pPr>
-        <w:pStyle w:val="Standard"/>
-        <w:rPr>
-          <w:rFonts w:hint="eastAsia"/>
-        </w:rPr>
-      </w:pPr>
-    </w:p>
-    <w:p>
-      <w:pPr>
-        <w:pStyle w:val="Standard"/>
-        <w:rPr>
-          <w:rFonts w:hint="eastAsia"/>
-        </w:rPr>
-      </w:pPr>
-      <w:r>
-        <w:rPr>
-          <w:rFonts w:hint="eastAsia"/>
-        </w:rPr>
-        <w:t>S</w:t>
-      </w:r>
-      <w:r>
-        <w:t>afety: “</w:t>
-      </w:r>
-      <w:r>
-        <w:rPr>
-          <w:rFonts w:hint="eastAsia"/>
-        </w:rPr>
-        <w:t>O</w:t>
-      </w:r>
-      <w:r>
-        <w:t>n no path should we have a transfer without a deposit before it”</w:t>
-      </w:r>
-    </w:p>
-    <w:p>
-      <w:pPr>
-        <w:pStyle w:val="Standard"/>
-        <w:rPr>
-          <w:rFonts w:hint="eastAsia"/>
-        </w:rPr>
-      </w:pPr>
-      <w:r>
-        <w:rPr>
-          <w:rFonts w:hint="eastAsia"/>
-        </w:rPr>
-        <w:t>O</w:t>
-      </w:r>
-      <w:r>
-        <w:t>n all paths, elevator does not move unless button was hit beforehand”</w:t>
-      </w:r>
-    </w:p>
-    <w:p>
-      <w:pPr>
-        <w:pStyle w:val="Standard"/>
-        <w:rPr>
-          <w:rFonts w:hint="eastAsia"/>
-        </w:rPr>
-      </w:pPr>
-    </w:p>
-    <w:p>
-      <w:pPr>
-        <w:pStyle w:val="Standard"/>
-        <w:rPr>
-          <w:rFonts w:hint="eastAsia"/>
-        </w:rPr>
-      </w:pPr>
-      <w:r>
-        <w:t xml:space="preserve"> which in plain English means, “</w:t>
-      </w:r>
-      <w:r>
-        <w:rPr>
-          <w:rFonts w:hint="eastAsia"/>
-        </w:rPr>
-        <w:t>as long as deposits have not been processe</w:t>
-      </w:r>
-      <w:r>
-        <w:t>d</w:t>
-      </w:r>
-      <w:r>
-        <w:rPr>
-          <w:rFonts w:hint="eastAsia"/>
-        </w:rPr>
-        <w:t>, transfers will not be processed</w:t>
-      </w:r>
-      <w:r>
-        <w:t>”. This is a safety property, ensuring that the potentially dangerous error state where transfers are processed before deposits are processed.</w:t>
-      </w:r>
-    </w:p>
-    <w:p>
-      <w:pPr>
-        <w:pStyle w:val="Standard"/>
-        <w:rPr>
-          <w:rFonts w:hint="eastAsia"/>
-        </w:rPr>
-      </w:pPr>
+        <w:t>r], where p is the transfer buffer, q is the condition that the checks array size equals zero and r is the checks buffer.</w:t>
+      </w:r>
+      <w:r>
+        <w:t xml:space="preserve"> </w:t>
+      </w:r>
     </w:p>
     <w:p>
       <w:pPr>
@@ -3699,7 +3550,67 @@
       </w:r>
       <w:proofErr w:type="spellEnd"/>
       <w:r>
-        <w:t xml:space="preserve"> in 1998 and was further developed over the next sixteen years. The tools Little-JIL provide allow for the modelling of processes followed by autonomous agents and the different possible paths a process is allowed to take. It introduces types of states, like sequential, parallel and leaf, as well as the statuses of those states, such as started, completed or terminated. The parallel node will be especially useful</w:t>
+        <w:t xml:space="preserve"> in 1998 and was further developed over the next sixteen years. The tools Little-JIL provide allow for the modelling of processes followed by autonomous agents and the different possible paths a process is allowed to take. It introduces types of states, like </w:t>
+      </w:r>
+      <w:r>
+        <w:rPr>
+          <w:i/>
+          <w:iCs/>
+        </w:rPr>
+        <w:t>sequential</w:t>
+      </w:r>
+      <w:r>
+        <w:t xml:space="preserve">, </w:t>
+      </w:r>
+      <w:r>
+        <w:rPr>
+          <w:i/>
+          <w:iCs/>
+        </w:rPr>
+        <w:t>parallel</w:t>
+      </w:r>
+      <w:r>
+        <w:t xml:space="preserve"> and </w:t>
+      </w:r>
+      <w:r>
+        <w:rPr>
+          <w:i/>
+          <w:iCs/>
+        </w:rPr>
+        <w:t>leaf</w:t>
+      </w:r>
+      <w:r>
+        <w:t xml:space="preserve">, as well as the statuses of those states, such as </w:t>
+      </w:r>
+      <w:r>
+        <w:rPr>
+          <w:i/>
+          <w:iCs/>
+        </w:rPr>
+        <w:t>started</w:t>
+      </w:r>
+      <w:r>
+        <w:t xml:space="preserve">, </w:t>
+      </w:r>
+      <w:r>
+        <w:rPr>
+          <w:i/>
+          <w:iCs/>
+        </w:rPr>
+        <w:t>completed</w:t>
+      </w:r>
+      <w:r>
+        <w:t xml:space="preserve"> or </w:t>
+      </w:r>
+      <w:r>
+        <w:rPr>
+          <w:i/>
+          <w:iCs/>
+        </w:rPr>
+        <w:t>terminated</w:t>
+      </w:r>
+      <w:r>
+        <w:t>. The parallel node will be especially useful</w:t>
       </w:r>
       <w:r>
         <w:t xml:space="preserve"> in our modelling of parallel processes.</w:t>
@@ -3863,7 +3774,6 @@
         </w:rPr>
       </w:pPr>
       <w:r>
-        <w:lastRenderedPageBreak/>
         <w:t xml:space="preserve">I’ve written </w:t>
       </w:r>
       <w:r>
@@ -4122,7 +4032,11 @@
         <w:t xml:space="preserve"> </w:t>
       </w:r>
       <w:r>
-        <w:t>The goal in this example is to see if it can be determined from the steps of the processes if the ordered ventilator will always be available by the time the patient treatment has reached the mechanical ventilation step where the ventilator will be needed. The second real life process in this paper is some banking related code written in Java.</w:t>
+        <w:t xml:space="preserve">The goal in this example is to see if it can be determined from the steps of the processes if the </w:t>
+      </w:r>
+      <w:r>
+        <w:lastRenderedPageBreak/>
+        <w:t>ordered ventilator will always be available by the time the patient treatment has reached the mechanical ventilation step where the ventilator will be needed. The second real life process in this paper is some banking related code written in Java.</w:t>
       </w:r>
     </w:p>
     <w:p>

</xml_diff>

<commit_message>
did solution design section
</commit_message>
<xml_diff>
--- a/src/main/resources/misc/docx/mcdermott-analysis-of-combined-sw-processes-paper.docx
+++ b/src/main/resources/misc/docx/mcdermott-analysis-of-combined-sw-processes-paper.docx
@@ -3241,130 +3241,31 @@
     <w:p>
       <w:pPr>
         <w:pStyle w:val="Standard"/>
-      </w:pPr>
-    </w:p>
-    <w:p>
-      <w:pPr>
-        <w:pStyle w:val="Standard"/>
-      </w:pPr>
-      <w:r>
-        <w:t>These problems can be expressed in logical terms with CTL temporal qualifiers as well as in plain English. The proposition “someone who is a high risk to others will never be at home” is represented as AG</w:t>
-      </w:r>
-      <w:r>
-        <w:rPr>
-          <w:rFonts w:hint="eastAsia"/>
-        </w:rPr>
-        <w:t>¬</w:t>
-      </w:r>
-      <w:r>
-        <w:t>(r</w:t>
-      </w:r>
-      <w:r>
-        <w:rPr>
-          <w:rFonts w:hint="eastAsia"/>
-        </w:rPr>
-        <w:t>∧</w:t>
-      </w:r>
-      <w:r>
-        <w:t xml:space="preserve">v), where r is </w:t>
-      </w:r>
-      <w:r>
-        <w:rPr>
-          <w:i/>
-          <w:iCs/>
-        </w:rPr>
-        <w:t>risk to others</w:t>
-      </w:r>
-      <w:r>
-        <w:t xml:space="preserve"> and v is </w:t>
-      </w:r>
-      <w:r>
-        <w:rPr>
-          <w:i/>
-          <w:iCs/>
-        </w:rPr>
-        <w:t>at home</w:t>
-      </w:r>
-      <w:r>
-        <w:t xml:space="preserve">. The plain English expression, “If a ventilator is ever requested, it will always eventually be available to use” is </w:t>
-      </w:r>
-      <w:r>
-        <w:t>AG(</w:t>
-      </w:r>
-      <w:r>
-        <w:t>requested</w:t>
-      </w:r>
-      <w:r>
-        <w:rPr>
-          <w:rFonts w:hint="eastAsia"/>
-        </w:rPr>
-        <w:t>→</w:t>
-      </w:r>
-      <w:r>
-        <w:rPr>
-          <w:rFonts w:hint="eastAsia"/>
-        </w:rPr>
-        <w:t>a</w:t>
-      </w:r>
-      <w:r>
-        <w:t>vailable)</w:t>
-      </w:r>
-      <w:r>
-        <w:t xml:space="preserve">. These are the models check to see if their properties hold for the whole graph. </w:t>
-      </w:r>
-      <w:r>
-        <w:t>Checking if someone who is high risk will never be home is a safety property. We check if</w:t>
-      </w:r>
-      <w:r>
-        <w:t>,</w:t>
-      </w:r>
-      <w:r>
-        <w:t xml:space="preserve"> under certain condition, the event never occurs. Likewise, </w:t>
+        <w:rPr>
+          <w:rFonts w:hint="eastAsia"/>
+        </w:rPr>
+      </w:pPr>
+    </w:p>
+    <w:p>
+      <w:pPr>
+        <w:pStyle w:val="Standard"/>
+        <w:rPr>
+          <w:rFonts w:hint="eastAsia"/>
+        </w:rPr>
+      </w:pPr>
+      <w:r>
+        <w:t xml:space="preserve">The second problem I address in this paper is determining </w:t>
+      </w:r>
+      <w:r>
+        <w:t xml:space="preserve">if the code of a bank system which both deposits </w:t>
       </w:r>
       <w:proofErr w:type="gramStart"/>
       <w:r>
-        <w:t>checking  if</w:t>
+        <w:t>checks</w:t>
       </w:r>
       <w:proofErr w:type="gramEnd"/>
       <w:r>
-        <w:t xml:space="preserve"> a </w:t>
-      </w:r>
-      <w:r>
-        <w:t>requested ventilator will eventually be available for use is a liveness property. This is because we are checking if, under a certain condition, an event does occur.</w:t>
-      </w:r>
-    </w:p>
-    <w:p>
-      <w:pPr>
-        <w:pStyle w:val="Standard"/>
-        <w:rPr>
-          <w:rFonts w:hint="eastAsia"/>
-        </w:rPr>
-      </w:pPr>
-    </w:p>
-    <w:p>
-      <w:pPr>
-        <w:pStyle w:val="Standard"/>
-        <w:rPr>
-          <w:rFonts w:hint="eastAsia"/>
-        </w:rPr>
-      </w:pPr>
-      <w:r>
-        <w:t xml:space="preserve">The second problem I address in this paper is determining </w:t>
-      </w:r>
-      <w:r>
-        <w:t xml:space="preserve">if the code of a bank system which both deposits </w:t>
-      </w:r>
-      <w:proofErr w:type="gramStart"/>
-      <w:r>
-        <w:t>checks</w:t>
-      </w:r>
-      <w:proofErr w:type="gramEnd"/>
-      <w:r>
-        <w:t xml:space="preserve"> and processes transfers will always deposit the checks first. This is code that would be run in the morning, after mobile check deposits and online transfers were requested the previous night </w:t>
-      </w:r>
-      <w:r>
-        <w:lastRenderedPageBreak/>
-        <w:t xml:space="preserve">after business hours. First thing in the morning, the bank wants to run this program to deposit the checks and then process the transfers. Since the check deposits in this case will all add to the bank accounts’ balances, they want to make sure all the checks are processed first to ensure the transfers will have the maximum available funds to minimize the </w:t>
+        <w:t xml:space="preserve"> and processes transfers will always deposit the checks first. This is code that would be run in the morning, after mobile check deposits and online transfers were requested the previous night after business hours. First thing in the morning, the bank wants to run this program to deposit the checks and then process the transfers. Since the check deposits in this case will all add to the bank accounts’ balances, they want to make sure all the checks are processed first to ensure the transfers will have the maximum available funds to minimize the </w:t>
       </w:r>
       <w:proofErr w:type="gramStart"/>
       <w:r>
@@ -3719,7 +3620,13 @@
         <w:t xml:space="preserve"> </w:t>
       </w:r>
       <w:r>
-        <w:t xml:space="preserve">In this I’ve </w:t>
+        <w:t xml:space="preserve">In </w:t>
+      </w:r>
+      <w:r>
+        <w:t>Eclipse</w:t>
+      </w:r>
+      <w:r>
+        <w:t xml:space="preserve"> I’ve </w:t>
       </w:r>
       <w:r>
         <w:t>model</w:t>
@@ -3756,6 +3663,9 @@
       </w:r>
       <w:r>
         <w:t xml:space="preserve"> I have pared down and cleaned up the XML code which Eclipse exports to just the process steps. Originally the Eclipse XML includes the XML prolog, some metadata and some connector tags which are a bit extraneous to our task.</w:t>
+      </w:r>
+      <w:r>
+        <w:t xml:space="preserve"> I have also removed the connector XML tags to simplify the XML reading module.</w:t>
       </w:r>
     </w:p>
     <w:p>
@@ -4019,110 +3929,37 @@
           <w:rFonts w:hint="eastAsia"/>
         </w:rPr>
       </w:pPr>
-      <w:r>
-        <w:t xml:space="preserve">Two real life processes are presented in this paper to demonstrate the benefits of using translation algorithms on a process language. The first process </w:t>
-      </w:r>
-      <w:r>
-        <w:t>consists of two COVID-19 related processes running in parallel: the treating of a patient with COVID-19 and the ordering of a ventilator for the patient</w:t>
-      </w:r>
-      <w:r>
-        <w:t>.</w:t>
-      </w:r>
-      <w:r>
-        <w:t xml:space="preserve"> </w:t>
-      </w:r>
-      <w:r>
-        <w:t xml:space="preserve">The goal in this example is to see if it can be determined from the steps of the processes if the </w:t>
-      </w:r>
-      <w:r>
-        <w:lastRenderedPageBreak/>
-        <w:t>ordered ventilator will always be available by the time the patient treatment has reached the mechanical ventilation step where the ventilator will be needed. The second real life process in this paper is some banking related code written in Java.</w:t>
-      </w:r>
-    </w:p>
-    <w:p>
-      <w:pPr>
-        <w:pStyle w:val="Standard"/>
-        <w:rPr>
-          <w:rFonts w:hint="eastAsia"/>
-        </w:rPr>
-      </w:pPr>
-    </w:p>
-    <w:p>
-      <w:pPr>
-        <w:pStyle w:val="Standard"/>
-        <w:rPr>
-          <w:rFonts w:hint="eastAsia"/>
-        </w:rPr>
-      </w:pPr>
-      <w:r>
-        <w:t xml:space="preserve">The second </w:t>
-      </w:r>
-      <w:r>
-        <w:t xml:space="preserve">real life process </w:t>
-      </w:r>
-      <w:r>
-        <w:t xml:space="preserve">example </w:t>
-      </w:r>
-      <w:r>
-        <w:t xml:space="preserve">in this paper </w:t>
-      </w:r>
-      <w:r>
-        <w:t xml:space="preserve">is a banking program </w:t>
-      </w:r>
-      <w:r>
-        <w:t xml:space="preserve">written in Java that </w:t>
-      </w:r>
-      <w:r>
-        <w:t>run</w:t>
-      </w:r>
-      <w:r>
-        <w:t>s</w:t>
-      </w:r>
-      <w:r>
-        <w:t xml:space="preserve"> two processes in parallel: the processing of check deposits and the processing of bank transfers.</w:t>
-      </w:r>
-      <w:r>
-        <w:t xml:space="preserve"> The processes are modelled using Little-JIL states</w:t>
-      </w:r>
-      <w:r>
-        <w:t>. Even though we want to ideally run these two processes in parallel, it would be helpful to know if all check deposits will necessarily be finished by the time the step of the actually moving the money of the transfers is executed.</w:t>
-      </w:r>
-    </w:p>
-    <w:p>
-      <w:pPr>
-        <w:pStyle w:val="Standard"/>
-        <w:rPr>
-          <w:rFonts w:hint="eastAsia"/>
-        </w:rPr>
-      </w:pPr>
-    </w:p>
-    <w:p>
-      <w:pPr>
-        <w:pStyle w:val="Standard"/>
-        <w:rPr>
-          <w:rFonts w:hint="eastAsia"/>
-        </w:rPr>
-      </w:pPr>
-      <w:r>
-        <w:t>The COVID-19 hospitalization process is fairly straightforward. It is a sequential process where the first step is a parallel step (diagnosis) and the second step is another sequential step (treatment). For diagnosis</w:t>
-      </w:r>
-      <w:r>
-        <w:t>, the nurse taking tests, the doctor examination and the CT scan can all happen in parallel</w:t>
-      </w:r>
-      <w:r>
-        <w:t>.</w:t>
-      </w:r>
-      <w:r>
-        <w:t xml:space="preserve"> The nurse has two sequential tests to take, the COVID-19 test and a blood test. The doctor examination has two sequential steps, listening to the lungs and checking the oxygen level with a finger clip.</w:t>
-      </w:r>
-      <w:r>
-        <w:t xml:space="preserve"> For the treatment step, the steps of </w:t>
-      </w:r>
-      <w:r>
-        <w:t xml:space="preserve">antibiotics, </w:t>
-      </w:r>
-      <w:r>
-        <w:t>isolation room, high flow nasal oxygen and mechanical ventilation must happen in that order.</w:t>
+    </w:p>
+    <w:p>
+      <w:pPr>
+        <w:pStyle w:val="Standard"/>
+        <w:rPr>
+          <w:rFonts w:hint="eastAsia"/>
+        </w:rPr>
+      </w:pPr>
+      <w:r>
+        <w:t xml:space="preserve">The COVID-19 </w:t>
+      </w:r>
+      <w:r>
+        <w:t xml:space="preserve">problem </w:t>
+      </w:r>
+      <w:r>
+        <w:t xml:space="preserve">is fairly straightforward. </w:t>
+      </w:r>
+      <w:r>
+        <w:t>It is two processes run in parallel: an individual’s experience with COVID-19 and how a hospital orders a ventilator. The COVID-19 process consists of two parallel processes run in sequence. F</w:t>
+      </w:r>
+      <w:r>
+        <w:rPr>
+          <w:rFonts w:hint="eastAsia"/>
+        </w:rPr>
+        <w:t>i</w:t>
+      </w:r>
+      <w:r>
+        <w:t xml:space="preserve">rst is the initial response and then is hospitalization. The initial response consists of isolating at home, monitoring symptoms, researching/plan how to get swab test, research/plan hospital visit. The hospitalization consists of a RT-PCR test, a lung ultrasound, a chest CT scan and ventilation. The hospital orders ventilation process consists of five steps run sequentially: medical team requesting the ventilator from management, the hospital requesting the ventilator from their vendor, the vendor shipping the ventilator, the hospital receiving the ventilator and the hospital’s orderly setting up the ventilator in the room. The first of those, the medical team requesting the ventilator from management is further broken down into three steps run sequentially: the team filling out the purchase order, the team requesting approval from management, and the team receiving </w:t>
+      </w:r>
+      <w:r>
+        <w:t>feedback from management.</w:t>
       </w:r>
     </w:p>
     <w:p>
@@ -4543,588 +4380,6 @@
           </w:r>
         </w:sdtContent>
       </w:sdt>
-    </w:p>
-    <w:p>
-      <w:pPr>
-        <w:pStyle w:val="Standard"/>
-        <w:rPr>
-          <w:rFonts w:hint="eastAsia"/>
-        </w:rPr>
-      </w:pPr>
-      <w:r>
-        <w:rPr>
-          <w:noProof/>
-        </w:rPr>
-        <w:drawing>
-          <wp:inline distT="0" distB="0" distL="0" distR="0" wp14:anchorId="3E899AA7" wp14:editId="66C0B7C1">
-            <wp:extent cx="6332220" cy="1890395"/>
-            <wp:effectExtent l="0" t="0" r="5080" b="1905"/>
-            <wp:docPr id="5" name="Picture 5" descr="A picture containing clock&#10;&#10;Description automatically generated"/>
-            <wp:cNvGraphicFramePr>
-              <a:graphicFrameLocks xmlns:a="http://schemas.openxmlformats.org/drawingml/2006/main" noChangeAspect="1"/>
-            </wp:cNvGraphicFramePr>
-            <a:graphic xmlns:a="http://schemas.openxmlformats.org/drawingml/2006/main">
-              <a:graphicData uri="http://schemas.openxmlformats.org/drawingml/2006/picture">
-                <pic:pic xmlns:pic="http://schemas.openxmlformats.org/drawingml/2006/picture">
-                  <pic:nvPicPr>
-                    <pic:cNvPr id="5" name="Picture 5" descr="A picture containing clock&#10;&#10;Description automatically generated"/>
-                    <pic:cNvPicPr/>
-                  </pic:nvPicPr>
-                  <pic:blipFill>
-                    <a:blip r:embed="rId12">
-                      <a:extLst>
-                        <a:ext uri="{28A0092B-C50C-407E-A947-70E740481C1C}">
-                          <a14:useLocalDpi xmlns:a14="http://schemas.microsoft.com/office/drawing/2010/main" val="0"/>
-                        </a:ext>
-                      </a:extLst>
-                    </a:blip>
-                    <a:stretch>
-                      <a:fillRect/>
-                    </a:stretch>
-                  </pic:blipFill>
-                  <pic:spPr>
-                    <a:xfrm>
-                      <a:off x="0" y="0"/>
-                      <a:ext cx="6332220" cy="1890395"/>
-                    </a:xfrm>
-                    <a:prstGeom prst="rect">
-                      <a:avLst/>
-                    </a:prstGeom>
-                  </pic:spPr>
-                </pic:pic>
-              </a:graphicData>
-            </a:graphic>
-          </wp:inline>
-        </w:drawing>
-      </w:r>
-    </w:p>
-    <w:p>
-      <w:pPr>
-        <w:pStyle w:val="Standard"/>
-        <w:rPr>
-          <w:rFonts w:hint="eastAsia"/>
-        </w:rPr>
-      </w:pPr>
-      <w:r>
-        <w:t>Figure 1. COVID-19 Hospitalization Little-JIL Diagram</w:t>
-      </w:r>
-    </w:p>
-    <w:p>
-      <w:pPr>
-        <w:pStyle w:val="Standard"/>
-        <w:rPr>
-          <w:rFonts w:hint="eastAsia"/>
-        </w:rPr>
-      </w:pPr>
-    </w:p>
-    <w:p>
-      <w:pPr>
-        <w:pStyle w:val="Standard"/>
-        <w:rPr>
-          <w:rFonts w:hint="eastAsia"/>
-        </w:rPr>
-      </w:pPr>
-      <w:r>
-        <w:rPr>
-          <w:noProof/>
-        </w:rPr>
-        <w:lastRenderedPageBreak/>
-        <w:drawing>
-          <wp:inline distT="0" distB="0" distL="0" distR="0" wp14:anchorId="0EFEF0B7" wp14:editId="34DB18D4">
-            <wp:extent cx="6332220" cy="3354705"/>
-            <wp:effectExtent l="0" t="0" r="5080" b="0"/>
-            <wp:docPr id="14" name="Picture 14"/>
-            <wp:cNvGraphicFramePr>
-              <a:graphicFrameLocks xmlns:a="http://schemas.openxmlformats.org/drawingml/2006/main" noChangeAspect="1"/>
-            </wp:cNvGraphicFramePr>
-            <a:graphic xmlns:a="http://schemas.openxmlformats.org/drawingml/2006/main">
-              <a:graphicData uri="http://schemas.openxmlformats.org/drawingml/2006/picture">
-                <pic:pic xmlns:pic="http://schemas.openxmlformats.org/drawingml/2006/picture">
-                  <pic:nvPicPr>
-                    <pic:cNvPr id="14" name="Picture 14"/>
-                    <pic:cNvPicPr/>
-                  </pic:nvPicPr>
-                  <pic:blipFill>
-                    <a:blip r:embed="rId13">
-                      <a:extLst>
-                        <a:ext uri="{28A0092B-C50C-407E-A947-70E740481C1C}">
-                          <a14:useLocalDpi xmlns:a14="http://schemas.microsoft.com/office/drawing/2010/main" val="0"/>
-                        </a:ext>
-                      </a:extLst>
-                    </a:blip>
-                    <a:stretch>
-                      <a:fillRect/>
-                    </a:stretch>
-                  </pic:blipFill>
-                  <pic:spPr>
-                    <a:xfrm>
-                      <a:off x="0" y="0"/>
-                      <a:ext cx="6332220" cy="3354705"/>
-                    </a:xfrm>
-                    <a:prstGeom prst="rect">
-                      <a:avLst/>
-                    </a:prstGeom>
-                  </pic:spPr>
-                </pic:pic>
-              </a:graphicData>
-            </a:graphic>
-          </wp:inline>
-        </w:drawing>
-      </w:r>
-    </w:p>
-    <w:p>
-      <w:pPr>
-        <w:pStyle w:val="Standard"/>
-        <w:rPr>
-          <w:rFonts w:hint="eastAsia"/>
-        </w:rPr>
-      </w:pPr>
-      <w:r>
-        <w:t xml:space="preserve">Figure 2. </w:t>
-      </w:r>
-      <w:proofErr w:type="spellStart"/>
-      <w:r>
-        <w:t>covid-hospitalization.ljx</w:t>
-      </w:r>
-      <w:proofErr w:type="spellEnd"/>
-      <w:r>
-        <w:t xml:space="preserve"> File</w:t>
-      </w:r>
-    </w:p>
-    <w:p>
-      <w:pPr>
-        <w:pStyle w:val="Standard"/>
-        <w:rPr>
-          <w:rFonts w:hint="eastAsia"/>
-        </w:rPr>
-      </w:pPr>
-    </w:p>
-    <w:p>
-      <w:pPr>
-        <w:pStyle w:val="Standard"/>
-        <w:rPr>
-          <w:rFonts w:hint="eastAsia"/>
-        </w:rPr>
-      </w:pPr>
-      <w:r>
-        <w:rPr>
-          <w:rFonts w:hint="eastAsia"/>
-          <w:noProof/>
-        </w:rPr>
-        <w:drawing>
-          <wp:inline distT="0" distB="0" distL="0" distR="0" wp14:anchorId="571C8EDC" wp14:editId="28F18441">
-            <wp:extent cx="6332220" cy="1818640"/>
-            <wp:effectExtent l="0" t="0" r="5080" b="0"/>
-            <wp:docPr id="21" name="Picture 21" descr="A close up of a necklace&#10;&#10;Description automatically generated"/>
-            <wp:cNvGraphicFramePr>
-              <a:graphicFrameLocks xmlns:a="http://schemas.openxmlformats.org/drawingml/2006/main" noChangeAspect="1"/>
-            </wp:cNvGraphicFramePr>
-            <a:graphic xmlns:a="http://schemas.openxmlformats.org/drawingml/2006/main">
-              <a:graphicData uri="http://schemas.openxmlformats.org/drawingml/2006/picture">
-                <pic:pic xmlns:pic="http://schemas.openxmlformats.org/drawingml/2006/picture">
-                  <pic:nvPicPr>
-                    <pic:cNvPr id="21" name="Picture 21" descr="A close up of a necklace&#10;&#10;Description automatically generated"/>
-                    <pic:cNvPicPr/>
-                  </pic:nvPicPr>
-                  <pic:blipFill>
-                    <a:blip r:embed="rId14">
-                      <a:extLst>
-                        <a:ext uri="{28A0092B-C50C-407E-A947-70E740481C1C}">
-                          <a14:useLocalDpi xmlns:a14="http://schemas.microsoft.com/office/drawing/2010/main" val="0"/>
-                        </a:ext>
-                      </a:extLst>
-                    </a:blip>
-                    <a:stretch>
-                      <a:fillRect/>
-                    </a:stretch>
-                  </pic:blipFill>
-                  <pic:spPr>
-                    <a:xfrm>
-                      <a:off x="0" y="0"/>
-                      <a:ext cx="6332220" cy="1818640"/>
-                    </a:xfrm>
-                    <a:prstGeom prst="rect">
-                      <a:avLst/>
-                    </a:prstGeom>
-                  </pic:spPr>
-                </pic:pic>
-              </a:graphicData>
-            </a:graphic>
-          </wp:inline>
-        </w:drawing>
-      </w:r>
-    </w:p>
-    <w:p>
-      <w:pPr>
-        <w:pStyle w:val="Standard"/>
-        <w:rPr>
-          <w:rFonts w:hint="eastAsia"/>
-        </w:rPr>
-      </w:pPr>
-      <w:r>
-        <w:t xml:space="preserve">Figure </w:t>
-      </w:r>
-      <w:r>
-        <w:t>3</w:t>
-      </w:r>
-      <w:r>
-        <w:t xml:space="preserve">. </w:t>
-      </w:r>
-      <w:proofErr w:type="spellStart"/>
-      <w:r>
-        <w:t>covid</w:t>
-      </w:r>
-      <w:proofErr w:type="spellEnd"/>
-      <w:r>
-        <w:t>-hospitalization XML graph</w:t>
-      </w:r>
-    </w:p>
-    <w:p>
-      <w:pPr>
-        <w:pStyle w:val="Standard"/>
-        <w:rPr>
-          <w:rFonts w:hint="eastAsia"/>
-        </w:rPr>
-      </w:pPr>
-    </w:p>
-    <w:p>
-      <w:pPr>
-        <w:pStyle w:val="Standard"/>
-        <w:rPr>
-          <w:rFonts w:hint="eastAsia"/>
-        </w:rPr>
-      </w:pPr>
-      <w:r>
-        <w:t>The COVID-19 ventilator order process is composed of seven steps which must happen in that order. First the department head asks management for a new ventilator, the management orders the ventilator from the supplier, the supplier finds it in their warehouse, ships it to the hospital, then the hospital receives the ventilator on their loading docks, stores in in their storage area and finally an orderly brings the ventilator to the hospital room where the patient is staying.</w:t>
-      </w:r>
-    </w:p>
-    <w:p>
-      <w:pPr>
-        <w:pStyle w:val="Standard"/>
-        <w:rPr>
-          <w:rFonts w:hint="eastAsia"/>
-        </w:rPr>
-      </w:pPr>
-    </w:p>
-    <w:p>
-      <w:pPr>
-        <w:pStyle w:val="Standard"/>
-        <w:rPr>
-          <w:rFonts w:hint="eastAsia"/>
-        </w:rPr>
-      </w:pPr>
-      <w:r>
-        <w:rPr>
-          <w:noProof/>
-        </w:rPr>
-        <w:lastRenderedPageBreak/>
-        <w:drawing>
-          <wp:inline distT="0" distB="0" distL="0" distR="0" wp14:anchorId="2ACB8BF2" wp14:editId="4619BFF2">
-            <wp:extent cx="6332220" cy="3063240"/>
-            <wp:effectExtent l="0" t="0" r="5080" b="0"/>
-            <wp:docPr id="27" name="Picture 27"/>
-            <wp:cNvGraphicFramePr>
-              <a:graphicFrameLocks xmlns:a="http://schemas.openxmlformats.org/drawingml/2006/main" noChangeAspect="1"/>
-            </wp:cNvGraphicFramePr>
-            <a:graphic xmlns:a="http://schemas.openxmlformats.org/drawingml/2006/main">
-              <a:graphicData uri="http://schemas.openxmlformats.org/drawingml/2006/picture">
-                <pic:pic xmlns:pic="http://schemas.openxmlformats.org/drawingml/2006/picture">
-                  <pic:nvPicPr>
-                    <pic:cNvPr id="27" name="Picture 27"/>
-                    <pic:cNvPicPr/>
-                  </pic:nvPicPr>
-                  <pic:blipFill>
-                    <a:blip r:embed="rId15">
-                      <a:extLst>
-                        <a:ext uri="{28A0092B-C50C-407E-A947-70E740481C1C}">
-                          <a14:useLocalDpi xmlns:a14="http://schemas.microsoft.com/office/drawing/2010/main" val="0"/>
-                        </a:ext>
-                      </a:extLst>
-                    </a:blip>
-                    <a:stretch>
-                      <a:fillRect/>
-                    </a:stretch>
-                  </pic:blipFill>
-                  <pic:spPr>
-                    <a:xfrm>
-                      <a:off x="0" y="0"/>
-                      <a:ext cx="6332220" cy="3063240"/>
-                    </a:xfrm>
-                    <a:prstGeom prst="rect">
-                      <a:avLst/>
-                    </a:prstGeom>
-                  </pic:spPr>
-                </pic:pic>
-              </a:graphicData>
-            </a:graphic>
-          </wp:inline>
-        </w:drawing>
-      </w:r>
-    </w:p>
-    <w:p>
-      <w:pPr>
-        <w:pStyle w:val="Standard"/>
-        <w:rPr>
-          <w:rFonts w:hint="eastAsia"/>
-        </w:rPr>
-      </w:pPr>
-      <w:r>
-        <w:t>Figure 4. Ventilator Order Little-JIL Process</w:t>
-      </w:r>
-      <w:r>
-        <w:br/>
-      </w:r>
-    </w:p>
-    <w:p>
-      <w:pPr>
-        <w:pStyle w:val="Standard"/>
-        <w:rPr>
-          <w:rFonts w:hint="eastAsia"/>
-        </w:rPr>
-      </w:pPr>
-      <w:r>
-        <w:rPr>
-          <w:rFonts w:hint="eastAsia"/>
-          <w:noProof/>
-        </w:rPr>
-        <w:drawing>
-          <wp:inline distT="0" distB="0" distL="0" distR="0" wp14:anchorId="2C4AFE3C" wp14:editId="79A2929E">
-            <wp:extent cx="6332220" cy="2931160"/>
-            <wp:effectExtent l="0" t="0" r="5080" b="2540"/>
-            <wp:docPr id="28" name="Picture 28" descr="A screenshot of a cell phone&#10;&#10;Description automatically generated"/>
-            <wp:cNvGraphicFramePr>
-              <a:graphicFrameLocks xmlns:a="http://schemas.openxmlformats.org/drawingml/2006/main" noChangeAspect="1"/>
-            </wp:cNvGraphicFramePr>
-            <a:graphic xmlns:a="http://schemas.openxmlformats.org/drawingml/2006/main">
-              <a:graphicData uri="http://schemas.openxmlformats.org/drawingml/2006/picture">
-                <pic:pic xmlns:pic="http://schemas.openxmlformats.org/drawingml/2006/picture">
-                  <pic:nvPicPr>
-                    <pic:cNvPr id="28" name="Picture 28" descr="A screenshot of a cell phone&#10;&#10;Description automatically generated"/>
-                    <pic:cNvPicPr/>
-                  </pic:nvPicPr>
-                  <pic:blipFill>
-                    <a:blip r:embed="rId16" cstate="print">
-                      <a:extLst>
-                        <a:ext uri="{28A0092B-C50C-407E-A947-70E740481C1C}">
-                          <a14:useLocalDpi xmlns:a14="http://schemas.microsoft.com/office/drawing/2010/main" val="0"/>
-                        </a:ext>
-                      </a:extLst>
-                    </a:blip>
-                    <a:stretch>
-                      <a:fillRect/>
-                    </a:stretch>
-                  </pic:blipFill>
-                  <pic:spPr>
-                    <a:xfrm>
-                      <a:off x="0" y="0"/>
-                      <a:ext cx="6332220" cy="2931160"/>
-                    </a:xfrm>
-                    <a:prstGeom prst="rect">
-                      <a:avLst/>
-                    </a:prstGeom>
-                  </pic:spPr>
-                </pic:pic>
-              </a:graphicData>
-            </a:graphic>
-          </wp:inline>
-        </w:drawing>
-      </w:r>
-    </w:p>
-    <w:p>
-      <w:pPr>
-        <w:pStyle w:val="Standard"/>
-        <w:rPr>
-          <w:rFonts w:hint="eastAsia"/>
-        </w:rPr>
-      </w:pPr>
-      <w:r>
-        <w:t>Figure 3. ventilator-</w:t>
-      </w:r>
-      <w:proofErr w:type="spellStart"/>
-      <w:r>
-        <w:t>order.ljx</w:t>
-      </w:r>
-      <w:proofErr w:type="spellEnd"/>
-    </w:p>
-    <w:p>
-      <w:pPr>
-        <w:pStyle w:val="Standard"/>
-        <w:rPr>
-          <w:rFonts w:hint="eastAsia"/>
-        </w:rPr>
-      </w:pPr>
-    </w:p>
-    <w:p>
-      <w:pPr>
-        <w:pStyle w:val="Standard"/>
-        <w:rPr>
-          <w:rFonts w:hint="eastAsia"/>
-        </w:rPr>
-      </w:pPr>
-      <w:r>
-        <w:rPr>
-          <w:rFonts w:hint="eastAsia"/>
-          <w:noProof/>
-        </w:rPr>
-        <w:drawing>
-          <wp:inline distT="0" distB="0" distL="0" distR="0" wp14:anchorId="0840453E" wp14:editId="69F68299">
-            <wp:extent cx="6332220" cy="1033780"/>
-            <wp:effectExtent l="0" t="0" r="5080" b="0"/>
-            <wp:docPr id="29" name="Picture 29" descr="A picture containing crane&#10;&#10;Description automatically generated"/>
-            <wp:cNvGraphicFramePr>
-              <a:graphicFrameLocks xmlns:a="http://schemas.openxmlformats.org/drawingml/2006/main" noChangeAspect="1"/>
-            </wp:cNvGraphicFramePr>
-            <a:graphic xmlns:a="http://schemas.openxmlformats.org/drawingml/2006/main">
-              <a:graphicData uri="http://schemas.openxmlformats.org/drawingml/2006/picture">
-                <pic:pic xmlns:pic="http://schemas.openxmlformats.org/drawingml/2006/picture">
-                  <pic:nvPicPr>
-                    <pic:cNvPr id="29" name="Picture 29" descr="A picture containing crane&#10;&#10;Description automatically generated"/>
-                    <pic:cNvPicPr/>
-                  </pic:nvPicPr>
-                  <pic:blipFill>
-                    <a:blip r:embed="rId17">
-                      <a:extLst>
-                        <a:ext uri="{28A0092B-C50C-407E-A947-70E740481C1C}">
-                          <a14:useLocalDpi xmlns:a14="http://schemas.microsoft.com/office/drawing/2010/main" val="0"/>
-                        </a:ext>
-                      </a:extLst>
-                    </a:blip>
-                    <a:stretch>
-                      <a:fillRect/>
-                    </a:stretch>
-                  </pic:blipFill>
-                  <pic:spPr>
-                    <a:xfrm>
-                      <a:off x="0" y="0"/>
-                      <a:ext cx="6332220" cy="1033780"/>
-                    </a:xfrm>
-                    <a:prstGeom prst="rect">
-                      <a:avLst/>
-                    </a:prstGeom>
-                  </pic:spPr>
-                </pic:pic>
-              </a:graphicData>
-            </a:graphic>
-          </wp:inline>
-        </w:drawing>
-      </w:r>
-    </w:p>
-    <w:p>
-      <w:pPr>
-        <w:pStyle w:val="Standard"/>
-        <w:rPr>
-          <w:rFonts w:hint="eastAsia"/>
-        </w:rPr>
-      </w:pPr>
-      <w:r>
-        <w:t>Figure 4. ventilator-order XML graph</w:t>
-      </w:r>
-    </w:p>
-    <w:p>
-      <w:pPr>
-        <w:pStyle w:val="Standard"/>
-        <w:rPr>
-          <w:rFonts w:hint="eastAsia"/>
-        </w:rPr>
-      </w:pPr>
-    </w:p>
-    <w:p>
-      <w:pPr>
-        <w:pStyle w:val="Standard"/>
-        <w:rPr>
-          <w:rFonts w:hint="eastAsia"/>
-        </w:rPr>
-      </w:pPr>
-      <w:r>
-        <w:t xml:space="preserve">In the problem of proving whether a COVID-19 patient’s </w:t>
-      </w:r>
-      <w:r>
-        <w:t xml:space="preserve">mechanical </w:t>
-      </w:r>
-      <w:r>
-        <w:t>ventilator will always be available when it is needed</w:t>
-      </w:r>
-      <w:r>
-        <w:t xml:space="preserve">, I use CTL and the </w:t>
-      </w:r>
-      <w:r>
-        <w:t>AG(p</w:t>
-      </w:r>
-      <w:r>
-        <w:rPr>
-          <w:rFonts w:hint="eastAsia"/>
-        </w:rPr>
-        <w:t>→</w:t>
-      </w:r>
-      <w:r>
-        <w:t>q) model</w:t>
-      </w:r>
-      <w:r>
-        <w:t>.</w:t>
-      </w:r>
-      <w:r>
-        <w:t xml:space="preserve"> p in this case is “ventilator is needed” </w:t>
-      </w:r>
-      <w:r>
-        <w:lastRenderedPageBreak/>
-        <w:t>and q is “ventilator is ready”.</w:t>
-      </w:r>
-      <w:r>
-        <w:t xml:space="preserve"> Using the </w:t>
-      </w:r>
-      <w:r>
-        <w:t>AG(p</w:t>
-      </w:r>
-      <w:r>
-        <w:rPr>
-          <w:rFonts w:hint="eastAsia"/>
-        </w:rPr>
-        <w:t>→</w:t>
-      </w:r>
-      <w:r>
-        <w:t>q)</w:t>
-      </w:r>
-      <w:r>
-        <w:t xml:space="preserve"> model, we can know that p </w:t>
-      </w:r>
-      <w:r>
-        <w:t>implies q or if p exists then q also exists</w:t>
-      </w:r>
-      <w:r>
-        <w:t xml:space="preserve">. Applied to our </w:t>
-      </w:r>
-      <w:proofErr w:type="gramStart"/>
-      <w:r>
-        <w:t>real life</w:t>
-      </w:r>
-      <w:proofErr w:type="gramEnd"/>
-      <w:r>
-        <w:t xml:space="preserve"> situation, </w:t>
-      </w:r>
-      <w:r>
-        <w:t xml:space="preserve">this </w:t>
-      </w:r>
-      <w:r>
-        <w:t>would</w:t>
-      </w:r>
-      <w:r>
-        <w:t xml:space="preserve"> means that the ventilator </w:t>
-      </w:r>
-      <w:r>
-        <w:t xml:space="preserve">would </w:t>
-      </w:r>
-      <w:r>
-        <w:t xml:space="preserve">always </w:t>
-      </w:r>
-      <w:r>
-        <w:t xml:space="preserve">be </w:t>
-      </w:r>
-      <w:r>
-        <w:t xml:space="preserve">available </w:t>
-      </w:r>
-      <w:r>
-        <w:t>when it is needed.</w:t>
-      </w:r>
     </w:p>
     <w:p>
       <w:pPr>
@@ -5181,7 +4436,7 @@
                     <pic:cNvPicPr/>
                   </pic:nvPicPr>
                   <pic:blipFill>
-                    <a:blip r:embed="rId18">
+                    <a:blip r:embed="rId12">
                       <a:extLst>
                         <a:ext uri="{28A0092B-C50C-407E-A947-70E740481C1C}">
                           <a14:useLocalDpi xmlns:a14="http://schemas.microsoft.com/office/drawing/2010/main" val="0"/>
@@ -5247,7 +4502,7 @@
                     <pic:cNvPicPr/>
                   </pic:nvPicPr>
                   <pic:blipFill>
-                    <a:blip r:embed="rId19">
+                    <a:blip r:embed="rId13">
                       <a:extLst>
                         <a:ext uri="{28A0092B-C50C-407E-A947-70E740481C1C}">
                           <a14:useLocalDpi xmlns:a14="http://schemas.microsoft.com/office/drawing/2010/main" val="0"/>
@@ -5335,7 +4590,7 @@
                     <pic:cNvPicPr/>
                   </pic:nvPicPr>
                   <pic:blipFill>
-                    <a:blip r:embed="rId20" cstate="print">
+                    <a:blip r:embed="rId14" cstate="print">
                       <a:extLst>
                         <a:ext uri="{28A0092B-C50C-407E-A947-70E740481C1C}">
                           <a14:useLocalDpi xmlns:a14="http://schemas.microsoft.com/office/drawing/2010/main" val="0"/>
@@ -5396,7 +4651,7 @@
                     <pic:cNvPicPr/>
                   </pic:nvPicPr>
                   <pic:blipFill>
-                    <a:blip r:embed="rId21" cstate="print">
+                    <a:blip r:embed="rId15" cstate="print">
                       <a:extLst>
                         <a:ext uri="{28A0092B-C50C-407E-A947-70E740481C1C}">
                           <a14:useLocalDpi xmlns:a14="http://schemas.microsoft.com/office/drawing/2010/main" val="0"/>
@@ -5472,7 +4727,7 @@
                     <pic:cNvPicPr/>
                   </pic:nvPicPr>
                   <pic:blipFill>
-                    <a:blip r:embed="rId22">
+                    <a:blip r:embed="rId16">
                       <a:extLst>
                         <a:ext uri="{28A0092B-C50C-407E-A947-70E740481C1C}">
                           <a14:useLocalDpi xmlns:a14="http://schemas.microsoft.com/office/drawing/2010/main" val="0"/>
@@ -5538,7 +4793,7 @@
                     <pic:cNvPicPr/>
                   </pic:nvPicPr>
                   <pic:blipFill>
-                    <a:blip r:embed="rId23">
+                    <a:blip r:embed="rId17">
                       <a:extLst>
                         <a:ext uri="{28A0092B-C50C-407E-A947-70E740481C1C}">
                           <a14:useLocalDpi xmlns:a14="http://schemas.microsoft.com/office/drawing/2010/main" val="0"/>
@@ -5576,13 +4831,117 @@
     <w:p>
       <w:pPr>
         <w:pStyle w:val="Standard"/>
-        <w:rPr>
-          <w:rFonts w:hint="eastAsia"/>
-        </w:rPr>
       </w:pPr>
       <w:r>
         <w:t>Figure 10. Process Transfers XML graph</w:t>
       </w:r>
+    </w:p>
+    <w:p>
+      <w:pPr>
+        <w:pStyle w:val="Standard"/>
+      </w:pPr>
+    </w:p>
+    <w:p>
+      <w:pPr>
+        <w:pStyle w:val="Standard"/>
+      </w:pPr>
+      <w:r>
+        <w:t>Both the COVID-19 and the banking problem can be expressed in logical terms with CTL temporal qualifiers as well as in plain English. The proposition “someone who is a high risk to others will never be at home” is represented as AG</w:t>
+      </w:r>
+      <w:r>
+        <w:rPr>
+          <w:rFonts w:hint="eastAsia"/>
+        </w:rPr>
+        <w:t>¬</w:t>
+      </w:r>
+      <w:r>
+        <w:t>(r</w:t>
+      </w:r>
+      <w:r>
+        <w:rPr>
+          <w:rFonts w:hint="eastAsia"/>
+        </w:rPr>
+        <w:t>∧</w:t>
+      </w:r>
+      <w:r>
+        <w:t xml:space="preserve">v), where r is </w:t>
+      </w:r>
+      <w:r>
+        <w:rPr>
+          <w:i/>
+          <w:iCs/>
+        </w:rPr>
+        <w:t>risk to others</w:t>
+      </w:r>
+      <w:r>
+        <w:t xml:space="preserve"> and v is </w:t>
+      </w:r>
+      <w:r>
+        <w:rPr>
+          <w:i/>
+          <w:iCs/>
+        </w:rPr>
+        <w:t>at home</w:t>
+      </w:r>
+      <w:r>
+        <w:t>. The plain English expression, “If a ventilator is ever requested, it will always eventually be available to use” is AG(p</w:t>
+      </w:r>
+      <w:r>
+        <w:rPr>
+          <w:rFonts w:hint="eastAsia"/>
+        </w:rPr>
+        <w:t>→</w:t>
+      </w:r>
+      <w:r>
+        <w:rPr>
+          <w:rFonts w:hint="eastAsia"/>
+        </w:rPr>
+        <w:t>A</w:t>
+      </w:r>
+      <w:r>
+        <w:t xml:space="preserve">F(q)) where p is </w:t>
+      </w:r>
+      <w:r>
+        <w:rPr>
+          <w:i/>
+          <w:iCs/>
+        </w:rPr>
+        <w:t>ventilator requested</w:t>
+      </w:r>
+      <w:r>
+        <w:t xml:space="preserve"> and q is </w:t>
+      </w:r>
+      <w:r>
+        <w:rPr>
+          <w:i/>
+          <w:iCs/>
+        </w:rPr>
+        <w:t>ventilator available to use</w:t>
+      </w:r>
+      <w:r>
+        <w:t xml:space="preserve">. These are the models to check to see if their properties hold for the whole graph. Checking if someone who is high risk will never be home is a safety property. We check if, under certain condition, the event never occurs. Likewise, </w:t>
+      </w:r>
+      <w:proofErr w:type="gramStart"/>
+      <w:r>
+        <w:t>checking  if</w:t>
+      </w:r>
+      <w:proofErr w:type="gramEnd"/>
+      <w:r>
+        <w:t xml:space="preserve"> a requested ventilator will eventually be available for use is a liveness property. This is because we are checking if, under a certain condition, an event does occur.</w:t>
+      </w:r>
+    </w:p>
+    <w:p>
+      <w:pPr>
+        <w:pStyle w:val="Standard"/>
+      </w:pPr>
+    </w:p>
+    <w:p>
+      <w:pPr>
+        <w:pStyle w:val="Standard"/>
+        <w:rPr>
+          <w:rFonts w:hint="eastAsia"/>
+        </w:rPr>
+      </w:pPr>
     </w:p>
     <w:p>
       <w:pPr>
@@ -5735,6 +5094,7 @@
         </w:rPr>
       </w:pPr>
       <w:r>
+        <w:lastRenderedPageBreak/>
         <w:br/>
         <w:t>Translation Algorithms</w:t>
       </w:r>
@@ -5916,7 +5276,6 @@
         <w:rPr>
           <w:rFonts w:hint="eastAsia"/>
         </w:rPr>
-        <w:lastRenderedPageBreak/>
         <w:t xml:space="preserve">IF </w:t>
       </w:r>
       <w:proofErr w:type="spellStart"/>
@@ -6641,6 +6000,7 @@
         </w:rPr>
       </w:pPr>
       <w:r>
+        <w:lastRenderedPageBreak/>
         <w:t xml:space="preserve">    </w:t>
       </w:r>
       <w:proofErr w:type="spellStart"/>
@@ -7532,6 +6892,7 @@
         </w:rPr>
       </w:pPr>
       <w:r>
+        <w:lastRenderedPageBreak/>
         <w:t xml:space="preserve">  FOR parent IN parents</w:t>
       </w:r>
     </w:p>
@@ -8666,7 +8027,6 @@
         </w:rPr>
       </w:pPr>
       <w:r>
-        <w:lastRenderedPageBreak/>
         <w:t xml:space="preserve">FOR state in states </w:t>
       </w:r>
     </w:p>
@@ -9443,7 +8803,6 @@
         </w:rPr>
       </w:pPr>
       <w:r>
-        <w:lastRenderedPageBreak/>
         <w:t xml:space="preserve">The combined </w:t>
       </w:r>
       <w:proofErr w:type="spellStart"/>
@@ -9611,7 +8970,7 @@
                     <pic:cNvPicPr/>
                   </pic:nvPicPr>
                   <pic:blipFill>
-                    <a:blip r:embed="rId24">
+                    <a:blip r:embed="rId18">
                       <a:extLst>
                         <a:ext uri="{28A0092B-C50C-407E-A947-70E740481C1C}">
                           <a14:useLocalDpi xmlns:a14="http://schemas.microsoft.com/office/drawing/2010/main" val="0"/>
@@ -9701,7 +9060,7 @@
                     <pic:cNvPicPr/>
                   </pic:nvPicPr>
                   <pic:blipFill>
-                    <a:blip r:embed="rId25">
+                    <a:blip r:embed="rId19">
                       <a:extLst>
                         <a:ext uri="{28A0092B-C50C-407E-A947-70E740481C1C}">
                           <a14:useLocalDpi xmlns:a14="http://schemas.microsoft.com/office/drawing/2010/main" val="0"/>
@@ -9783,6 +9142,7 @@
           <w:rFonts w:hint="eastAsia"/>
           <w:noProof/>
         </w:rPr>
+        <w:lastRenderedPageBreak/>
         <w:drawing>
           <wp:inline distT="0" distB="0" distL="0" distR="0" wp14:anchorId="5B0D0DCD" wp14:editId="3EB718A0">
             <wp:extent cx="6332220" cy="2255520"/>
@@ -9799,7 +9159,7 @@
                     <pic:cNvPicPr/>
                   </pic:nvPicPr>
                   <pic:blipFill>
-                    <a:blip r:embed="rId26">
+                    <a:blip r:embed="rId20">
                       <a:extLst>
                         <a:ext uri="{28A0092B-C50C-407E-A947-70E740481C1C}">
                           <a14:useLocalDpi xmlns:a14="http://schemas.microsoft.com/office/drawing/2010/main" val="0"/>
@@ -9890,7 +9250,7 @@
                     <pic:cNvPicPr/>
                   </pic:nvPicPr>
                   <pic:blipFill>
-                    <a:blip r:embed="rId27">
+                    <a:blip r:embed="rId21">
                       <a:extLst>
                         <a:ext uri="{28A0092B-C50C-407E-A947-70E740481C1C}">
                           <a14:useLocalDpi xmlns:a14="http://schemas.microsoft.com/office/drawing/2010/main" val="0"/>
@@ -9925,7 +9285,6 @@
         </w:rPr>
       </w:pPr>
       <w:r>
-        <w:lastRenderedPageBreak/>
         <w:t xml:space="preserve">Figure 8. ventilator-order translation graph (with </w:t>
       </w:r>
       <w:proofErr w:type="spellStart"/>
@@ -10007,7 +9366,7 @@
                     <pic:cNvPicPr/>
                   </pic:nvPicPr>
                   <pic:blipFill>
-                    <a:blip r:embed="rId28">
+                    <a:blip r:embed="rId22">
                       <a:extLst>
                         <a:ext uri="{28A0092B-C50C-407E-A947-70E740481C1C}">
                           <a14:useLocalDpi xmlns:a14="http://schemas.microsoft.com/office/drawing/2010/main" val="0"/>
@@ -10117,7 +9476,7 @@
                     <pic:cNvPicPr/>
                   </pic:nvPicPr>
                   <pic:blipFill>
-                    <a:blip r:embed="rId29">
+                    <a:blip r:embed="rId23">
                       <a:extLst>
                         <a:ext uri="{28A0092B-C50C-407E-A947-70E740481C1C}">
                           <a14:useLocalDpi xmlns:a14="http://schemas.microsoft.com/office/drawing/2010/main" val="0"/>
@@ -10207,7 +9566,7 @@
                     <pic:cNvPicPr/>
                   </pic:nvPicPr>
                   <pic:blipFill>
-                    <a:blip r:embed="rId30">
+                    <a:blip r:embed="rId24">
                       <a:extLst>
                         <a:ext uri="{28A0092B-C50C-407E-A947-70E740481C1C}">
                           <a14:useLocalDpi xmlns:a14="http://schemas.microsoft.com/office/drawing/2010/main" val="0"/>
@@ -10364,7 +9723,7 @@
                     <pic:cNvPicPr/>
                   </pic:nvPicPr>
                   <pic:blipFill>
-                    <a:blip r:embed="rId31">
+                    <a:blip r:embed="rId25">
                       <a:extLst>
                         <a:ext uri="{28A0092B-C50C-407E-A947-70E740481C1C}">
                           <a14:useLocalDpi xmlns:a14="http://schemas.microsoft.com/office/drawing/2010/main" val="0"/>
@@ -10470,7 +9829,7 @@
                     <pic:cNvPicPr/>
                   </pic:nvPicPr>
                   <pic:blipFill>
-                    <a:blip r:embed="rId32">
+                    <a:blip r:embed="rId26">
                       <a:extLst>
                         <a:ext uri="{28A0092B-C50C-407E-A947-70E740481C1C}">
                           <a14:useLocalDpi xmlns:a14="http://schemas.microsoft.com/office/drawing/2010/main" val="0"/>
@@ -11571,7 +10930,7 @@
       </w:pPr>
     </w:p>
     <w:sectPr>
-      <w:footerReference w:type="default" r:id="rId33"/>
+      <w:footerReference w:type="default" r:id="rId27"/>
       <w:pgSz w:w="12240" w:h="15840"/>
       <w:pgMar w:top="1134" w:right="1134" w:bottom="1134" w:left="1134" w:header="720" w:footer="720" w:gutter="0"/>
       <w:cols w:space="720"/>

</xml_diff>